<commit_message>
worked on LS comments
got up to (not including) "Identifying drought years". comments that have been dealt with are highlighted in Word file.

#80
</commit_message>
<xml_diff>
--- a/manuscript/coauthor_review/2020_2/McGregor textwjmEGAnp_AES_LSaab.docx
+++ b/manuscript/coauthor_review/2020_2/McGregor textwjmEGAnp_AES_LSaab.docx
@@ -2485,8 +2485,8 @@
       <w:pPr>
         <w:pStyle w:val="Heading3"/>
       </w:pPr>
-      <w:bookmarkStart w:id="162" w:name="materials-and-methods"/>
-      <w:bookmarkEnd w:id="162"/>
+      <w:bookmarkStart w:id="161" w:name="materials-and-methods"/>
+      <w:bookmarkEnd w:id="161"/>
       <w:r>
         <w:t>Materials and Methods</w:t>
       </w:r>
@@ -2509,12 +2509,12 @@
       <w:r>
         <w:t xml:space="preserve">Research was conducted at the 25.6 ha ForestGEO (Forest Global Earth Observatory) study plot at the Smithsonian Conservation Biology Institute (SCBI) in Virginia, USA (38°53’36.6“N, 78°08’43.4”W) [@bourg_initial_2013; @andersonteixeira_ctfs-forestgeo_2015]. SCBI is located in the central Appalachian Mountains at the northern </w:t>
       </w:r>
-      <w:ins w:id="163" w:author="McShea, William J." w:date="2020-02-20T14:22:00Z">
+      <w:ins w:id="162" w:author="McShea, William J." w:date="2020-02-20T14:22:00Z">
         <w:r>
           <w:t>boundary</w:t>
         </w:r>
       </w:ins>
-      <w:del w:id="164" w:author="McShea, William J." w:date="2020-02-20T14:22:00Z">
+      <w:del w:id="163" w:author="McShea, William J." w:date="2020-02-20T14:22:00Z">
         <w:r>
           <w:delText>edge</w:delText>
         </w:r>
@@ -2533,16 +2533,16 @@
       <w:r>
         <w:t xml:space="preserve">C and precipitation of 1005 mm during our study </w:t>
       </w:r>
-      <w:commentRangeStart w:id="165"/>
+      <w:commentRangeStart w:id="164"/>
       <w:r>
         <w:t>period</w:t>
       </w:r>
-      <w:commentRangeEnd w:id="165"/>
-      <w:r>
-        <w:rPr>
-          <w:rStyle w:val="CommentReference"/>
-        </w:rPr>
-        <w:commentReference w:id="165"/>
+      <w:commentRangeEnd w:id="164"/>
+      <w:r>
+        <w:rPr>
+          <w:rStyle w:val="CommentReference"/>
+        </w:rPr>
+        <w:commentReference w:id="164"/>
       </w:r>
       <w:r>
         <w:t xml:space="preserve"> (1960-2009; source: CRU TS v.4.01; @harris_updated_2014). Dominant tree taxa within this secondary forest include </w:t>
@@ -2612,12 +2612,12 @@
         <w:lastRenderedPageBreak/>
         <w:t xml:space="preserve">Within or just outside the ForestGEO plot, we collected data on a suite of variables including tree size, microenvironment characteristics, and species traits (Table 2). The SCBI ForestGEO plot was </w:t>
       </w:r>
-      <w:del w:id="166" w:author="Gonzalez, Erika B." w:date="2020-02-25T10:58:00Z">
+      <w:del w:id="165" w:author="Gonzalez, Erika B." w:date="2020-02-25T10:58:00Z">
         <w:r>
           <w:delText xml:space="preserve">censused </w:delText>
         </w:r>
       </w:del>
-      <w:ins w:id="167" w:author="Gonzalez, Erika B." w:date="2020-02-25T10:58:00Z">
+      <w:ins w:id="166" w:author="Gonzalez, Erika B." w:date="2020-02-25T10:58:00Z">
         <w:r>
           <w:t xml:space="preserve">measured </w:t>
         </w:r>
@@ -2647,12 +2647,12 @@
       <w:r>
         <w:t xml:space="preserve"> 10cm to analyze functional trait composition relative to tree height (all analyses described below). Census data</w:t>
       </w:r>
-      <w:del w:id="168" w:author="McShea, William J." w:date="2020-02-20T14:23:00Z">
+      <w:del w:id="167" w:author="McShea, William J." w:date="2020-02-20T14:23:00Z">
         <w:r>
           <w:delText>, which were last updated</w:delText>
         </w:r>
       </w:del>
-      <w:del w:id="169" w:author="McShea, William J." w:date="2020-02-20T14:24:00Z">
+      <w:del w:id="168" w:author="McShea, William J." w:date="2020-02-20T14:24:00Z">
         <w:r>
           <w:delText xml:space="preserve"> in 2019,</w:delText>
         </w:r>
@@ -2668,7 +2668,7 @@
       <w:r>
         <w:t xml:space="preserve">We analyzed tree-ring data (cambial growth increment) from 571 trees representing the twelve species contributing </w:t>
       </w:r>
-      <w:ins w:id="170" w:author="McShea, William J." w:date="2020-02-20T14:24:00Z">
+      <w:ins w:id="169" w:author="McShea, William J." w:date="2020-02-20T14:24:00Z">
         <w:r>
           <w:t xml:space="preserve">the </w:t>
         </w:r>
@@ -3146,7 +3146,7 @@
         <w:lastRenderedPageBreak/>
         <w:t xml:space="preserve">rangefinder [@neon_national_2018]. Species-specific height allometries were developed (Table S2) </w:t>
       </w:r>
-      <w:commentRangeStart w:id="171"/>
+      <w:commentRangeStart w:id="170"/>
       <w:r>
         <w:t>using logarithmic regression (</w:t>
       </w:r>
@@ -3161,12 +3161,12 @@
       <w:r>
         <w:t xml:space="preserve">). </w:t>
       </w:r>
-      <w:commentRangeEnd w:id="171"/>
-      <w:r>
-        <w:rPr>
-          <w:rStyle w:val="CommentReference"/>
-        </w:rPr>
-        <w:commentReference w:id="171"/>
+      <w:commentRangeEnd w:id="170"/>
+      <w:r>
+        <w:rPr>
+          <w:rStyle w:val="CommentReference"/>
+        </w:rPr>
+        <w:commentReference w:id="170"/>
       </w:r>
       <w:r>
         <w:t>For species with insufficient height data to create reliable species-specific allometries, heights were calculated from an equation developed using all height measurements.</w:t>
@@ -3188,42 +3188,96 @@
         </m:r>
       </m:oMath>
       <w:r>
-        <w:t>)–a categorical variable including dominant, co-dominant, intermediate, and suppressed–was recorded for all cored trees that remained standing during the growing season of 2018 following the protocol of @jennings_assessing_1999. While some tree</w:t>
+        <w:t xml:space="preserve">)–a categorical variable including dominant, co-dominant, intermediate, and suppressed–was recorded for all cored trees that remained standing during the growing season of 2018 following the protocol of @jennings_assessing_1999. While some </w:t>
+      </w:r>
+      <w:r>
+        <w:rPr>
+          <w:highlight w:val="yellow"/>
+          <w:rPrChange w:id="171" w:author="Teixeira, Kristina A." w:date="2020-03-04T06:34:00Z">
+            <w:rPr/>
+          </w:rPrChange>
+        </w:rPr>
+        <w:t>tree</w:t>
       </w:r>
       <w:ins w:id="172" w:author="Lawren" w:date="2020-03-02T16:18:00Z">
         <w:r>
+          <w:rPr>
+            <w:highlight w:val="yellow"/>
+            <w:rPrChange w:id="173" w:author="Teixeira, Kristina A." w:date="2020-03-04T06:34:00Z">
+              <w:rPr/>
+            </w:rPrChange>
+          </w:rPr>
           <w:t xml:space="preserve"> crown</w:t>
         </w:r>
       </w:ins>
       <w:r>
-        <w:t xml:space="preserve">s undoubtedly changed position in the 52 years between the 1966 drought and our observations in 2018, in </w:t>
-      </w:r>
-      <w:commentRangeStart w:id="173"/>
+        <w:rPr>
+          <w:highlight w:val="yellow"/>
+          <w:rPrChange w:id="174" w:author="Teixeira, Kristina A." w:date="2020-03-04T06:34:00Z">
+            <w:rPr/>
+          </w:rPrChange>
+        </w:rPr>
+        <w:t>s</w:t>
+      </w:r>
+      <w:r>
+        <w:t xml:space="preserve"> undoubtedly changed position in the 52 years between the 1966 drought and our observations in 2018, in </w:t>
+      </w:r>
+      <w:commentRangeStart w:id="175"/>
       <w:r>
         <w:t>this case the bias would be unlikely to result in false acceptance of our hypothesis (i.e., type I error unlikely; type II error possible</w:t>
       </w:r>
-      <w:commentRangeEnd w:id="173"/>
-      <w:r>
-        <w:rPr>
-          <w:rStyle w:val="CommentReference"/>
-        </w:rPr>
-        <w:commentReference w:id="173"/>
-      </w:r>
-      <w:r>
-        <w:t xml:space="preserve">). An analysis of crown position relative to height (Fig. 2d) and height changes since the beginning of the study period indicated that changes were fairly small relative to differences among canopy positions (Fig. S3), with average tree height growth confined to ~0.82m from 1966 to 1977, ~1.45m from 1977 to 1999, and ~1.97m from 1999 to 2018. </w:t>
-      </w:r>
-      <w:ins w:id="174" w:author="Lawren" w:date="2020-03-02T16:19:00Z">
-        <w:r>
+      <w:commentRangeEnd w:id="175"/>
+      <w:r>
+        <w:rPr>
+          <w:rStyle w:val="CommentReference"/>
+        </w:rPr>
+        <w:commentReference w:id="175"/>
+      </w:r>
+      <w:r>
+        <w:t xml:space="preserve">). An analysis of crown position relative to height (Fig. 2d) and height changes since the beginning of the study period indicated that changes were fairly small relative to differences among canopy positions (Fig. S3), with average tree height growth confined to ~0.82m from 1966 to 1977, ~1.45m from 1977 to 1999, and ~1.97m from 1999 to </w:t>
+      </w:r>
+      <w:r>
+        <w:rPr>
+          <w:highlight w:val="red"/>
+          <w:rPrChange w:id="176" w:author="Teixeira, Kristina A." w:date="2020-03-04T06:37:00Z">
+            <w:rPr/>
+          </w:rPrChange>
+        </w:rPr>
+        <w:t xml:space="preserve">2018. </w:t>
+      </w:r>
+      <w:ins w:id="177" w:author="Lawren" w:date="2020-03-02T16:19:00Z">
+        <w:r>
+          <w:rPr>
+            <w:highlight w:val="red"/>
+            <w:rPrChange w:id="178" w:author="Teixeira, Kristina A." w:date="2020-03-04T06:37:00Z">
+              <w:rPr/>
+            </w:rPrChange>
+          </w:rPr>
           <w:t>D</w:t>
         </w:r>
       </w:ins>
-      <w:del w:id="175" w:author="Lawren" w:date="2020-03-02T16:19:00Z">
-        <w:r>
+      <w:del w:id="179" w:author="Lawren" w:date="2020-03-02T16:19:00Z">
+        <w:r>
+          <w:rPr>
+            <w:highlight w:val="red"/>
+            <w:rPrChange w:id="180" w:author="Teixeira, Kristina A." w:date="2020-03-04T06:37:00Z">
+              <w:rPr/>
+            </w:rPrChange>
+          </w:rPr>
           <w:delText>However, d</w:delText>
         </w:r>
       </w:del>
       <w:r>
-        <w:t>ominant and co-dominant trees were similar in height (Figs. 2d, S3).</w:t>
+        <w:rPr>
+          <w:highlight w:val="red"/>
+          <w:rPrChange w:id="181" w:author="Teixeira, Kristina A." w:date="2020-03-04T06:37:00Z">
+            <w:rPr/>
+          </w:rPrChange>
+        </w:rPr>
+        <w:t>ominant</w:t>
+      </w:r>
+      <w:r>
+        <w:t xml:space="preserve"> and co-dominant trees were similar in height (Figs. 2d, S3).</w:t>
       </w:r>
     </w:p>
     <w:p>
@@ -3249,16 +3303,16 @@
       <w:r>
         <w:t xml:space="preserve">]. Originally developed by @beven_physically_1979, TWI was part of a hydrological run-off model and has since been used for a number of purposes in hydrology and ecology [@sorensen_calculation_2006]. TWI calculation depends on an input of a digital elevation model (DEM), and from this yields a quantitative assessment defined by how “wet” an area is, based on areas where run-off is more likely. From our observations in the plot, the calculation of TWI performed comparatively better at categorizing wet areas than the calculation of a </w:t>
       </w:r>
-      <w:commentRangeStart w:id="176"/>
+      <w:commentRangeStart w:id="182"/>
       <w:r>
         <w:t>distance matrix from a stream shapefile.</w:t>
       </w:r>
-      <w:commentRangeEnd w:id="176"/>
-      <w:r>
-        <w:rPr>
-          <w:rStyle w:val="CommentReference"/>
-        </w:rPr>
-        <w:commentReference w:id="176"/>
+      <w:commentRangeEnd w:id="182"/>
+      <w:r>
+        <w:rPr>
+          <w:rStyle w:val="CommentReference"/>
+        </w:rPr>
+        <w:commentReference w:id="182"/>
       </w:r>
     </w:p>
     <w:p>
@@ -3268,12 +3322,12 @@
       <w:r>
         <w:t>Hydraulic traits were collected</w:t>
       </w:r>
-      <w:del w:id="177" w:author="McShea, William J." w:date="2020-02-20T14:26:00Z">
+      <w:del w:id="183" w:author="McShea, William J." w:date="2020-02-20T14:26:00Z">
         <w:r>
           <w:delText xml:space="preserve"> at SCBI</w:delText>
         </w:r>
       </w:del>
-      <w:del w:id="178" w:author="McShea, William J." w:date="2020-02-20T14:27:00Z">
+      <w:del w:id="184" w:author="McShea, William J." w:date="2020-02-20T14:27:00Z">
         <w:r>
           <w:delText xml:space="preserve"> (Table 3)</w:delText>
         </w:r>
@@ -3281,28 +3335,60 @@
       <w:r>
         <w:t xml:space="preserve"> in August 2018</w:t>
       </w:r>
-      <w:ins w:id="179" w:author="McShea, William J." w:date="2020-02-20T14:26:00Z">
+      <w:ins w:id="185" w:author="McShea, William J." w:date="2020-02-20T14:26:00Z">
         <w:r>
           <w:t xml:space="preserve"> (Table 3)</w:t>
         </w:r>
       </w:ins>
       <w:r>
-        <w:t xml:space="preserve">. We sampled small sun-exposed branches within eight meters of the ground from three individuals of each species in and around the ForestGEO plot. Sampled branches were re-cut under water at least two nodes above the original cut and re-hydrated overnight in covered buckets </w:t>
-      </w:r>
-      <w:ins w:id="180" w:author="Lawren" w:date="2020-03-02T16:20:00Z">
-        <w:r>
+        <w:t xml:space="preserve">. We sampled small sun-exposed branches within eight meters of the ground from three individuals of each species in and around the ForestGEO plot. Sampled branches were re-cut under water at least two nodes above the original cut and re-hydrated overnight in covered </w:t>
+      </w:r>
+      <w:r>
+        <w:rPr>
+          <w:highlight w:val="yellow"/>
+          <w:rPrChange w:id="186" w:author="Teixeira, Kristina A." w:date="2020-03-04T06:38:00Z">
+            <w:rPr/>
+          </w:rPrChange>
+        </w:rPr>
+        <w:t xml:space="preserve">buckets </w:t>
+      </w:r>
+      <w:ins w:id="187" w:author="Lawren" w:date="2020-03-02T16:20:00Z">
+        <w:r>
+          <w:rPr>
+            <w:highlight w:val="yellow"/>
+            <w:rPrChange w:id="188" w:author="Teixeira, Kristina A." w:date="2020-03-04T06:38:00Z">
+              <w:rPr/>
+            </w:rPrChange>
+          </w:rPr>
           <w:t xml:space="preserve">under </w:t>
         </w:r>
       </w:ins>
-      <w:del w:id="181" w:author="Lawren" w:date="2020-03-02T16:20:00Z">
-        <w:r>
+      <w:del w:id="189" w:author="Lawren" w:date="2020-03-02T16:20:00Z">
+        <w:r>
+          <w:rPr>
+            <w:highlight w:val="yellow"/>
+            <w:rPrChange w:id="190" w:author="Teixeira, Kristina A." w:date="2020-03-04T06:38:00Z">
+              <w:rPr/>
+            </w:rPrChange>
+          </w:rPr>
           <w:delText>(</w:delText>
         </w:r>
       </w:del>
       <w:r>
-        <w:t>opaque plastic bags</w:t>
-      </w:r>
-      <w:del w:id="182" w:author="Lawren" w:date="2020-03-02T16:20:00Z">
+        <w:rPr>
+          <w:highlight w:val="yellow"/>
+          <w:rPrChange w:id="191" w:author="Teixeira, Kristina A." w:date="2020-03-04T06:38:00Z">
+            <w:rPr/>
+          </w:rPrChange>
+        </w:rPr>
+        <w:t>opaque plastic</w:t>
+      </w:r>
+      <w:bookmarkStart w:id="192" w:name="_GoBack"/>
+      <w:bookmarkEnd w:id="192"/>
+      <w:r>
+        <w:t xml:space="preserve"> bags</w:t>
+      </w:r>
+      <w:del w:id="193" w:author="Lawren" w:date="2020-03-02T16:20:00Z">
         <w:r>
           <w:delText>)</w:delText>
         </w:r>
@@ -3314,7 +3400,7 @@
         <m:sSup>
           <m:sSupPr>
             <m:ctrlPr>
-              <w:del w:id="183" w:author="Gonzalez, Erika B." w:date="2020-02-25T11:19:00Z">
+              <w:del w:id="194" w:author="Gonzalez, Erika B." w:date="2020-02-25T11:19:00Z">
                 <w:rPr>
                   <w:rFonts w:ascii="Cambria Math" w:hAnsi="Cambria Math"/>
                 </w:rPr>
@@ -3324,7 +3410,7 @@
           <m:e/>
           <m:sup>
             <m:r>
-              <w:del w:id="184" w:author="Gonzalez, Erika B." w:date="2020-02-25T11:19:00Z">
+              <w:del w:id="195" w:author="Gonzalez, Erika B." w:date="2020-02-25T11:19:00Z">
                 <w:rPr>
                   <w:rFonts w:ascii="Cambria Math" w:hAnsi="Cambria Math"/>
                 </w:rPr>
@@ -3334,7 +3420,7 @@
           </m:sup>
         </m:sSup>
         <m:r>
-          <w:ins w:id="185" w:author="Gonzalez, Erika B." w:date="2020-02-25T11:19:00Z">
+          <w:ins w:id="196" w:author="Gonzalez, Erika B." w:date="2020-02-25T11:19:00Z">
             <m:rPr>
               <m:sty m:val="p"/>
             </m:rPr>
@@ -3612,7 +3698,7 @@
         <w:lastRenderedPageBreak/>
         <w:t>used data on wind speed, relative humidity, and air temperature, all measured over a vertical profile spanning from 7.2 m height to above the top of the tree canopy (31.0 or 51.8m, depending on censor), for the years 2016-2018 [@noauthor_national_2018]. After filtering for missing and outlier values, the data were consolidated to represent the mean values per sensor height per day. The range of these means were then aggregated at a month</w:t>
       </w:r>
-      <w:ins w:id="186" w:author="Gonzalez, Erika B." w:date="2020-02-25T11:23:00Z">
+      <w:ins w:id="197" w:author="Gonzalez, Erika B." w:date="2020-02-25T11:23:00Z">
         <w:r>
           <w:t>ly</w:t>
         </w:r>
@@ -3636,7 +3722,7 @@
       <w:pPr>
         <w:pStyle w:val="BodyText"/>
         <w:rPr>
-          <w:del w:id="187" w:author="Lawren" w:date="2020-03-02T18:04:00Z"/>
+          <w:del w:id="198" w:author="Lawren" w:date="2020-03-02T18:04:00Z"/>
         </w:rPr>
       </w:pPr>
       <w:r>
@@ -3645,11 +3731,11 @@
       <w:r>
         <w:t xml:space="preserve">with both anomalously dry peak growing season climatic conditions and widespread reductions in </w:t>
       </w:r>
-      <w:commentRangeStart w:id="188"/>
+      <w:commentRangeStart w:id="199"/>
       <w:r>
         <w:t>tree growth</w:t>
       </w:r>
-      <w:del w:id="189" w:author="Lawren" w:date="2020-03-02T17:40:00Z">
+      <w:del w:id="200" w:author="Lawren" w:date="2020-03-02T17:40:00Z">
         <w:r>
           <w:delText>. Simultaneous consideration of both meteorological conditions and</w:delText>
         </w:r>
@@ -3657,7 +3743,7 @@
           <w:delText xml:space="preserve"> tree growth ensured that drought was the primary driver of observed growth declines and that our</w:delText>
         </w:r>
       </w:del>
-      <w:ins w:id="190" w:author="Lawren" w:date="2020-03-02T17:40:00Z">
+      <w:ins w:id="201" w:author="Lawren" w:date="2020-03-02T17:40:00Z">
         <w:r>
           <w:t>, i.e., to</w:t>
         </w:r>
@@ -3665,7 +3751,7 @@
       <w:r>
         <w:t xml:space="preserve"> focus</w:t>
       </w:r>
-      <w:del w:id="191" w:author="Lawren" w:date="2020-03-02T17:40:00Z">
+      <w:del w:id="202" w:author="Lawren" w:date="2020-03-02T17:40:00Z">
         <w:r>
           <w:delText xml:space="preserve"> remained</w:delText>
         </w:r>
@@ -3673,14 +3759,14 @@
       <w:r>
         <w:t xml:space="preserve"> on droughts that substantially impacted the forest community.</w:t>
       </w:r>
-      <w:commentRangeEnd w:id="188"/>
-      <w:r>
-        <w:rPr>
-          <w:rStyle w:val="CommentReference"/>
-        </w:rPr>
-        <w:commentReference w:id="188"/>
-      </w:r>
-      <w:ins w:id="192" w:author="Lawren" w:date="2020-03-02T18:04:00Z">
+      <w:commentRangeEnd w:id="199"/>
+      <w:r>
+        <w:rPr>
+          <w:rStyle w:val="CommentReference"/>
+        </w:rPr>
+        <w:commentReference w:id="199"/>
+      </w:r>
+      <w:ins w:id="203" w:author="Lawren" w:date="2020-03-02T18:04:00Z">
         <w:r>
           <w:t xml:space="preserve"> </w:t>
         </w:r>
@@ -3690,15 +3776,15 @@
       <w:pPr>
         <w:pStyle w:val="BodyText"/>
         <w:rPr>
-          <w:del w:id="193" w:author="Lawren" w:date="2020-03-02T18:04:00Z"/>
+          <w:del w:id="204" w:author="Lawren" w:date="2020-03-02T18:04:00Z"/>
         </w:rPr>
       </w:pPr>
       <w:r>
         <w:t xml:space="preserve">We identified </w:t>
       </w:r>
-      <w:moveToRangeStart w:id="194" w:author="Lawren" w:date="2020-03-02T18:05:00Z" w:name="move34064729"/>
-      <w:moveTo w:id="195" w:author="Lawren" w:date="2020-03-02T18:05:00Z">
-        <w:del w:id="196" w:author="Lawren" w:date="2020-03-02T18:05:00Z">
+      <w:moveToRangeStart w:id="205" w:author="Lawren" w:date="2020-03-02T18:05:00Z" w:name="move34064729"/>
+      <w:moveTo w:id="206" w:author="Lawren" w:date="2020-03-02T18:05:00Z">
+        <w:del w:id="207" w:author="Lawren" w:date="2020-03-02T18:05:00Z">
           <w:r>
             <w:delText xml:space="preserve">Together, these criteria identified </w:delText>
           </w:r>
@@ -3707,18 +3793,18 @@
           <w:t>three drought years: 1966, 1977, and 1999 (Figs. 1, S2, Table S3</w:t>
         </w:r>
       </w:moveTo>
-      <w:moveToRangeEnd w:id="194"/>
-      <w:ins w:id="197" w:author="Lawren" w:date="2020-03-02T18:05:00Z">
+      <w:moveToRangeEnd w:id="205"/>
+      <w:ins w:id="208" w:author="Lawren" w:date="2020-03-02T18:05:00Z">
         <w:r>
           <w:t>). These were</w:t>
         </w:r>
       </w:ins>
-      <w:del w:id="198" w:author="Lawren" w:date="2020-03-02T18:05:00Z">
+      <w:del w:id="209" w:author="Lawren" w:date="2020-03-02T18:05:00Z">
         <w:r>
           <w:delText>the</w:delText>
         </w:r>
       </w:del>
-      <w:ins w:id="199" w:author="Lawren" w:date="2020-03-02T18:05:00Z">
+      <w:ins w:id="210" w:author="Lawren" w:date="2020-03-02T18:05:00Z">
         <w:r>
           <w:t xml:space="preserve"> the</w:t>
         </w:r>
@@ -3726,12 +3812,12 @@
       <w:r>
         <w:t xml:space="preserve"> years with driest conditions during May-August (MJJA), </w:t>
       </w:r>
-      <w:ins w:id="200" w:author="Lawren" w:date="2020-03-02T18:06:00Z">
+      <w:ins w:id="211" w:author="Lawren" w:date="2020-03-02T18:06:00Z">
         <w:r>
           <w:t>the current-year months to which annual growth was most sensitive for trees at this site (</w:t>
         </w:r>
       </w:ins>
-      <w:del w:id="201" w:author="Lawren" w:date="2020-03-02T18:06:00Z">
+      <w:del w:id="212" w:author="Lawren" w:date="2020-03-02T18:06:00Z">
         <w:r>
           <w:delText>which stood out in the analysis of</w:delText>
         </w:r>
@@ -3739,12 +3825,12 @@
       <w:r>
         <w:t xml:space="preserve"> @helcoski_growing_2019</w:t>
       </w:r>
-      <w:ins w:id="202" w:author="Lawren" w:date="2020-03-02T18:06:00Z">
+      <w:ins w:id="213" w:author="Lawren" w:date="2020-03-02T18:06:00Z">
         <w:r>
           <w:t>)</w:t>
         </w:r>
       </w:ins>
-      <w:del w:id="203" w:author="Lawren" w:date="2020-03-02T18:06:00Z">
+      <w:del w:id="214" w:author="Lawren" w:date="2020-03-02T18:06:00Z">
         <w:r>
           <w:delText xml:space="preserve"> as the current-year months to which annual growth was most sensitive for trees at this site</w:delText>
         </w:r>
@@ -3774,17 +3860,17 @@
       <w:r>
         <w:t>)</w:t>
       </w:r>
-      <w:ins w:id="204" w:author="Lawren" w:date="2020-03-02T18:06:00Z">
+      <w:ins w:id="215" w:author="Lawren" w:date="2020-03-02T18:06:00Z">
         <w:r>
           <w:t xml:space="preserve">; </w:t>
         </w:r>
       </w:ins>
-      <w:del w:id="205" w:author="Lawren" w:date="2020-03-02T18:06:00Z">
+      <w:del w:id="216" w:author="Lawren" w:date="2020-03-02T18:06:00Z">
         <w:r>
           <w:delText>. These d</w:delText>
         </w:r>
       </w:del>
-      <w:ins w:id="206" w:author="Lawren" w:date="2020-03-02T18:06:00Z">
+      <w:ins w:id="217" w:author="Lawren" w:date="2020-03-02T18:06:00Z">
         <w:r>
           <w:t>d</w:t>
         </w:r>
@@ -3792,7 +3878,7 @@
       <w:r>
         <w:t xml:space="preserve">ata </w:t>
       </w:r>
-      <w:del w:id="207" w:author="Lawren" w:date="2020-03-02T18:06:00Z">
+      <w:del w:id="218" w:author="Lawren" w:date="2020-03-02T18:06:00Z">
         <w:r>
           <w:delText xml:space="preserve">were </w:delText>
         </w:r>
@@ -3833,7 +3919,7 @@
       <w:r>
         <w:t xml:space="preserve"> for the time period from driest to </w:t>
       </w:r>
-      <w:commentRangeStart w:id="208"/>
+      <w:commentRangeStart w:id="219"/>
       <w:r>
         <w:t>wettest. Three of the five years between 1950 and 2009 with greatest moisture deficit (</w:t>
       </w:r>
@@ -3881,21 +3967,21 @@
       <w:r>
         <w:t xml:space="preserve"> (84 and 82 mm mo-1, respectively), but were not among the lowest in terms of PDSI and were thus not identified as candidate years for inclusion as top drought years (Table </w:t>
       </w:r>
-      <w:commentRangeStart w:id="209"/>
+      <w:commentRangeStart w:id="220"/>
       <w:r>
         <w:t>S3</w:t>
       </w:r>
-      <w:commentRangeEnd w:id="209"/>
-      <w:r>
-        <w:rPr>
-          <w:rStyle w:val="CommentReference"/>
-        </w:rPr>
-        <w:commentReference w:id="209"/>
+      <w:commentRangeEnd w:id="220"/>
+      <w:r>
+        <w:rPr>
+          <w:rStyle w:val="CommentReference"/>
+        </w:rPr>
+        <w:commentReference w:id="220"/>
       </w:r>
       <w:r>
         <w:t>).</w:t>
       </w:r>
-      <w:ins w:id="210" w:author="Lawren" w:date="2020-03-02T18:04:00Z">
+      <w:ins w:id="221" w:author="Lawren" w:date="2020-03-02T18:04:00Z">
         <w:r>
           <w:t xml:space="preserve"> </w:t>
         </w:r>
@@ -3905,7 +3991,7 @@
       <w:pPr>
         <w:pStyle w:val="BodyText"/>
         <w:rPr>
-          <w:del w:id="211" w:author="Lawren" w:date="2020-03-02T18:04:00Z"/>
+          <w:del w:id="222" w:author="Lawren" w:date="2020-03-02T18:04:00Z"/>
         </w:rPr>
       </w:pPr>
       <w:r>
@@ -3944,7 +4030,7 @@
       <w:r>
         <w:t xml:space="preserve"> values &lt;1 </w:t>
       </w:r>
-      <w:ins w:id="212" w:author="Lawren" w:date="2020-03-02T17:59:00Z">
+      <w:ins w:id="223" w:author="Lawren" w:date="2020-03-02T17:59:00Z">
         <w:r>
           <w:t>and &gt;1.</w:t>
         </w:r>
@@ -3960,22 +4046,22 @@
       <w:r>
         <w:t xml:space="preserve"> growth reductions</w:t>
       </w:r>
-      <w:ins w:id="213" w:author="Lawren" w:date="2020-03-02T17:59:00Z">
+      <w:ins w:id="224" w:author="Lawren" w:date="2020-03-02T17:59:00Z">
         <w:r>
           <w:t xml:space="preserve"> and increases respectively</w:t>
         </w:r>
       </w:ins>
-      <w:del w:id="214" w:author="Lawren" w:date="2020-03-02T17:59:00Z">
+      <w:del w:id="225" w:author="Lawren" w:date="2020-03-02T17:59:00Z">
         <w:r>
           <w:delText xml:space="preserve">, whereas values </w:delText>
         </w:r>
       </w:del>
-      <w:del w:id="215" w:author="Lawren" w:date="2020-03-02T17:58:00Z">
+      <w:del w:id="226" w:author="Lawren" w:date="2020-03-02T17:58:00Z">
         <w:r>
           <w:delText xml:space="preserve">&gt;1.0 </w:delText>
         </w:r>
       </w:del>
-      <w:del w:id="216" w:author="Lawren" w:date="2020-03-02T17:59:00Z">
+      <w:del w:id="227" w:author="Lawren" w:date="2020-03-02T17:59:00Z">
         <w:r>
           <w:delText>indicate increased growth</w:delText>
         </w:r>
@@ -3999,22 +4085,22 @@
       <w:r>
         <w:t>] in R. Four years met our criteria: 1966, 1977, 1991, and 1999. We excluded 1991 (26.5% of trees experienced &gt;30% growth reduction, mean resistance= -13.8%)</w:t>
       </w:r>
-      <w:ins w:id="217" w:author="Lawren" w:date="2020-03-02T17:59:00Z">
+      <w:ins w:id="228" w:author="Lawren" w:date="2020-03-02T17:59:00Z">
         <w:r>
           <w:t>, as it was</w:t>
         </w:r>
       </w:ins>
-      <w:del w:id="218" w:author="Lawren" w:date="2020-03-02T17:59:00Z">
+      <w:del w:id="229" w:author="Lawren" w:date="2020-03-02T17:59:00Z">
         <w:r>
           <w:delText xml:space="preserve"> because this year was not identified </w:delText>
         </w:r>
       </w:del>
-      <w:ins w:id="219" w:author="Lawren" w:date="2020-03-02T17:59:00Z">
+      <w:ins w:id="230" w:author="Lawren" w:date="2020-03-02T17:59:00Z">
         <w:r>
           <w:t xml:space="preserve"> not</w:t>
         </w:r>
       </w:ins>
-      <w:del w:id="220" w:author="Lawren" w:date="2020-03-02T17:59:00Z">
+      <w:del w:id="231" w:author="Lawren" w:date="2020-03-02T17:59:00Z">
         <w:r>
           <w:delText>as</w:delText>
         </w:r>
@@ -4022,12 +4108,12 @@
       <w:r>
         <w:t xml:space="preserve"> among the driest of the time period (Table S3). Rather, the severity of growth reduction may be explained in part by defoliation </w:t>
       </w:r>
-      <w:ins w:id="221" w:author="Lawren" w:date="2020-03-02T18:04:00Z">
+      <w:ins w:id="232" w:author="Lawren" w:date="2020-03-02T18:04:00Z">
         <w:r>
           <w:t>by</w:t>
         </w:r>
       </w:ins>
-      <w:del w:id="222" w:author="Lawren" w:date="2020-03-02T18:04:00Z">
+      <w:del w:id="233" w:author="Lawren" w:date="2020-03-02T18:04:00Z">
         <w:r>
           <w:delText>from</w:delText>
         </w:r>
@@ -4061,7 +4147,7 @@
       <w:r>
         <w:t xml:space="preserve"> spp. [@twery_effects_1991].</w:t>
       </w:r>
-      <w:ins w:id="223" w:author="Lawren" w:date="2020-03-02T18:04:00Z">
+      <w:ins w:id="234" w:author="Lawren" w:date="2020-03-02T18:04:00Z">
         <w:r>
           <w:t xml:space="preserve"> </w:t>
         </w:r>
@@ -4071,13 +4157,13 @@
       <w:pPr>
         <w:pStyle w:val="BodyText"/>
       </w:pPr>
-      <w:moveFromRangeStart w:id="224" w:author="Lawren" w:date="2020-03-02T18:05:00Z" w:name="move34064729"/>
-      <w:moveFrom w:id="225" w:author="Lawren" w:date="2020-03-02T18:05:00Z">
+      <w:moveFromRangeStart w:id="235" w:author="Lawren" w:date="2020-03-02T18:05:00Z" w:name="move34064729"/>
+      <w:moveFrom w:id="236" w:author="Lawren" w:date="2020-03-02T18:05:00Z">
         <w:r>
           <w:t>Together, these criteria identified three drought years: 1966, 1977, and 1999 (Figs. 1, S2, Table S3</w:t>
         </w:r>
       </w:moveFrom>
-      <w:moveFromRangeEnd w:id="224"/>
+      <w:moveFromRangeEnd w:id="235"/>
       <w:r>
         <w:t xml:space="preserve">). The droughts differed in intensity and prior onset (Fig. S2, Table S3). The 1966 drought was preceded by two years of moderate drought during the growing season and severe to extreme drought starting the previous fall and in August reached the minimum growing season </w:t>
       </w:r>
@@ -4103,19 +4189,19 @@
         </w:rPr>
         <w:t>Statistical Analysis</w:t>
       </w:r>
-      <w:commentRangeEnd w:id="208"/>
-      <w:r>
-        <w:rPr>
-          <w:rStyle w:val="CommentReference"/>
-        </w:rPr>
-        <w:commentReference w:id="208"/>
+      <w:commentRangeEnd w:id="219"/>
+      <w:r>
+        <w:rPr>
+          <w:rStyle w:val="CommentReference"/>
+        </w:rPr>
+        <w:commentReference w:id="219"/>
       </w:r>
     </w:p>
     <w:p>
       <w:pPr>
         <w:pStyle w:val="BodyText"/>
       </w:pPr>
-      <w:commentRangeStart w:id="226"/>
+      <w:commentRangeStart w:id="237"/>
       <w:r>
         <w:lastRenderedPageBreak/>
         <w:t>For each drought period, we calculated drought resistance (</w:t>
@@ -4138,7 +4224,7 @@
           </w:rPr>
           <m:t>Rt</m:t>
         </m:r>
-        <w:commentRangeEnd w:id="226"/>
+        <w:commentRangeEnd w:id="237"/>
         <m:r>
           <m:rPr>
             <m:sty m:val="p"/>
@@ -4146,7 +4232,7 @@
           <w:rPr>
             <w:rStyle w:val="CommentReference"/>
           </w:rPr>
-          <w:commentReference w:id="226"/>
+          <w:commentReference w:id="237"/>
         </m:r>
       </m:oMath>
       <w:r>
@@ -4182,12 +4268,12 @@
       <w:r>
         <w:t xml:space="preserve">Models were run for all drought years combined (with year as a fixed effect) and for each drought year independently. </w:t>
       </w:r>
-      <w:del w:id="227" w:author="Lawren" w:date="2020-03-02T18:08:00Z">
+      <w:del w:id="238" w:author="Lawren" w:date="2020-03-02T18:08:00Z">
         <w:r>
           <w:delText>In order to</w:delText>
         </w:r>
       </w:del>
-      <w:ins w:id="228" w:author="Lawren" w:date="2020-03-02T18:08:00Z">
+      <w:ins w:id="239" w:author="Lawren" w:date="2020-03-02T18:08:00Z">
         <w:r>
           <w:t>To</w:t>
         </w:r>
@@ -4195,7 +4281,7 @@
       <w:r>
         <w:t xml:space="preserve"> determine the relative importance of the traits alone, we first tested the predictor variables </w:t>
       </w:r>
-      <w:commentRangeStart w:id="229"/>
+      <w:commentRangeStart w:id="240"/>
       <w:r>
         <w:t xml:space="preserve">independently against both height and </w:t>
       </w:r>
@@ -4210,12 +4296,12 @@
       <w:r>
         <w:t xml:space="preserve"> given height’s substantial influence</w:t>
       </w:r>
-      <w:commentRangeEnd w:id="229"/>
-      <w:r>
-        <w:rPr>
-          <w:rStyle w:val="CommentReference"/>
-        </w:rPr>
-        <w:commentReference w:id="229"/>
+      <w:commentRangeEnd w:id="240"/>
+      <w:r>
+        <w:rPr>
+          <w:rStyle w:val="CommentReference"/>
+        </w:rPr>
+        <w:commentReference w:id="240"/>
       </w:r>
       <w:r>
         <w:t xml:space="preserve">. Variables were considered to have significant influence on </w:t>
@@ -4320,8 +4406,8 @@
       <w:pPr>
         <w:pStyle w:val="Heading3"/>
       </w:pPr>
-      <w:bookmarkStart w:id="230" w:name="results"/>
-      <w:bookmarkEnd w:id="230"/>
+      <w:bookmarkStart w:id="241" w:name="results"/>
+      <w:bookmarkEnd w:id="241"/>
       <w:r>
         <w:t>Results</w:t>
       </w:r>
@@ -4341,12 +4427,12 @@
       <w:pPr>
         <w:pStyle w:val="BodyText"/>
       </w:pPr>
-      <w:ins w:id="231" w:author="Lawren" w:date="2020-03-03T13:43:00Z">
+      <w:ins w:id="242" w:author="Lawren" w:date="2020-03-03T13:43:00Z">
         <w:r>
           <w:t>At the c</w:t>
         </w:r>
       </w:ins>
-      <w:del w:id="232" w:author="Lawren" w:date="2020-03-03T13:43:00Z">
+      <w:del w:id="243" w:author="Lawren" w:date="2020-03-03T13:43:00Z">
         <w:r>
           <w:delText>C</w:delText>
         </w:r>
@@ -4354,7 +4440,7 @@
       <w:r>
         <w:t>ommunity-level</w:t>
       </w:r>
-      <w:ins w:id="233" w:author="Lawren" w:date="2020-03-03T13:43:00Z">
+      <w:ins w:id="244" w:author="Lawren" w:date="2020-03-03T13:43:00Z">
         <w:r>
           <w:t>,</w:t>
         </w:r>
@@ -4362,7 +4448,7 @@
       <w:r>
         <w:t xml:space="preserve"> tree</w:t>
       </w:r>
-      <w:ins w:id="234" w:author="Lawren" w:date="2020-03-03T13:43:00Z">
+      <w:ins w:id="245" w:author="Lawren" w:date="2020-03-03T13:43:00Z">
         <w:r>
           <w:t>s</w:t>
         </w:r>
@@ -4370,7 +4456,7 @@
       <w:r>
         <w:t xml:space="preserve"> </w:t>
       </w:r>
-      <w:ins w:id="235" w:author="Lawren" w:date="2020-03-03T13:43:00Z">
+      <w:ins w:id="246" w:author="Lawren" w:date="2020-03-03T13:43:00Z">
         <w:r>
           <w:t xml:space="preserve">showed substantial </w:t>
         </w:r>
@@ -4378,12 +4464,12 @@
       <w:r>
         <w:t>growth re</w:t>
       </w:r>
-      <w:ins w:id="236" w:author="Lawren" w:date="2020-03-03T13:43:00Z">
+      <w:ins w:id="247" w:author="Lawren" w:date="2020-03-03T13:43:00Z">
         <w:r>
           <w:t xml:space="preserve">ductions in </w:t>
         </w:r>
       </w:ins>
-      <w:del w:id="237" w:author="Lawren" w:date="2020-03-03T13:43:00Z">
+      <w:del w:id="248" w:author="Lawren" w:date="2020-03-03T13:43:00Z">
         <w:r>
           <w:delText xml:space="preserve">sponses to </w:delText>
         </w:r>
@@ -4391,7 +4477,7 @@
       <w:r>
         <w:t>all three droughts</w:t>
       </w:r>
-      <w:del w:id="238" w:author="Lawren" w:date="2020-03-03T13:43:00Z">
+      <w:del w:id="249" w:author="Lawren" w:date="2020-03-03T13:43:00Z">
         <w:r>
           <w:delText xml:space="preserve"> were modest</w:delText>
         </w:r>
@@ -4410,23 +4496,23 @@
       <w:r>
         <w:t xml:space="preserve"> values </w:t>
       </w:r>
-      <w:commentRangeStart w:id="239"/>
+      <w:commentRangeStart w:id="250"/>
       <w:r>
         <w:t>of 0.86, 0.84, and 0.86 fo</w:t>
       </w:r>
-      <w:commentRangeEnd w:id="239"/>
-      <w:r>
-        <w:rPr>
-          <w:rStyle w:val="CommentReference"/>
-        </w:rPr>
-        <w:commentReference w:id="239"/>
+      <w:commentRangeEnd w:id="250"/>
+      <w:r>
+        <w:rPr>
+          <w:rStyle w:val="CommentReference"/>
+        </w:rPr>
+        <w:commentReference w:id="250"/>
       </w:r>
       <w:r>
         <w:t xml:space="preserve">r 1966, 1977, and 1999 droughts, respectively (Fig. 1b). In each drought, roughly 30% of the cored trees experienced </w:t>
       </w:r>
       <m:oMath>
         <m:r>
-          <w:del w:id="240" w:author="Lawren" w:date="2020-03-03T13:46:00Z">
+          <w:del w:id="251" w:author="Lawren" w:date="2020-03-03T13:46:00Z">
             <w:rPr>
               <w:rFonts w:ascii="Cambria Math" w:hAnsi="Cambria Math"/>
             </w:rPr>
@@ -4434,7 +4520,7 @@
           </w:del>
         </m:r>
         <m:r>
-          <w:del w:id="241" w:author="Lawren" w:date="2020-03-03T13:46:00Z">
+          <w:del w:id="252" w:author="Lawren" w:date="2020-03-03T13:46:00Z">
             <m:rPr>
               <m:sty m:val="p"/>
             </m:rPr>
@@ -4451,12 +4537,12 @@
           <m:t>Rt≤0.7</m:t>
         </m:r>
       </m:oMath>
-      <w:ins w:id="242" w:author="Lawren" w:date="2020-03-03T13:46:00Z">
+      <w:ins w:id="253" w:author="Lawren" w:date="2020-03-03T13:46:00Z">
         <w:r>
           <w:t xml:space="preserve">, </w:t>
         </w:r>
       </w:ins>
-      <w:del w:id="243" w:author="Lawren" w:date="2020-03-03T13:46:00Z">
+      <w:del w:id="254" w:author="Lawren" w:date="2020-03-03T13:46:00Z">
         <w:r>
           <w:delText xml:space="preserve">): </w:delText>
         </w:r>
@@ -4464,7 +4550,7 @@
       <w:r>
         <w:t xml:space="preserve">29% </w:t>
       </w:r>
-      <w:ins w:id="244" w:author="Lawren" w:date="2020-03-03T13:46:00Z">
+      <w:ins w:id="255" w:author="Lawren" w:date="2020-03-03T13:46:00Z">
         <w:r>
           <w:t xml:space="preserve">of trees </w:t>
         </w:r>
@@ -4472,21 +4558,21 @@
       <w:r>
         <w:t xml:space="preserve">in 1966, 32% in 1977, and 27% in 1999. </w:t>
       </w:r>
-      <w:commentRangeStart w:id="245"/>
+      <w:commentRangeStart w:id="256"/>
       <w:r>
         <w:t>However, some individuals exhibited increased growth</w:t>
       </w:r>
-      <w:ins w:id="246" w:author="Lawren" w:date="2020-03-03T13:46:00Z">
+      <w:ins w:id="257" w:author="Lawren" w:date="2020-03-03T13:46:00Z">
         <w:r>
           <w:t>, i.e.,</w:t>
         </w:r>
       </w:ins>
-      <w:del w:id="247" w:author="Lawren" w:date="2020-03-03T13:47:00Z">
+      <w:del w:id="258" w:author="Lawren" w:date="2020-03-03T13:47:00Z">
         <w:r>
           <w:delText>: (</w:delText>
         </w:r>
       </w:del>
-      <w:ins w:id="248" w:author="Lawren" w:date="2020-03-03T13:47:00Z">
+      <w:ins w:id="259" w:author="Lawren" w:date="2020-03-03T13:47:00Z">
         <w:r>
           <w:t xml:space="preserve"> </w:t>
         </w:r>
@@ -4499,12 +4585,12 @@
           <m:t>Rt&gt;1.0</m:t>
         </m:r>
       </m:oMath>
-      <w:ins w:id="249" w:author="Lawren" w:date="2020-03-03T13:47:00Z">
+      <w:ins w:id="260" w:author="Lawren" w:date="2020-03-03T13:47:00Z">
         <w:r>
           <w:t xml:space="preserve">, </w:t>
         </w:r>
       </w:ins>
-      <w:del w:id="250" w:author="Lawren" w:date="2020-03-03T13:47:00Z">
+      <w:del w:id="261" w:author="Lawren" w:date="2020-03-03T13:47:00Z">
         <w:r>
           <w:delText>):</w:delText>
         </w:r>
@@ -4512,7 +4598,7 @@
       <w:r>
         <w:t xml:space="preserve"> 26%</w:t>
       </w:r>
-      <w:ins w:id="251" w:author="Lawren" w:date="2020-03-03T13:47:00Z">
+      <w:ins w:id="262" w:author="Lawren" w:date="2020-03-03T13:47:00Z">
         <w:r>
           <w:t xml:space="preserve"> of trees</w:t>
         </w:r>
@@ -4520,26 +4606,26 @@
       <w:r>
         <w:t xml:space="preserve"> in 1966, 22% in 1977, and 26% in </w:t>
       </w:r>
-      <w:commentRangeStart w:id="252"/>
+      <w:commentRangeStart w:id="263"/>
       <w:r>
         <w:t>1999</w:t>
       </w:r>
-      <w:commentRangeEnd w:id="252"/>
-      <w:r>
-        <w:rPr>
-          <w:rStyle w:val="CommentReference"/>
-        </w:rPr>
-        <w:commentReference w:id="252"/>
+      <w:commentRangeEnd w:id="263"/>
+      <w:r>
+        <w:rPr>
+          <w:rStyle w:val="CommentReference"/>
+        </w:rPr>
+        <w:commentReference w:id="263"/>
       </w:r>
       <w:r>
         <w:t>.</w:t>
       </w:r>
-      <w:commentRangeEnd w:id="245"/>
-      <w:r>
-        <w:rPr>
-          <w:rStyle w:val="CommentReference"/>
-        </w:rPr>
-        <w:commentReference w:id="245"/>
+      <w:commentRangeEnd w:id="256"/>
+      <w:r>
+        <w:rPr>
+          <w:rStyle w:val="CommentReference"/>
+        </w:rPr>
+        <w:commentReference w:id="256"/>
       </w:r>
     </w:p>
     <w:p>
@@ -4560,12 +4646,12 @@
       <w:r>
         <w:t xml:space="preserve">Larger-diameter trees showed </w:t>
       </w:r>
-      <w:ins w:id="253" w:author="Lawren" w:date="2020-03-03T13:47:00Z">
+      <w:ins w:id="264" w:author="Lawren" w:date="2020-03-03T13:47:00Z">
         <w:r>
           <w:t>stronger</w:t>
         </w:r>
       </w:ins>
-      <w:del w:id="254" w:author="Lawren" w:date="2020-03-03T13:47:00Z">
+      <w:del w:id="265" w:author="Lawren" w:date="2020-03-03T13:47:00Z">
         <w:r>
           <w:delText>greater</w:delText>
         </w:r>
@@ -4573,7 +4659,7 @@
       <w:r>
         <w:t xml:space="preserve"> </w:t>
       </w:r>
-      <w:ins w:id="255" w:author="Lawren" w:date="2020-03-03T13:47:00Z">
+      <w:ins w:id="266" w:author="Lawren" w:date="2020-03-03T13:47:00Z">
         <w:r>
           <w:t xml:space="preserve">growth </w:t>
         </w:r>
@@ -4581,12 +4667,12 @@
       <w:r>
         <w:t>reductions</w:t>
       </w:r>
-      <w:del w:id="256" w:author="Lawren" w:date="2020-03-03T13:47:00Z">
+      <w:del w:id="267" w:author="Lawren" w:date="2020-03-03T13:47:00Z">
         <w:r>
           <w:delText xml:space="preserve"> in growth dur</w:delText>
         </w:r>
       </w:del>
-      <w:ins w:id="257" w:author="Lawren" w:date="2020-03-03T13:47:00Z">
+      <w:ins w:id="268" w:author="Lawren" w:date="2020-03-03T13:47:00Z">
         <w:r>
           <w:t xml:space="preserve"> dur</w:t>
         </w:r>
@@ -4594,31 +4680,31 @@
       <w:r>
         <w:t>ing drought</w:t>
       </w:r>
-      <w:commentRangeStart w:id="258"/>
+      <w:commentRangeStart w:id="269"/>
       <w:r>
         <w:t xml:space="preserve">, although there was no significant effect during 1977 or 1999 individually (Tables 1, 4). </w:t>
       </w:r>
-      <w:commentRangeEnd w:id="258"/>
-      <w:r>
-        <w:rPr>
-          <w:rStyle w:val="CommentReference"/>
-        </w:rPr>
-        <w:commentReference w:id="258"/>
-      </w:r>
-      <w:ins w:id="259" w:author="Pederson, Neil" w:date="2020-02-25T15:14:00Z">
+      <w:commentRangeEnd w:id="269"/>
+      <w:r>
+        <w:rPr>
+          <w:rStyle w:val="CommentReference"/>
+        </w:rPr>
+        <w:commentReference w:id="269"/>
+      </w:r>
+      <w:ins w:id="270" w:author="Pederson, Neil" w:date="2020-02-25T15:14:00Z">
         <w:r>
           <w:t xml:space="preserve">The only significant effect was in 1966, one of the driest years? and the year preceded by </w:t>
         </w:r>
-        <w:commentRangeStart w:id="260"/>
+        <w:commentRangeStart w:id="271"/>
         <w:r>
           <w:t>drought</w:t>
         </w:r>
-        <w:commentRangeEnd w:id="260"/>
+        <w:commentRangeEnd w:id="271"/>
         <w:r>
           <w:rPr>
             <w:rStyle w:val="CommentReference"/>
           </w:rPr>
-          <w:commentReference w:id="260"/>
+          <w:commentReference w:id="271"/>
         </w:r>
         <w:r>
           <w:t xml:space="preserve">. </w:t>
@@ -4672,8 +4758,8 @@
       <w:r>
         <w:t xml:space="preserve"> (dominant &gt; co-dominant &gt; intermediate &gt; suppressed), but with substantial variation (Fig. 2d). </w:t>
       </w:r>
-      <w:moveToRangeStart w:id="261" w:author="Lawren" w:date="2020-03-03T13:49:00Z" w:name="move34135759"/>
-      <w:moveTo w:id="262" w:author="Lawren" w:date="2020-03-03T13:49:00Z">
+      <w:moveToRangeStart w:id="272" w:author="Lawren" w:date="2020-03-03T13:49:00Z" w:name="move34135759"/>
+      <w:moveTo w:id="273" w:author="Lawren" w:date="2020-03-03T13:49:00Z">
         <w:r>
           <w:t xml:space="preserve">When considered alone, </w:t>
         </w:r>
@@ -4711,13 +4797,13 @@
           <w:t xml:space="preserve">. </w:t>
         </w:r>
       </w:moveTo>
-      <w:moveToRangeEnd w:id="261"/>
-      <w:ins w:id="263" w:author="Lawren" w:date="2020-03-03T13:49:00Z">
+      <w:moveToRangeEnd w:id="272"/>
+      <w:ins w:id="274" w:author="Lawren" w:date="2020-03-03T13:49:00Z">
         <w:r>
           <w:t>Yet, c</w:t>
         </w:r>
       </w:ins>
-      <w:del w:id="264" w:author="Lawren" w:date="2020-03-03T13:49:00Z">
+      <w:del w:id="275" w:author="Lawren" w:date="2020-03-03T13:49:00Z">
         <w:r>
           <w:delText>C</w:delText>
         </w:r>
@@ -4758,8 +4844,8 @@
       <w:r>
         <w:t xml:space="preserve"> (Table 1). </w:t>
       </w:r>
-      <w:moveFromRangeStart w:id="265" w:author="Lawren" w:date="2020-03-03T13:49:00Z" w:name="move34135759"/>
-      <w:moveFrom w:id="266" w:author="Lawren" w:date="2020-03-03T13:49:00Z">
+      <w:moveFromRangeStart w:id="276" w:author="Lawren" w:date="2020-03-03T13:49:00Z" w:name="move34135759"/>
+      <w:moveFrom w:id="277" w:author="Lawren" w:date="2020-03-03T13:49:00Z">
         <w:r>
           <w:t xml:space="preserve">When considered alone, </w:t>
         </w:r>
@@ -4797,7 +4883,7 @@
           <w:t xml:space="preserve">. </w:t>
         </w:r>
       </w:moveFrom>
-      <w:moveFromRangeEnd w:id="265"/>
+      <w:moveFromRangeEnd w:id="276"/>
       <w:r>
         <w:t xml:space="preserve">When </w:t>
       </w:r>
@@ -4856,16 +4942,16 @@
       <w:r>
         <w:t xml:space="preserve">, </w:t>
       </w:r>
-      <w:commentRangeStart w:id="267"/>
+      <w:commentRangeStart w:id="278"/>
       <w:r>
         <w:t xml:space="preserve">and suppressed the highest. </w:t>
       </w:r>
-      <w:commentRangeEnd w:id="267"/>
-      <w:r>
-        <w:rPr>
-          <w:rStyle w:val="CommentReference"/>
-        </w:rPr>
-        <w:commentReference w:id="267"/>
+      <w:commentRangeEnd w:id="278"/>
+      <w:r>
+        <w:rPr>
+          <w:rStyle w:val="CommentReference"/>
+        </w:rPr>
+        <w:commentReference w:id="278"/>
       </w:r>
       <w:r>
         <w:t xml:space="preserve">In contrast, in full models including both </w:t>
@@ -4916,16 +5002,16 @@
       <w:pPr>
         <w:pStyle w:val="BodyText"/>
       </w:pPr>
-      <w:commentRangeStart w:id="268"/>
+      <w:commentRangeStart w:id="279"/>
       <w:r>
         <w:t xml:space="preserve">Resistance </w:t>
       </w:r>
-      <w:commentRangeEnd w:id="268"/>
-      <w:r>
-        <w:rPr>
-          <w:rStyle w:val="CommentReference"/>
-        </w:rPr>
-        <w:commentReference w:id="268"/>
+      <w:commentRangeEnd w:id="279"/>
+      <w:r>
+        <w:rPr>
+          <w:rStyle w:val="CommentReference"/>
+        </w:rPr>
+        <w:commentReference w:id="279"/>
       </w:r>
       <w:r>
         <w:t xml:space="preserve">was negatively correlated with </w:t>
@@ -4941,13 +5027,13 @@
       <w:r>
         <w:t xml:space="preserve"> (Tables 4-5), </w:t>
       </w:r>
-      <w:commentRangeStart w:id="269"/>
-      <w:del w:id="270" w:author="Gonzalez, Erika B." w:date="2020-02-25T11:35:00Z">
+      <w:commentRangeStart w:id="280"/>
+      <w:del w:id="281" w:author="Gonzalez, Erika B." w:date="2020-02-25T11:35:00Z">
         <w:r>
           <w:delText xml:space="preserve">negating </w:delText>
         </w:r>
       </w:del>
-      <w:ins w:id="271" w:author="Gonzalez, Erika B." w:date="2020-02-25T11:35:00Z">
+      <w:ins w:id="282" w:author="Gonzalez, Erika B." w:date="2020-02-25T11:35:00Z">
         <w:r>
           <w:t xml:space="preserve">rejecting </w:t>
         </w:r>
@@ -4955,26 +5041,26 @@
       <w:r>
         <w:t xml:space="preserve">the idea that trees in moist microsites would be less affected by </w:t>
       </w:r>
-      <w:commentRangeStart w:id="272"/>
+      <w:commentRangeStart w:id="283"/>
       <w:r>
         <w:t>drought</w:t>
       </w:r>
-      <w:commentRangeEnd w:id="272"/>
-      <w:r>
-        <w:rPr>
-          <w:rStyle w:val="CommentReference"/>
-        </w:rPr>
-        <w:commentReference w:id="272"/>
+      <w:commentRangeEnd w:id="283"/>
+      <w:r>
+        <w:rPr>
+          <w:rStyle w:val="CommentReference"/>
+        </w:rPr>
+        <w:commentReference w:id="283"/>
       </w:r>
       <w:r>
         <w:t xml:space="preserve">. </w:t>
       </w:r>
-      <w:commentRangeEnd w:id="269"/>
-      <w:r>
-        <w:rPr>
-          <w:rStyle w:val="CommentReference"/>
-        </w:rPr>
-        <w:commentReference w:id="269"/>
+      <w:commentRangeEnd w:id="280"/>
+      <w:r>
+        <w:rPr>
+          <w:rStyle w:val="CommentReference"/>
+        </w:rPr>
+        <w:commentReference w:id="280"/>
       </w:r>
       <w:r>
         <w:t xml:space="preserve">Nevertheless, we tested for a negative </w:t>
@@ -4990,12 +5076,12 @@
       <w:r>
         <w:t xml:space="preserve"> interaction, which could indicate that smaller trees (with smaller rooting volume) are more susceptible to drought in drier microenvironments with a deeper water table. This hypothesis was rejected</w:t>
       </w:r>
-      <w:del w:id="273" w:author="Gonzalez, Erika B." w:date="2020-02-25T11:35:00Z">
+      <w:del w:id="284" w:author="Gonzalez, Erika B." w:date="2020-02-25T11:35:00Z">
         <w:r>
           <w:delText>;</w:delText>
         </w:r>
       </w:del>
-      <w:ins w:id="274" w:author="Gonzalez, Erika B." w:date="2020-02-25T11:36:00Z">
+      <w:ins w:id="285" w:author="Gonzalez, Erika B." w:date="2020-02-25T11:36:00Z">
         <w:r>
           <w:t xml:space="preserve"> as</w:t>
         </w:r>
@@ -5014,16 +5100,16 @@
       <w:r>
         <w:t xml:space="preserve"> interaction was never significant </w:t>
       </w:r>
-      <w:commentRangeStart w:id="275"/>
+      <w:commentRangeStart w:id="286"/>
       <w:r>
         <w:t>and had a consistently positive coefficient (</w:t>
       </w:r>
-      <w:commentRangeEnd w:id="275"/>
-      <w:r>
-        <w:rPr>
-          <w:rStyle w:val="CommentReference"/>
-        </w:rPr>
-        <w:commentReference w:id="275"/>
+      <w:commentRangeEnd w:id="286"/>
+      <w:r>
+        <w:rPr>
+          <w:rStyle w:val="CommentReference"/>
+        </w:rPr>
+        <w:commentReference w:id="286"/>
       </w:r>
       <w:r>
         <w:t>Table 4).</w:t>
@@ -5047,7 +5133,7 @@
       <w:r>
         <w:t xml:space="preserve">Hydraulic traits, including </w:t>
       </w:r>
-      <w:commentRangeStart w:id="276"/>
+      <w:commentRangeStart w:id="287"/>
       <m:oMath>
         <m:r>
           <w:rPr>
@@ -5125,12 +5211,12 @@
       <w:r>
         <w:t xml:space="preserve">, </w:t>
       </w:r>
-      <w:commentRangeEnd w:id="276"/>
-      <w:r>
-        <w:rPr>
-          <w:rStyle w:val="CommentReference"/>
-        </w:rPr>
-        <w:commentReference w:id="276"/>
+      <w:commentRangeEnd w:id="287"/>
+      <w:r>
+        <w:rPr>
+          <w:rStyle w:val="CommentReference"/>
+        </w:rPr>
+        <w:commentReference w:id="287"/>
       </w:r>
       <w:r>
         <w:t xml:space="preserve">were linked to drought responses (Tables 1,4,5). In the single-variable tests, </w:t>
@@ -5245,16 +5331,16 @@
       <w:r>
         <w:t xml:space="preserve"> all explained modest amounts of variation (dAIC &gt; 1.</w:t>
       </w:r>
-      <w:commentRangeStart w:id="277"/>
+      <w:commentRangeStart w:id="288"/>
       <w:r>
         <w:t>0</w:t>
       </w:r>
-      <w:commentRangeEnd w:id="277"/>
-      <w:r>
-        <w:rPr>
-          <w:rStyle w:val="CommentReference"/>
-        </w:rPr>
-        <w:commentReference w:id="277"/>
+      <w:commentRangeEnd w:id="288"/>
+      <w:r>
+        <w:rPr>
+          <w:rStyle w:val="CommentReference"/>
+        </w:rPr>
+        <w:commentReference w:id="288"/>
       </w:r>
       <w:r>
         <w:t xml:space="preserve">) in at least one drought (Table 4). </w:t>
@@ -5369,12 +5455,12 @@
       <w:r>
         <w:t xml:space="preserve"> </w:t>
       </w:r>
-      <w:del w:id="278" w:author="Lawren" w:date="2020-03-03T13:51:00Z">
+      <w:del w:id="289" w:author="Lawren" w:date="2020-03-03T13:51:00Z">
         <w:r>
           <w:delText xml:space="preserve">did </w:delText>
         </w:r>
       </w:del>
-      <w:ins w:id="279" w:author="Lawren" w:date="2020-03-03T13:51:00Z">
+      <w:ins w:id="290" w:author="Lawren" w:date="2020-03-03T13:51:00Z">
         <w:r>
           <w:t xml:space="preserve">was </w:t>
         </w:r>
@@ -5439,8 +5525,8 @@
       <w:pPr>
         <w:pStyle w:val="Heading3"/>
       </w:pPr>
-      <w:bookmarkStart w:id="280" w:name="discussion"/>
-      <w:bookmarkEnd w:id="280"/>
+      <w:bookmarkStart w:id="291" w:name="discussion"/>
+      <w:bookmarkEnd w:id="291"/>
       <w:r>
         <w:lastRenderedPageBreak/>
         <w:t>Discussion</w:t>
@@ -5453,37 +5539,37 @@
       <w:r>
         <w:t xml:space="preserve">Tree size, microenvironment, and hydraulic traits shaped tree growth responses across three droughts </w:t>
       </w:r>
-      <w:ins w:id="281" w:author="Gonzalez, Erika B." w:date="2020-02-25T11:38:00Z">
+      <w:ins w:id="292" w:author="Gonzalez, Erika B." w:date="2020-02-25T11:38:00Z">
         <w:r>
           <w:t xml:space="preserve">in </w:t>
         </w:r>
-        <w:del w:id="282" w:author="Pederson, Neil" w:date="2020-02-25T15:18:00Z">
+        <w:del w:id="293" w:author="Pederson, Neil" w:date="2020-02-25T15:18:00Z">
           <w:r>
             <w:delText>the</w:delText>
           </w:r>
         </w:del>
       </w:ins>
-      <w:ins w:id="283" w:author="Pederson, Neil" w:date="2020-02-25T15:18:00Z">
+      <w:ins w:id="294" w:author="Pederson, Neil" w:date="2020-02-25T15:18:00Z">
         <w:r>
           <w:t>our</w:t>
         </w:r>
       </w:ins>
-      <w:ins w:id="284" w:author="Gonzalez, Erika B." w:date="2020-02-25T11:38:00Z">
+      <w:ins w:id="295" w:author="Gonzalez, Erika B." w:date="2020-02-25T11:38:00Z">
         <w:r>
           <w:t xml:space="preserve"> study </w:t>
         </w:r>
-        <w:del w:id="285" w:author="Pederson, Neil" w:date="2020-02-25T15:18:00Z">
+        <w:del w:id="296" w:author="Pederson, Neil" w:date="2020-02-25T15:18:00Z">
           <w:r>
             <w:delText>area</w:delText>
           </w:r>
         </w:del>
       </w:ins>
-      <w:ins w:id="286" w:author="Pederson, Neil" w:date="2020-02-25T15:18:00Z">
+      <w:ins w:id="297" w:author="Pederson, Neil" w:date="2020-02-25T15:18:00Z">
         <w:r>
           <w:t>site</w:t>
         </w:r>
       </w:ins>
-      <w:ins w:id="287" w:author="Gonzalez, Erika B." w:date="2020-02-25T11:38:00Z">
+      <w:ins w:id="298" w:author="Gonzalez, Erika B." w:date="2020-02-25T11:38:00Z">
         <w:r>
           <w:t xml:space="preserve">? </w:t>
         </w:r>
@@ -5491,7 +5577,7 @@
       <w:r>
         <w:t xml:space="preserve">(Table 1). The greater susceptibility of larger trees to drought, similar to forests worldwide [@bennett_larger_2015], was driven primarily by their height </w:t>
       </w:r>
-      <w:ins w:id="288" w:author="Lawren" w:date="2020-03-03T13:55:00Z">
+      <w:ins w:id="299" w:author="Lawren" w:date="2020-03-03T13:55:00Z">
         <w:r>
           <w:t xml:space="preserve">rather than crown exposure </w:t>
         </w:r>
@@ -5499,7 +5585,7 @@
       <w:r>
         <w:t xml:space="preserve">[@liu_effect_1993; @stovall_tree_2019]. There was a marginal additional effect of crown exposure, with a tendency for lowest </w:t>
       </w:r>
-      <w:commentRangeStart w:id="289"/>
+      <w:commentRangeStart w:id="300"/>
       <m:oMath>
         <m:r>
           <w:rPr>
@@ -5507,7 +5593,7 @@
           </w:rPr>
           <m:t>Rt</m:t>
         </m:r>
-        <w:commentRangeEnd w:id="289"/>
+        <w:commentRangeEnd w:id="300"/>
         <m:r>
           <m:rPr>
             <m:sty m:val="p"/>
@@ -5515,14 +5601,14 @@
           <w:rPr>
             <w:rStyle w:val="CommentReference"/>
           </w:rPr>
-          <w:commentReference w:id="289"/>
+          <w:commentReference w:id="300"/>
         </m:r>
       </m:oMath>
       <w:r>
         <w:t xml:space="preserve"> among the most exposed (dominant) and suppressed trees. </w:t>
       </w:r>
-      <w:moveFromRangeStart w:id="290" w:author="Lawren" w:date="2020-03-03T13:55:00Z" w:name="move34136170"/>
-      <w:moveFrom w:id="291" w:author="Lawren" w:date="2020-03-03T13:55:00Z">
+      <w:moveFromRangeStart w:id="301" w:author="Lawren" w:date="2020-03-03T13:55:00Z" w:name="move34136170"/>
+      <w:moveFrom w:id="302" w:author="Lawren" w:date="2020-03-03T13:55:00Z">
         <w:r>
           <w:t xml:space="preserve">There was no evidence that soil water availability increased drought resistance; in contrast, trees in wetter topographic positions had lower </w:t>
         </w:r>
@@ -5538,7 +5624,7 @@
           <w:t xml:space="preserve"> (consistent with @zuleta_drought-induced_2017; @stovall_tree_2019), and the larger potential rooting volume of large trees provided no advantage in the drier microenvironments. </w:t>
         </w:r>
       </w:moveFrom>
-      <w:moveFromRangeEnd w:id="290"/>
+      <w:moveFromRangeEnd w:id="301"/>
       <w:r>
         <w:t xml:space="preserve">The negative effect of height on </w:t>
       </w:r>
@@ -5553,17 +5639,17 @@
       <w:r>
         <w:t xml:space="preserve"> held </w:t>
       </w:r>
-      <w:del w:id="292" w:author="McShea, William J." w:date="2020-02-21T15:23:00Z">
+      <w:del w:id="303" w:author="McShea, William J." w:date="2020-02-21T15:23:00Z">
         <w:r>
           <w:delText>when</w:delText>
         </w:r>
       </w:del>
-      <w:ins w:id="293" w:author="McShea, William J." w:date="2020-02-21T15:23:00Z">
+      <w:ins w:id="304" w:author="McShea, William J." w:date="2020-02-21T15:23:00Z">
         <w:r>
           <w:t xml:space="preserve"> after</w:t>
         </w:r>
       </w:ins>
-      <w:del w:id="294" w:author="McShea, William J." w:date="2020-02-21T15:23:00Z">
+      <w:del w:id="305" w:author="McShea, William J." w:date="2020-02-21T15:23:00Z">
         <w:r>
           <w:delText xml:space="preserve"> also</w:delText>
         </w:r>
@@ -5571,8 +5657,8 @@
       <w:r>
         <w:t xml:space="preserve"> accounting for species’ traits. </w:t>
       </w:r>
-      <w:moveToRangeStart w:id="295" w:author="Lawren" w:date="2020-03-03T13:55:00Z" w:name="move34136170"/>
-      <w:moveTo w:id="296" w:author="Lawren" w:date="2020-03-03T13:55:00Z">
+      <w:moveToRangeStart w:id="306" w:author="Lawren" w:date="2020-03-03T13:55:00Z" w:name="move34136170"/>
+      <w:moveTo w:id="307" w:author="Lawren" w:date="2020-03-03T13:55:00Z">
         <w:r>
           <w:t xml:space="preserve">There was no evidence that soil water availability increased drought resistance; in contrast, trees in wetter topographic positions had lower </w:t>
         </w:r>
@@ -5588,7 +5674,7 @@
           <w:t xml:space="preserve"> (consistent with @zuleta_drought-induced_2017; @stovall_tree_2019), and the larger potential rooting volume of large trees provided no advantage in the drier microenvironments. </w:t>
         </w:r>
       </w:moveTo>
-      <w:moveToRangeEnd w:id="295"/>
+      <w:moveToRangeEnd w:id="306"/>
       <w:r>
         <w:t xml:space="preserve">Drought sensitivity was not consistently linked to species’ </w:t>
       </w:r>
@@ -5680,12 +5766,12 @@
       <w:r>
         <w:t xml:space="preserve">) in the top overall model and the top models for two of the three individual droughts [@scoffoni_leaf_2014;@bartlett_correlations_2016; @medeiros_extensive_2019]. </w:t>
       </w:r>
-      <w:del w:id="297" w:author="Lawren" w:date="2020-03-03T13:56:00Z">
+      <w:del w:id="308" w:author="Lawren" w:date="2020-03-03T13:56:00Z">
         <w:r>
           <w:delText>This is a novel finding in that</w:delText>
         </w:r>
       </w:del>
-      <w:ins w:id="298" w:author="Lawren" w:date="2020-03-03T13:56:00Z">
+      <w:ins w:id="309" w:author="Lawren" w:date="2020-03-03T13:56:00Z">
         <w:r>
           <w:t>Indeed, this is the first report to our knowledge linking</w:t>
         </w:r>
@@ -5759,7 +5845,7 @@
       <w:r>
         <w:t xml:space="preserve"> </w:t>
       </w:r>
-      <w:del w:id="299" w:author="Lawren" w:date="2020-03-03T13:56:00Z">
+      <w:del w:id="310" w:author="Lawren" w:date="2020-03-03T13:56:00Z">
         <w:r>
           <w:delText xml:space="preserve">have not previously been linked </w:delText>
         </w:r>
@@ -5767,7 +5853,7 @@
       <w:r>
         <w:t xml:space="preserve">to </w:t>
       </w:r>
-      <w:ins w:id="300" w:author="Lawren" w:date="2020-03-03T13:56:00Z">
+      <w:ins w:id="311" w:author="Lawren" w:date="2020-03-03T13:56:00Z">
         <w:r>
           <w:t xml:space="preserve">growth reduction during </w:t>
         </w:r>
@@ -5775,7 +5861,7 @@
       <w:r>
         <w:t>drought</w:t>
       </w:r>
-      <w:del w:id="301" w:author="Lawren" w:date="2020-03-03T13:56:00Z">
+      <w:del w:id="312" w:author="Lawren" w:date="2020-03-03T13:56:00Z">
         <w:r>
           <w:delText xml:space="preserve"> growth responses</w:delText>
         </w:r>
@@ -5783,12 +5869,12 @@
       <w:r>
         <w:t xml:space="preserve">. The direction of responses was mostly consistent across droughts, supporting the </w:t>
       </w:r>
-      <w:del w:id="302" w:author="Gonzalez, Erika B." w:date="2020-02-25T11:40:00Z">
+      <w:del w:id="313" w:author="Gonzalez, Erika B." w:date="2020-02-25T11:40:00Z">
         <w:r>
           <w:delText xml:space="preserve">conclusion </w:delText>
         </w:r>
       </w:del>
-      <w:ins w:id="303" w:author="Gonzalez, Erika B." w:date="2020-02-25T11:40:00Z">
+      <w:ins w:id="314" w:author="Gonzalez, Erika B." w:date="2020-02-25T11:40:00Z">
         <w:r>
           <w:t xml:space="preserve">premise </w:t>
         </w:r>
@@ -5796,30 +5882,30 @@
       <w:r>
         <w:t xml:space="preserve">that they were driven by fundamental physiological mechanisms. However, the strengths of each predictor </w:t>
       </w:r>
-      <w:commentRangeStart w:id="304"/>
+      <w:commentRangeStart w:id="315"/>
       <w:r>
         <w:t xml:space="preserve">varied across droughts </w:t>
       </w:r>
-      <w:commentRangeEnd w:id="304"/>
-      <w:r>
-        <w:rPr>
-          <w:rStyle w:val="CommentReference"/>
-        </w:rPr>
-        <w:commentReference w:id="304"/>
+      <w:commentRangeEnd w:id="315"/>
+      <w:r>
+        <w:rPr>
+          <w:rStyle w:val="CommentReference"/>
+        </w:rPr>
+        <w:commentReference w:id="315"/>
       </w:r>
       <w:r>
         <w:t xml:space="preserve">(Tables 4-5), indicating that drought characteristics interact with tree size, microenvironment, and traits to shape which individuals are most affected. </w:t>
       </w:r>
-      <w:commentRangeStart w:id="305"/>
+      <w:commentRangeStart w:id="316"/>
       <w:r>
         <w:t>These findings significantly advance our knowledge of the factors that confer vulnerability or resistance on trees during drought.</w:t>
       </w:r>
-      <w:commentRangeEnd w:id="305"/>
-      <w:r>
-        <w:rPr>
-          <w:rStyle w:val="CommentReference"/>
-        </w:rPr>
-        <w:commentReference w:id="305"/>
+      <w:commentRangeEnd w:id="316"/>
+      <w:r>
+        <w:rPr>
+          <w:rStyle w:val="CommentReference"/>
+        </w:rPr>
+        <w:commentReference w:id="316"/>
       </w:r>
     </w:p>
     <w:p>
@@ -5829,12 +5915,12 @@
       <w:r>
         <w:t xml:space="preserve">The droughts considered here were of a magnitude that has occurred with an average frequency of approximately one per 10-15 years (Fig. 1a, @helcoski_growing_2019) and had </w:t>
       </w:r>
-      <w:del w:id="306" w:author="Lawren" w:date="2020-03-03T13:57:00Z">
+      <w:del w:id="317" w:author="Lawren" w:date="2020-03-03T13:57:00Z">
         <w:r>
           <w:delText xml:space="preserve">modest </w:delText>
         </w:r>
       </w:del>
-      <w:ins w:id="307" w:author="Lawren" w:date="2020-03-03T13:57:00Z">
+      <w:ins w:id="318" w:author="Lawren" w:date="2020-03-03T13:57:00Z">
         <w:r>
           <w:t xml:space="preserve">substantial </w:t>
         </w:r>
@@ -5842,12 +5928,12 @@
       <w:r>
         <w:t xml:space="preserve">impacts on tree growth (Fig. 1b). These droughts were classified as severe (1977) or extreme (1966, 1999) according to the PDSI metric and have been linked to tree mortality in the eastern United States [@druckenbrod_redefining_2019]; however, extreme, multiannual droughts </w:t>
       </w:r>
-      <w:del w:id="308" w:author="Pederson, Neil" w:date="2020-02-25T15:21:00Z">
+      <w:del w:id="319" w:author="Pederson, Neil" w:date="2020-02-25T15:21:00Z">
         <w:r>
           <w:delText>(“</w:delText>
         </w:r>
       </w:del>
-      <w:ins w:id="309" w:author="Pederson, Neil" w:date="2020-02-25T15:21:00Z">
+      <w:ins w:id="320" w:author="Pederson, Neil" w:date="2020-02-25T15:21:00Z">
         <w:r>
           <w:t>or so-called “</w:t>
         </w:r>
@@ -5855,12 +5941,12 @@
       <w:r>
         <w:t>megadroughts</w:t>
       </w:r>
-      <w:del w:id="310" w:author="Pederson, Neil" w:date="2020-02-25T15:21:00Z">
+      <w:del w:id="321" w:author="Pederson, Neil" w:date="2020-02-25T15:21:00Z">
         <w:r>
           <w:delText xml:space="preserve">”) </w:delText>
         </w:r>
       </w:del>
-      <w:ins w:id="311" w:author="Pederson, Neil" w:date="2020-02-25T15:21:00Z">
+      <w:ins w:id="322" w:author="Pederson, Neil" w:date="2020-02-25T15:21:00Z">
         <w:r>
           <w:t xml:space="preserve">”, droughts of 10 years or more, </w:t>
         </w:r>
@@ -5868,26 +5954,26 @@
       <w:r>
         <w:t xml:space="preserve">of the type that have triggered massive tree die-off in other regions (e.g., @allen_global_2010; @stovall_tree_2019) have not occurred in the Eastern United States within the past several decades [@clark_impacts_2016]. Of the droughts considered here, the 1966 drought, which was preceded by two years of dry conditions (Fig. S2), severely stressed a larger portion of trees (Fig. 1b). </w:t>
       </w:r>
-      <w:commentRangeStart w:id="312"/>
+      <w:commentRangeStart w:id="323"/>
       <w:r>
         <w:t xml:space="preserve">It may be notable that </w:t>
       </w:r>
-      <w:commentRangeEnd w:id="312"/>
-      <w:r>
-        <w:rPr>
-          <w:rStyle w:val="CommentReference"/>
-        </w:rPr>
-        <w:commentReference w:id="312"/>
+      <w:commentRangeEnd w:id="323"/>
+      <w:r>
+        <w:rPr>
+          <w:rStyle w:val="CommentReference"/>
+        </w:rPr>
+        <w:commentReference w:id="323"/>
       </w:r>
       <w:r>
         <w:t xml:space="preserve">the tendency for large trees to have lowest resistance was most pronounced in this drought, consistent with other findings that this </w:t>
       </w:r>
-      <w:del w:id="313" w:author="Gonzalez, Erika B." w:date="2020-02-25T11:43:00Z">
+      <w:del w:id="324" w:author="Gonzalez, Erika B." w:date="2020-02-25T11:43:00Z">
         <w:r>
           <w:delText xml:space="preserve">tendency </w:delText>
         </w:r>
       </w:del>
-      <w:ins w:id="314" w:author="Gonzalez, Erika B." w:date="2020-02-25T11:43:00Z">
+      <w:ins w:id="325" w:author="Gonzalez, Erika B." w:date="2020-02-25T11:43:00Z">
         <w:r>
           <w:t xml:space="preserve">phycological response </w:t>
         </w:r>
@@ -5895,27 +5981,27 @@
       <w:r>
         <w:t xml:space="preserve">increases with drought strength [@bennett_larger_2015; @stovall_tree_2019]. Across all three droughts, the majority of trees experienced reduced growth, but a substantial portion had increased growth (Fig. 1b), potentially due to decreased leaf area of competitors during the </w:t>
       </w:r>
-      <w:commentRangeStart w:id="315"/>
+      <w:commentRangeStart w:id="326"/>
       <w:r>
         <w:t>drought</w:t>
       </w:r>
-      <w:commentRangeEnd w:id="315"/>
-      <w:r>
-        <w:rPr>
-          <w:rStyle w:val="CommentReference"/>
-        </w:rPr>
-        <w:commentReference w:id="315"/>
-      </w:r>
-      <w:commentRangeStart w:id="316"/>
+      <w:commentRangeEnd w:id="326"/>
+      <w:r>
+        <w:rPr>
+          <w:rStyle w:val="CommentReference"/>
+        </w:rPr>
+        <w:commentReference w:id="326"/>
+      </w:r>
+      <w:commentRangeStart w:id="327"/>
       <w:r>
         <w:t xml:space="preserve">. It is likely because of the moderate impact of these droughts, along with other factors influencing tree growth, that our best models characterize only a modest amount of variation: 11-13% for all droughts combined, and 21-26% for each individual drought </w:t>
       </w:r>
-      <w:commentRangeEnd w:id="316"/>
-      <w:r>
-        <w:rPr>
-          <w:rStyle w:val="CommentReference"/>
-        </w:rPr>
-        <w:commentReference w:id="316"/>
+      <w:commentRangeEnd w:id="327"/>
+      <w:r>
+        <w:rPr>
+          <w:rStyle w:val="CommentReference"/>
+        </w:rPr>
+        <w:commentReference w:id="327"/>
       </w:r>
       <w:r>
         <w:t>(Table 5).</w:t>
@@ -5932,12 +6018,12 @@
         <w:lastRenderedPageBreak/>
         <w:t>biophysical constraints make it impossible for trees to efficiently transport water to great heights and simultaneously maintain strong resistance and resilience to drought-induced embolism [@olson_plant_2018; @couvreur_water_2018; @roskilly_conflicting_2019]. However, th</w:t>
       </w:r>
-      <w:del w:id="317" w:author="Lawren" w:date="2020-03-03T13:58:00Z">
+      <w:del w:id="328" w:author="Lawren" w:date="2020-03-03T13:58:00Z">
         <w:r>
           <w:delText>is result must be interpreted with some caution, given that</w:delText>
         </w:r>
       </w:del>
-      <w:ins w:id="318" w:author="Lawren" w:date="2020-03-03T13:58:00Z">
+      <w:ins w:id="329" w:author="Lawren" w:date="2020-03-03T13:58:00Z">
         <w:r>
           <w:t>e</w:t>
         </w:r>
@@ -5945,12 +6031,12 @@
       <w:r>
         <w:t xml:space="preserve"> collinearity between the two variables (Fig. 2d) makes it impossible to confidently partition causality. Taller trees are more likely to be in dominant canopy positions (Fig. 2d) and, largely as a consequence of their position relative to others, face different microenvironments (Fig. 2a-b). Even under non-drought conditions, evaporative demand and maximum leaf temperatures increase with tree height [@smith_temperature_1977; @bretfeld_plant_2018; @kunert_revised_2017], and such conditions would incur </w:t>
       </w:r>
-      <w:del w:id="319" w:author="Gonzalez, Erika B." w:date="2020-02-25T11:46:00Z">
+      <w:del w:id="330" w:author="Gonzalez, Erika B." w:date="2020-02-25T11:46:00Z">
         <w:r>
           <w:delText xml:space="preserve">extra </w:delText>
         </w:r>
       </w:del>
-      <w:ins w:id="320" w:author="Gonzalez, Erika B." w:date="2020-02-25T11:46:00Z">
+      <w:ins w:id="331" w:author="Gonzalez, Erika B." w:date="2020-02-25T11:46:00Z">
         <w:r>
           <w:t xml:space="preserve">additional </w:t>
         </w:r>
@@ -5958,16 +6044,16 @@
       <w:r>
         <w:t xml:space="preserve">stress during drought, when solar radiation tends to be higher and less water is available for evaporative cooling of the leaves. However, some decoupling between height and canopy position is introduced by the configuration of neighboring trees (Fig. 2d) [@muller-landau_testing_2006], and height was an overall stronger predictor of drought response than crown </w:t>
       </w:r>
-      <w:commentRangeStart w:id="321"/>
+      <w:commentRangeStart w:id="332"/>
       <w:r>
         <w:t>position</w:t>
       </w:r>
-      <w:commentRangeEnd w:id="321"/>
-      <w:r>
-        <w:rPr>
-          <w:rStyle w:val="CommentReference"/>
-        </w:rPr>
-        <w:commentReference w:id="321"/>
+      <w:commentRangeEnd w:id="332"/>
+      <w:r>
+        <w:rPr>
+          <w:rStyle w:val="CommentReference"/>
+        </w:rPr>
+        <w:commentReference w:id="332"/>
       </w:r>
       <w:r>
         <w:t xml:space="preserve"> (Tables 1,4,5).</w:t>
@@ -6260,12 +6346,12 @@
       <w:r>
         <w:t xml:space="preserve"> is higher in drought-intolerant tha</w:t>
       </w:r>
-      <w:ins w:id="322" w:author="Stovall, Atticus (GSFC-618.0)[UNIVERSITIES SPACE RESEARCH ASSOCIATION]" w:date="2020-02-28T16:33:00Z">
+      <w:ins w:id="333" w:author="Stovall, Atticus (GSFC-618.0)[UNIVERSITIES SPACE RESEARCH ASSOCIATION]" w:date="2020-02-28T16:33:00Z">
         <w:r>
           <w:t>n</w:t>
         </w:r>
       </w:ins>
-      <w:del w:id="323" w:author="Stovall, Atticus (GSFC-618.0)[UNIVERSITIES SPACE RESEARCH ASSOCIATION]" w:date="2020-02-28T16:33:00Z">
+      <w:del w:id="334" w:author="Stovall, Atticus (GSFC-618.0)[UNIVERSITIES SPACE RESEARCH ASSOCIATION]" w:date="2020-02-28T16:33:00Z">
         <w:r>
           <w:delText>t</w:delText>
         </w:r>
@@ -6348,12 +6434,12 @@
       <w:r>
         <w:t xml:space="preserve">, which can be measured relatively easily [@bartlett_rapid_2012; @scoffoni_leaf_2014], they hold promise for predicting drought growth responses across species. The importance of linking species’ traits to drought responses increases with tree species diversity; whereas it is feasible to study drought responses for all dominant species in most boreal and temperate forests (e.g., this study), this becomes difficult to impossible for species that </w:t>
       </w:r>
-      <w:del w:id="324" w:author="Lawren" w:date="2020-03-03T14:10:00Z">
+      <w:del w:id="335" w:author="Lawren" w:date="2020-03-03T14:10:00Z">
         <w:r>
           <w:delText xml:space="preserve">don’t </w:delText>
         </w:r>
       </w:del>
-      <w:ins w:id="325" w:author="Lawren" w:date="2020-03-03T14:10:00Z">
+      <w:ins w:id="336" w:author="Lawren" w:date="2020-03-03T14:10:00Z">
         <w:r>
           <w:t xml:space="preserve">do not </w:t>
         </w:r>
@@ -6361,7 +6447,7 @@
       <w:r>
         <w:t xml:space="preserve">form annual rings, and for diverse tropical forests. Although progress is being made for the tropics [@schongart_dendroecological_2017], a full linkage </w:t>
       </w:r>
-      <w:ins w:id="326" w:author="Stovall, Atticus (GSFC-618.0)[UNIVERSITIES SPACE RESEARCH ASSOCIATION]" w:date="2020-02-28T16:34:00Z">
+      <w:ins w:id="337" w:author="Stovall, Atticus (GSFC-618.0)[UNIVERSITIES SPACE RESEARCH ASSOCIATION]" w:date="2020-02-28T16:34:00Z">
         <w:r>
           <w:t xml:space="preserve">of </w:t>
         </w:r>
@@ -6395,7 +6481,7 @@
       <w:r>
         <w:t xml:space="preserve"> makes trees vulnerable, even if their crowns are somewhat protected by neighbors, whereas solitary trees or the dominant trees in young regrowth forests should be less vulnerable. This would suggest that, all else being equal, mature forests would be more vulnerable to drought than young forests with short trees; however, root water access may limit the young forests [@bretfeld_plant_2018], and species traits often shift as forests age. Early successional species at our site (</w:t>
       </w:r>
-      <w:commentRangeStart w:id="327"/>
+      <w:commentRangeStart w:id="338"/>
       <w:r>
         <w:rPr>
           <w:i/>
@@ -6435,13 +6521,13 @@
         </w:rPr>
         <w:t>americana</w:t>
       </w:r>
-      <w:commentRangeEnd w:id="327"/>
+      <w:commentRangeEnd w:id="338"/>
       <w:proofErr w:type="spellEnd"/>
       <w:r>
         <w:rPr>
           <w:rStyle w:val="CommentReference"/>
         </w:rPr>
-        <w:commentReference w:id="327"/>
+        <w:commentReference w:id="338"/>
       </w:r>
       <w:r>
         <w:t>) display a mix of traits conferring drought tolerance and resistance (Table 3), and further research on how hydraulic traits and drought vulnerability change over the course of succession would be valuable for addressing how drought tolerance changes as forests age [e.g. @rodriguez-caton_long-term_2015]. In the meantime, the results of this study advance our knowledge of the factors conferring drought vulnerability and resistance in a mature forest, opening the door for more accurate forecasting of forest responses to future drought.</w:t>
@@ -6451,8 +6537,8 @@
       <w:pPr>
         <w:pStyle w:val="Heading3"/>
       </w:pPr>
-      <w:bookmarkStart w:id="328" w:name="acknowledgements"/>
-      <w:bookmarkEnd w:id="328"/>
+      <w:bookmarkStart w:id="339" w:name="acknowledgements"/>
+      <w:bookmarkEnd w:id="339"/>
       <w:r>
         <w:t>Acknowledgements</w:t>
       </w:r>
@@ -6464,12 +6550,12 @@
       <w:r>
         <w:t>We especially thank the numerous researchers who helped to collect the data used here, in particular Jennifer C. McGarvey, Jonathan R. Thom</w:t>
       </w:r>
-      <w:ins w:id="329" w:author="McShea, William J." w:date="2020-02-21T15:28:00Z">
+      <w:ins w:id="340" w:author="McShea, William J." w:date="2020-02-21T15:28:00Z">
         <w:r>
           <w:t>ps</w:t>
         </w:r>
       </w:ins>
-      <w:del w:id="330" w:author="McShea, William J." w:date="2020-02-21T15:28:00Z">
+      <w:del w:id="341" w:author="McShea, William J." w:date="2020-02-21T15:28:00Z">
         <w:r>
           <w:delText>sp</w:delText>
         </w:r>
@@ -6510,8 +6596,8 @@
       <w:pPr>
         <w:pStyle w:val="Heading3"/>
       </w:pPr>
-      <w:bookmarkStart w:id="331" w:name="author-contribution"/>
-      <w:bookmarkEnd w:id="331"/>
+      <w:bookmarkStart w:id="342" w:name="author-contribution"/>
+      <w:bookmarkEnd w:id="342"/>
       <w:r>
         <w:t>Author Contribution</w:t>
       </w:r>
@@ -7167,8 +7253,6 @@
         </w:rPr>
         <w:annotationRef/>
       </w:r>
-      <w:bookmarkStart w:id="161" w:name="_GoBack"/>
-      <w:bookmarkEnd w:id="161"/>
       <w:r>
         <w:rPr>
           <w:highlight w:val="yellow"/>
@@ -7180,7 +7264,7 @@
       </w:r>
     </w:p>
   </w:comment>
-  <w:comment w:id="165" w:author="Pederson, Neil" w:date="2020-02-25T14:58:00Z" w:initials="PN">
+  <w:comment w:id="164" w:author="Pederson, Neil" w:date="2020-02-25T14:58:00Z" w:initials="PN">
     <w:p>
       <w:pPr>
         <w:pStyle w:val="CommentText"/>
@@ -7196,7 +7280,7 @@
       </w:r>
     </w:p>
   </w:comment>
-  <w:comment w:id="171" w:author="Lawren" w:date="2020-03-02T16:17:00Z" w:initials="L">
+  <w:comment w:id="170" w:author="Lawren" w:date="2020-03-02T16:17:00Z" w:initials="L">
     <w:p>
       <w:pPr>
         <w:pStyle w:val="CommentText"/>
@@ -7208,19 +7292,28 @@
         <w:annotationRef/>
       </w:r>
       <w:r>
+        <w:rPr>
+          <w:highlight w:val="yellow"/>
+        </w:rPr>
         <w:t xml:space="preserve">Versus </w:t>
       </w:r>
       <w:proofErr w:type="spellStart"/>
       <w:r>
+        <w:rPr>
+          <w:highlight w:val="yellow"/>
+        </w:rPr>
         <w:t>dbh</w:t>
       </w:r>
       <w:proofErr w:type="spellEnd"/>
       <w:r>
+        <w:rPr>
+          <w:highlight w:val="yellow"/>
+        </w:rPr>
         <w:t>?</w:t>
       </w:r>
     </w:p>
   </w:comment>
-  <w:comment w:id="173" w:author="Lawren" w:date="2020-03-02T16:18:00Z" w:initials="L">
+  <w:comment w:id="175" w:author="Lawren" w:date="2020-03-02T16:18:00Z" w:initials="L">
     <w:p>
       <w:pPr>
         <w:pStyle w:val="CommentText"/>
@@ -7232,11 +7325,14 @@
         <w:annotationRef/>
       </w:r>
       <w:r>
+        <w:rPr>
+          <w:highlight w:val="yellow"/>
+        </w:rPr>
         <w:t>This needs clarification. Can we argue our hypothesis test is conservative?</w:t>
       </w:r>
     </w:p>
   </w:comment>
-  <w:comment w:id="176" w:author="Lawren" w:date="2020-03-02T16:19:00Z" w:initials="L">
+  <w:comment w:id="182" w:author="Lawren" w:date="2020-03-02T16:19:00Z" w:initials="L">
     <w:p>
       <w:pPr>
         <w:pStyle w:val="CommentText"/>
@@ -7248,11 +7344,14 @@
         <w:annotationRef/>
       </w:r>
       <w:r>
+        <w:rPr>
+          <w:highlight w:val="yellow"/>
+        </w:rPr>
         <w:t>This is too much jargon. Is this sentence necessary?</w:t>
       </w:r>
     </w:p>
   </w:comment>
-  <w:comment w:id="188" w:author="Lawren" w:date="2020-03-02T17:41:00Z" w:initials="L">
+  <w:comment w:id="199" w:author="Lawren" w:date="2020-03-02T17:41:00Z" w:initials="L">
     <w:p>
       <w:pPr>
         <w:pStyle w:val="CommentText"/>
@@ -7284,7 +7383,7 @@
       </w:r>
     </w:p>
   </w:comment>
-  <w:comment w:id="209" w:author="McShea, William J." w:date="2020-02-21T15:17:00Z" w:initials="MWJ">
+  <w:comment w:id="220" w:author="McShea, William J." w:date="2020-02-21T15:17:00Z" w:initials="MWJ">
     <w:p>
       <w:pPr>
         <w:pStyle w:val="CommentText"/>
@@ -7300,7 +7399,7 @@
       </w:r>
     </w:p>
   </w:comment>
-  <w:comment w:id="208" w:author="Lawren" w:date="2020-03-02T18:07:00Z" w:initials="L">
+  <w:comment w:id="219" w:author="Lawren" w:date="2020-03-02T18:07:00Z" w:initials="L">
     <w:p>
       <w:pPr>
         <w:pStyle w:val="CommentText"/>
@@ -7316,7 +7415,7 @@
       </w:r>
     </w:p>
   </w:comment>
-  <w:comment w:id="226" w:author="Lawren" w:date="2020-03-02T18:07:00Z" w:initials="L">
+  <w:comment w:id="237" w:author="Lawren" w:date="2020-03-02T18:07:00Z" w:initials="L">
     <w:p>
       <w:pPr>
         <w:pStyle w:val="CommentText"/>
@@ -7332,7 +7431,7 @@
       </w:r>
     </w:p>
   </w:comment>
-  <w:comment w:id="229" w:author="Lawren" w:date="2020-03-03T13:42:00Z" w:initials="L">
+  <w:comment w:id="240" w:author="Lawren" w:date="2020-03-03T13:42:00Z" w:initials="L">
     <w:p>
       <w:pPr>
         <w:pStyle w:val="CommentText"/>
@@ -7348,7 +7447,7 @@
       </w:r>
     </w:p>
   </w:comment>
-  <w:comment w:id="239" w:author="Lawren" w:date="2020-03-03T13:43:00Z" w:initials="L">
+  <w:comment w:id="250" w:author="Lawren" w:date="2020-03-03T13:43:00Z" w:initials="L">
     <w:p>
       <w:pPr>
         <w:pStyle w:val="CommentText"/>
@@ -7364,7 +7463,7 @@
       </w:r>
     </w:p>
   </w:comment>
-  <w:comment w:id="252" w:author="Pederson, Neil" w:date="2020-02-25T15:13:00Z" w:initials="PN">
+  <w:comment w:id="263" w:author="Pederson, Neil" w:date="2020-02-25T15:13:00Z" w:initials="PN">
     <w:p>
       <w:pPr>
         <w:pStyle w:val="CommentText"/>
@@ -7380,7 +7479,7 @@
       </w:r>
     </w:p>
   </w:comment>
-  <w:comment w:id="245" w:author="McShea, William J." w:date="2020-02-21T15:20:00Z" w:initials="MWJ">
+  <w:comment w:id="256" w:author="McShea, William J." w:date="2020-02-21T15:20:00Z" w:initials="MWJ">
     <w:p>
       <w:pPr>
         <w:pStyle w:val="CommentText"/>
@@ -7396,7 +7495,7 @@
       </w:r>
     </w:p>
   </w:comment>
-  <w:comment w:id="258" w:author="Lawren" w:date="2020-03-03T13:48:00Z" w:initials="L">
+  <w:comment w:id="269" w:author="Lawren" w:date="2020-03-03T13:48:00Z" w:initials="L">
     <w:p>
       <w:pPr>
         <w:pStyle w:val="CommentText"/>
@@ -7412,7 +7511,7 @@
       </w:r>
     </w:p>
   </w:comment>
-  <w:comment w:id="260" w:author="Pederson, Neil" w:date="2020-02-25T15:14:00Z" w:initials="PN">
+  <w:comment w:id="271" w:author="Pederson, Neil" w:date="2020-02-25T15:14:00Z" w:initials="PN">
     <w:p>
       <w:pPr>
         <w:pStyle w:val="CommentText"/>
@@ -7436,7 +7535,7 @@
       </w:r>
     </w:p>
   </w:comment>
-  <w:comment w:id="267" w:author="Lawren" w:date="2020-03-03T13:49:00Z" w:initials="L">
+  <w:comment w:id="278" w:author="Lawren" w:date="2020-03-03T13:49:00Z" w:initials="L">
     <w:p>
       <w:pPr>
         <w:pStyle w:val="CommentText"/>
@@ -7452,7 +7551,7 @@
       </w:r>
     </w:p>
   </w:comment>
-  <w:comment w:id="268" w:author="Lawren" w:date="2020-03-03T13:50:00Z" w:initials="L">
+  <w:comment w:id="279" w:author="Lawren" w:date="2020-03-03T13:50:00Z" w:initials="L">
     <w:p>
       <w:pPr>
         <w:pStyle w:val="CommentText"/>
@@ -7468,7 +7567,7 @@
       </w:r>
     </w:p>
   </w:comment>
-  <w:comment w:id="272" w:author="Pederson, Neil" w:date="2020-02-25T15:16:00Z" w:initials="PN">
+  <w:comment w:id="283" w:author="Pederson, Neil" w:date="2020-02-25T15:16:00Z" w:initials="PN">
     <w:p>
       <w:pPr>
         <w:pStyle w:val="CommentText"/>
@@ -7484,7 +7583,7 @@
       </w:r>
     </w:p>
   </w:comment>
-  <w:comment w:id="269" w:author="Stovall, Atticus (GSFC-618.0)[UNIVERSITIES SPACE RESEARCH ASSOCIATION]" w:date="2020-02-28T16:20:00Z" w:initials="SA(SRA">
+  <w:comment w:id="280" w:author="Stovall, Atticus (GSFC-618.0)[UNIVERSITIES SPACE RESEARCH ASSOCIATION]" w:date="2020-02-28T16:20:00Z" w:initials="SA(SRA">
     <w:p>
       <w:pPr>
         <w:pStyle w:val="CommentText"/>
@@ -7500,7 +7599,7 @@
       </w:r>
     </w:p>
   </w:comment>
-  <w:comment w:id="275" w:author="Lawren" w:date="2020-03-03T13:50:00Z" w:initials="L">
+  <w:comment w:id="286" w:author="Lawren" w:date="2020-03-03T13:50:00Z" w:initials="L">
     <w:p>
       <w:pPr>
         <w:pStyle w:val="CommentText"/>
@@ -7516,7 +7615,7 @@
       </w:r>
     </w:p>
   </w:comment>
-  <w:comment w:id="276" w:author="Pederson, Neil" w:date="2020-02-25T15:17:00Z" w:initials="PN">
+  <w:comment w:id="287" w:author="Pederson, Neil" w:date="2020-02-25T15:17:00Z" w:initials="PN">
     <w:p>
       <w:pPr>
         <w:pStyle w:val="CommentText"/>
@@ -7532,7 +7631,7 @@
       </w:r>
     </w:p>
   </w:comment>
-  <w:comment w:id="277" w:author="McShea, William J." w:date="2020-02-21T15:21:00Z" w:initials="MWJ">
+  <w:comment w:id="288" w:author="McShea, William J." w:date="2020-02-21T15:21:00Z" w:initials="MWJ">
     <w:p>
       <w:pPr>
         <w:pStyle w:val="CommentText"/>
@@ -7548,7 +7647,7 @@
       </w:r>
     </w:p>
   </w:comment>
-  <w:comment w:id="289" w:author="Pederson, Neil" w:date="2020-02-25T15:18:00Z" w:initials="PN">
+  <w:comment w:id="300" w:author="Pederson, Neil" w:date="2020-02-25T15:18:00Z" w:initials="PN">
     <w:p>
       <w:pPr>
         <w:pStyle w:val="CommentText"/>
@@ -7564,7 +7663,7 @@
       </w:r>
     </w:p>
   </w:comment>
-  <w:comment w:id="304" w:author="Pederson, Neil" w:date="2020-02-25T15:20:00Z" w:initials="PN">
+  <w:comment w:id="315" w:author="Pederson, Neil" w:date="2020-02-25T15:20:00Z" w:initials="PN">
     <w:p>
       <w:pPr>
         <w:pStyle w:val="CommentText"/>
@@ -7580,7 +7679,7 @@
       </w:r>
     </w:p>
   </w:comment>
-  <w:comment w:id="305" w:author="McShea, William J." w:date="2020-02-21T15:24:00Z" w:initials="MWJ">
+  <w:comment w:id="316" w:author="McShea, William J." w:date="2020-02-21T15:24:00Z" w:initials="MWJ">
     <w:p>
       <w:pPr>
         <w:pStyle w:val="CommentText"/>
@@ -7596,7 +7695,7 @@
       </w:r>
     </w:p>
   </w:comment>
-  <w:comment w:id="312" w:author="Lawren" w:date="2020-03-03T13:57:00Z" w:initials="L">
+  <w:comment w:id="323" w:author="Lawren" w:date="2020-03-03T13:57:00Z" w:initials="L">
     <w:p>
       <w:pPr>
         <w:pStyle w:val="CommentText"/>
@@ -7612,7 +7711,7 @@
       </w:r>
     </w:p>
   </w:comment>
-  <w:comment w:id="315" w:author="Pederson, Neil" w:date="2020-02-25T15:22:00Z" w:initials="PN">
+  <w:comment w:id="326" w:author="Pederson, Neil" w:date="2020-02-25T15:22:00Z" w:initials="PN">
     <w:p>
       <w:pPr>
         <w:pStyle w:val="CommentText"/>
@@ -7628,7 +7727,7 @@
       </w:r>
     </w:p>
   </w:comment>
-  <w:comment w:id="316" w:author="McShea, William J." w:date="2020-02-21T15:25:00Z" w:initials="MWJ">
+  <w:comment w:id="327" w:author="McShea, William J." w:date="2020-02-21T15:25:00Z" w:initials="MWJ">
     <w:p>
       <w:pPr>
         <w:pStyle w:val="CommentText"/>
@@ -7644,7 +7743,7 @@
       </w:r>
     </w:p>
   </w:comment>
-  <w:comment w:id="321" w:author="Pederson, Neil" w:date="2020-02-25T15:26:00Z" w:initials="PN">
+  <w:comment w:id="332" w:author="Pederson, Neil" w:date="2020-02-25T15:26:00Z" w:initials="PN">
     <w:p>
       <w:pPr>
         <w:pStyle w:val="CommentText"/>
@@ -7660,7 +7759,7 @@
       </w:r>
     </w:p>
   </w:comment>
-  <w:comment w:id="327" w:author="Pederson, Neil" w:date="2020-02-25T15:28:00Z" w:initials="PN">
+  <w:comment w:id="338" w:author="Pederson, Neil" w:date="2020-02-25T15:28:00Z" w:initials="PN">
     <w:p>
       <w:pPr>
         <w:pStyle w:val="CommentText"/>

</xml_diff>

<commit_message>
condensed/ cleaned-up text on identifying drought
#80
</commit_message>
<xml_diff>
--- a/manuscript/coauthor_review/2020_2/McGregor textwjmEGAnp_AES_LSaab.docx
+++ b/manuscript/coauthor_review/2020_2/McGregor textwjmEGAnp_AES_LSaab.docx
@@ -3383,12 +3383,10 @@
         </w:rPr>
         <w:t>opaque plastic</w:t>
       </w:r>
-      <w:bookmarkStart w:id="192" w:name="_GoBack"/>
-      <w:bookmarkEnd w:id="192"/>
       <w:r>
         <w:t xml:space="preserve"> bags</w:t>
       </w:r>
-      <w:del w:id="193" w:author="Lawren" w:date="2020-03-02T16:20:00Z">
+      <w:del w:id="192" w:author="Lawren" w:date="2020-03-02T16:20:00Z">
         <w:r>
           <w:delText>)</w:delText>
         </w:r>
@@ -3400,7 +3398,7 @@
         <m:sSup>
           <m:sSupPr>
             <m:ctrlPr>
-              <w:del w:id="194" w:author="Gonzalez, Erika B." w:date="2020-02-25T11:19:00Z">
+              <w:del w:id="193" w:author="Gonzalez, Erika B." w:date="2020-02-25T11:19:00Z">
                 <w:rPr>
                   <w:rFonts w:ascii="Cambria Math" w:hAnsi="Cambria Math"/>
                 </w:rPr>
@@ -3410,7 +3408,7 @@
           <m:e/>
           <m:sup>
             <m:r>
-              <w:del w:id="195" w:author="Gonzalez, Erika B." w:date="2020-02-25T11:19:00Z">
+              <w:del w:id="194" w:author="Gonzalez, Erika B." w:date="2020-02-25T11:19:00Z">
                 <w:rPr>
                   <w:rFonts w:ascii="Cambria Math" w:hAnsi="Cambria Math"/>
                 </w:rPr>
@@ -3420,7 +3418,7 @@
           </m:sup>
         </m:sSup>
         <m:r>
-          <w:ins w:id="196" w:author="Gonzalez, Erika B." w:date="2020-02-25T11:19:00Z">
+          <w:ins w:id="195" w:author="Gonzalez, Erika B." w:date="2020-02-25T11:19:00Z">
             <m:rPr>
               <m:sty m:val="p"/>
             </m:rPr>
@@ -3698,7 +3696,7 @@
         <w:lastRenderedPageBreak/>
         <w:t>used data on wind speed, relative humidity, and air temperature, all measured over a vertical profile spanning from 7.2 m height to above the top of the tree canopy (31.0 or 51.8m, depending on censor), for the years 2016-2018 [@noauthor_national_2018]. After filtering for missing and outlier values, the data were consolidated to represent the mean values per sensor height per day. The range of these means were then aggregated at a month</w:t>
       </w:r>
-      <w:ins w:id="197" w:author="Gonzalez, Erika B." w:date="2020-02-25T11:23:00Z">
+      <w:ins w:id="196" w:author="Gonzalez, Erika B." w:date="2020-02-25T11:23:00Z">
         <w:r>
           <w:t>ly</w:t>
         </w:r>
@@ -3722,52 +3720,106 @@
       <w:pPr>
         <w:pStyle w:val="BodyText"/>
         <w:rPr>
-          <w:del w:id="198" w:author="Lawren" w:date="2020-03-02T18:04:00Z"/>
-        </w:rPr>
-      </w:pPr>
-      <w:r>
-        <w:t xml:space="preserve">We identified droughts within the time period 1950-2009, defining drought [@slette_how_2019] as events </w:t>
-      </w:r>
-      <w:r>
-        <w:t xml:space="preserve">with both anomalously dry peak growing season climatic conditions and widespread reductions in </w:t>
-      </w:r>
-      <w:commentRangeStart w:id="199"/>
-      <w:r>
+          <w:del w:id="197" w:author="Lawren" w:date="2020-03-02T18:04:00Z"/>
+          <w:highlight w:val="yellow"/>
+          <w:rPrChange w:id="198" w:author="Teixeira, Kristina A." w:date="2020-03-05T06:16:00Z">
+            <w:rPr>
+              <w:del w:id="199" w:author="Lawren" w:date="2020-03-02T18:04:00Z"/>
+            </w:rPr>
+          </w:rPrChange>
+        </w:rPr>
+      </w:pPr>
+      <w:r>
+        <w:rPr>
+          <w:highlight w:val="yellow"/>
+          <w:rPrChange w:id="200" w:author="Teixeira, Kristina A." w:date="2020-03-05T06:16:00Z">
+            <w:rPr/>
+          </w:rPrChange>
+        </w:rPr>
+        <w:t xml:space="preserve">We identified droughts within the time period 1950-2009, defining drought [@slette_how_2019] as events with both anomalously dry peak growing season climatic conditions and widespread reductions in </w:t>
+      </w:r>
+      <w:commentRangeStart w:id="201"/>
+      <w:r>
+        <w:rPr>
+          <w:highlight w:val="yellow"/>
+          <w:rPrChange w:id="202" w:author="Teixeira, Kristina A." w:date="2020-03-05T06:16:00Z">
+            <w:rPr/>
+          </w:rPrChange>
+        </w:rPr>
         <w:t>tree growth</w:t>
       </w:r>
-      <w:del w:id="200" w:author="Lawren" w:date="2020-03-02T17:40:00Z">
-        <w:r>
-          <w:delText>. Simultaneous consideration of both meteorological conditions and</w:delText>
-        </w:r>
-        <w:r>
-          <w:delText xml:space="preserve"> tree growth ensured that drought was the primary driver of observed growth declines and that our</w:delText>
+      <w:del w:id="203" w:author="Lawren" w:date="2020-03-02T17:40:00Z">
+        <w:r>
+          <w:rPr>
+            <w:highlight w:val="yellow"/>
+            <w:rPrChange w:id="204" w:author="Teixeira, Kristina A." w:date="2020-03-05T06:16:00Z">
+              <w:rPr/>
+            </w:rPrChange>
+          </w:rPr>
+          <w:delText>. Simultaneous consideration of both meteorological conditions and tree growth ensured that drought was the primary driver of observed growth declines and that our</w:delText>
         </w:r>
       </w:del>
-      <w:ins w:id="201" w:author="Lawren" w:date="2020-03-02T17:40:00Z">
-        <w:r>
+      <w:ins w:id="205" w:author="Lawren" w:date="2020-03-02T17:40:00Z">
+        <w:r>
+          <w:rPr>
+            <w:highlight w:val="yellow"/>
+            <w:rPrChange w:id="206" w:author="Teixeira, Kristina A." w:date="2020-03-05T06:16:00Z">
+              <w:rPr/>
+            </w:rPrChange>
+          </w:rPr>
           <w:t>, i.e., to</w:t>
         </w:r>
       </w:ins>
       <w:r>
+        <w:rPr>
+          <w:highlight w:val="yellow"/>
+          <w:rPrChange w:id="207" w:author="Teixeira, Kristina A." w:date="2020-03-05T06:16:00Z">
+            <w:rPr/>
+          </w:rPrChange>
+        </w:rPr>
         <w:t xml:space="preserve"> focus</w:t>
       </w:r>
-      <w:del w:id="202" w:author="Lawren" w:date="2020-03-02T17:40:00Z">
-        <w:r>
+      <w:del w:id="208" w:author="Lawren" w:date="2020-03-02T17:40:00Z">
+        <w:r>
+          <w:rPr>
+            <w:highlight w:val="yellow"/>
+            <w:rPrChange w:id="209" w:author="Teixeira, Kristina A." w:date="2020-03-05T06:16:00Z">
+              <w:rPr/>
+            </w:rPrChange>
+          </w:rPr>
           <w:delText xml:space="preserve"> remained</w:delText>
         </w:r>
       </w:del>
       <w:r>
+        <w:rPr>
+          <w:highlight w:val="yellow"/>
+          <w:rPrChange w:id="210" w:author="Teixeira, Kristina A." w:date="2020-03-05T06:16:00Z">
+            <w:rPr/>
+          </w:rPrChange>
+        </w:rPr>
         <w:t xml:space="preserve"> on droughts that substantially impacted the forest community.</w:t>
       </w:r>
-      <w:commentRangeEnd w:id="199"/>
-      <w:r>
-        <w:rPr>
-          <w:rStyle w:val="CommentReference"/>
-        </w:rPr>
-        <w:commentReference w:id="199"/>
-      </w:r>
-      <w:ins w:id="203" w:author="Lawren" w:date="2020-03-02T18:04:00Z">
-        <w:r>
+      <w:commentRangeEnd w:id="201"/>
+      <w:r>
+        <w:rPr>
+          <w:rStyle w:val="CommentReference"/>
+          <w:highlight w:val="yellow"/>
+          <w:rPrChange w:id="211" w:author="Teixeira, Kristina A." w:date="2020-03-05T06:16:00Z">
+            <w:rPr>
+              <w:rStyle w:val="CommentReference"/>
+            </w:rPr>
+          </w:rPrChange>
+        </w:rPr>
+        <w:commentReference w:id="201"/>
+      </w:r>
+      <w:ins w:id="213" w:author="Lawren" w:date="2020-03-02T18:04:00Z">
+        <w:r>
+          <w:rPr>
+            <w:highlight w:val="yellow"/>
+            <w:rPrChange w:id="214" w:author="Teixeira, Kristina A." w:date="2020-03-05T06:16:00Z">
+              <w:rPr/>
+            </w:rPrChange>
+          </w:rPr>
           <w:t xml:space="preserve"> </w:t>
         </w:r>
       </w:ins>
@@ -3776,213 +3828,508 @@
       <w:pPr>
         <w:pStyle w:val="BodyText"/>
         <w:rPr>
-          <w:del w:id="204" w:author="Lawren" w:date="2020-03-02T18:04:00Z"/>
-        </w:rPr>
-      </w:pPr>
-      <w:r>
+          <w:del w:id="215" w:author="Lawren" w:date="2020-03-02T18:04:00Z"/>
+          <w:highlight w:val="yellow"/>
+          <w:rPrChange w:id="216" w:author="Teixeira, Kristina A." w:date="2020-03-05T06:16:00Z">
+            <w:rPr>
+              <w:del w:id="217" w:author="Lawren" w:date="2020-03-02T18:04:00Z"/>
+            </w:rPr>
+          </w:rPrChange>
+        </w:rPr>
+      </w:pPr>
+      <w:r>
+        <w:rPr>
+          <w:highlight w:val="yellow"/>
+          <w:rPrChange w:id="218" w:author="Teixeira, Kristina A." w:date="2020-03-05T06:16:00Z">
+            <w:rPr/>
+          </w:rPrChange>
+        </w:rPr>
         <w:t xml:space="preserve">We identified </w:t>
       </w:r>
-      <w:moveToRangeStart w:id="205" w:author="Lawren" w:date="2020-03-02T18:05:00Z" w:name="move34064729"/>
-      <w:moveTo w:id="206" w:author="Lawren" w:date="2020-03-02T18:05:00Z">
-        <w:del w:id="207" w:author="Lawren" w:date="2020-03-02T18:05:00Z">
+      <w:moveToRangeStart w:id="219" w:author="Lawren" w:date="2020-03-02T18:05:00Z" w:name="move34064729"/>
+      <w:moveTo w:id="220" w:author="Lawren" w:date="2020-03-02T18:05:00Z">
+        <w:del w:id="221" w:author="Lawren" w:date="2020-03-02T18:05:00Z">
           <w:r>
+            <w:rPr>
+              <w:highlight w:val="yellow"/>
+              <w:rPrChange w:id="222" w:author="Teixeira, Kristina A." w:date="2020-03-05T06:16:00Z">
+                <w:rPr/>
+              </w:rPrChange>
+            </w:rPr>
             <w:delText xml:space="preserve">Together, these criteria identified </w:delText>
           </w:r>
         </w:del>
         <w:r>
+          <w:rPr>
+            <w:highlight w:val="yellow"/>
+            <w:rPrChange w:id="223" w:author="Teixeira, Kristina A." w:date="2020-03-05T06:16:00Z">
+              <w:rPr/>
+            </w:rPrChange>
+          </w:rPr>
           <w:t>three drought years: 1966, 1977, and 1999 (Figs. 1, S2, Table S3</w:t>
         </w:r>
       </w:moveTo>
-      <w:moveToRangeEnd w:id="205"/>
-      <w:ins w:id="208" w:author="Lawren" w:date="2020-03-02T18:05:00Z">
-        <w:r>
+      <w:moveToRangeEnd w:id="219"/>
+      <w:ins w:id="224" w:author="Lawren" w:date="2020-03-02T18:05:00Z">
+        <w:r>
+          <w:rPr>
+            <w:highlight w:val="yellow"/>
+            <w:rPrChange w:id="225" w:author="Teixeira, Kristina A." w:date="2020-03-05T06:16:00Z">
+              <w:rPr/>
+            </w:rPrChange>
+          </w:rPr>
           <w:t>). These were</w:t>
         </w:r>
       </w:ins>
-      <w:del w:id="209" w:author="Lawren" w:date="2020-03-02T18:05:00Z">
-        <w:r>
+      <w:del w:id="226" w:author="Lawren" w:date="2020-03-02T18:05:00Z">
+        <w:r>
+          <w:rPr>
+            <w:highlight w:val="yellow"/>
+            <w:rPrChange w:id="227" w:author="Teixeira, Kristina A." w:date="2020-03-05T06:16:00Z">
+              <w:rPr/>
+            </w:rPrChange>
+          </w:rPr>
           <w:delText>the</w:delText>
         </w:r>
       </w:del>
-      <w:ins w:id="210" w:author="Lawren" w:date="2020-03-02T18:05:00Z">
-        <w:r>
+      <w:ins w:id="228" w:author="Lawren" w:date="2020-03-02T18:05:00Z">
+        <w:r>
+          <w:rPr>
+            <w:highlight w:val="yellow"/>
+            <w:rPrChange w:id="229" w:author="Teixeira, Kristina A." w:date="2020-03-05T06:16:00Z">
+              <w:rPr/>
+            </w:rPrChange>
+          </w:rPr>
           <w:t xml:space="preserve"> the</w:t>
         </w:r>
       </w:ins>
       <w:r>
+        <w:rPr>
+          <w:highlight w:val="yellow"/>
+          <w:rPrChange w:id="230" w:author="Teixeira, Kristina A." w:date="2020-03-05T06:16:00Z">
+            <w:rPr/>
+          </w:rPrChange>
+        </w:rPr>
         <w:t xml:space="preserve"> years with driest conditions during May-August (MJJA), </w:t>
       </w:r>
-      <w:ins w:id="211" w:author="Lawren" w:date="2020-03-02T18:06:00Z">
-        <w:r>
+      <w:ins w:id="231" w:author="Lawren" w:date="2020-03-02T18:06:00Z">
+        <w:r>
+          <w:rPr>
+            <w:highlight w:val="yellow"/>
+            <w:rPrChange w:id="232" w:author="Teixeira, Kristina A." w:date="2020-03-05T06:16:00Z">
+              <w:rPr/>
+            </w:rPrChange>
+          </w:rPr>
           <w:t>the current-year months to which annual growth was most sensitive for trees at this site (</w:t>
         </w:r>
       </w:ins>
-      <w:del w:id="212" w:author="Lawren" w:date="2020-03-02T18:06:00Z">
-        <w:r>
+      <w:del w:id="233" w:author="Lawren" w:date="2020-03-02T18:06:00Z">
+        <w:r>
+          <w:rPr>
+            <w:highlight w:val="yellow"/>
+            <w:rPrChange w:id="234" w:author="Teixeira, Kristina A." w:date="2020-03-05T06:16:00Z">
+              <w:rPr/>
+            </w:rPrChange>
+          </w:rPr>
           <w:delText>which stood out in the analysis of</w:delText>
         </w:r>
       </w:del>
       <w:r>
+        <w:rPr>
+          <w:highlight w:val="yellow"/>
+          <w:rPrChange w:id="235" w:author="Teixeira, Kristina A." w:date="2020-03-05T06:16:00Z">
+            <w:rPr/>
+          </w:rPrChange>
+        </w:rPr>
         <w:t xml:space="preserve"> @helcoski_growing_2019</w:t>
       </w:r>
-      <w:ins w:id="213" w:author="Lawren" w:date="2020-03-02T18:06:00Z">
-        <w:r>
+      <w:ins w:id="236" w:author="Lawren" w:date="2020-03-02T18:06:00Z">
+        <w:r>
+          <w:rPr>
+            <w:highlight w:val="yellow"/>
+            <w:rPrChange w:id="237" w:author="Teixeira, Kristina A." w:date="2020-03-05T06:16:00Z">
+              <w:rPr/>
+            </w:rPrChange>
+          </w:rPr>
           <w:t>)</w:t>
         </w:r>
       </w:ins>
-      <w:del w:id="214" w:author="Lawren" w:date="2020-03-02T18:06:00Z">
-        <w:r>
+      <w:del w:id="238" w:author="Lawren" w:date="2020-03-02T18:06:00Z">
+        <w:r>
+          <w:rPr>
+            <w:highlight w:val="yellow"/>
+            <w:rPrChange w:id="239" w:author="Teixeira, Kristina A." w:date="2020-03-05T06:16:00Z">
+              <w:rPr/>
+            </w:rPrChange>
+          </w:rPr>
           <w:delText xml:space="preserve"> as the current-year months to which annual growth was most sensitive for trees at this site</w:delText>
         </w:r>
       </w:del>
       <w:r>
+        <w:rPr>
+          <w:highlight w:val="yellow"/>
+          <w:rPrChange w:id="240" w:author="Teixeira, Kristina A." w:date="2020-03-05T06:16:00Z">
+            <w:rPr/>
+          </w:rPrChange>
+        </w:rPr>
         <w:t>. We considered two metrics of moisture deficit: NOAA Divisional Data’s Palmer Drought Severity Index (PDSI) and the difference between monthly potential evapotranspiration (</w:t>
       </w:r>
       <m:oMath>
         <m:r>
           <w:rPr>
             <w:rFonts w:ascii="Cambria Math" w:hAnsi="Cambria Math"/>
+            <w:highlight w:val="yellow"/>
+            <w:rPrChange w:id="241" w:author="Teixeira, Kristina A." w:date="2020-03-05T06:16:00Z">
+              <w:rPr>
+                <w:rFonts w:ascii="Cambria Math" w:hAnsi="Cambria Math"/>
+              </w:rPr>
+            </w:rPrChange>
           </w:rPr>
           <m:t>PET</m:t>
         </m:r>
       </m:oMath>
       <w:r>
+        <w:rPr>
+          <w:highlight w:val="yellow"/>
+          <w:rPrChange w:id="242" w:author="Teixeira, Kristina A." w:date="2020-03-05T06:16:00Z">
+            <w:rPr/>
+          </w:rPrChange>
+        </w:rPr>
         <w:t>) and precipitation (</w:t>
       </w:r>
       <m:oMath>
         <m:r>
           <w:rPr>
             <w:rFonts w:ascii="Cambria Math" w:hAnsi="Cambria Math"/>
+            <w:highlight w:val="yellow"/>
+            <w:rPrChange w:id="243" w:author="Teixeira, Kristina A." w:date="2020-03-05T06:16:00Z">
+              <w:rPr>
+                <w:rFonts w:ascii="Cambria Math" w:hAnsi="Cambria Math"/>
+              </w:rPr>
+            </w:rPrChange>
           </w:rPr>
           <m:t>PRE</m:t>
         </m:r>
       </m:oMath>
       <w:r>
+        <w:rPr>
+          <w:highlight w:val="yellow"/>
+          <w:rPrChange w:id="244" w:author="Teixeira, Kristina A." w:date="2020-03-05T06:16:00Z">
+            <w:rPr/>
+          </w:rPrChange>
+        </w:rPr>
         <w:t>)</w:t>
       </w:r>
-      <w:ins w:id="215" w:author="Lawren" w:date="2020-03-02T18:06:00Z">
-        <w:r>
+      <w:ins w:id="245" w:author="Lawren" w:date="2020-03-02T18:06:00Z">
+        <w:r>
+          <w:rPr>
+            <w:highlight w:val="yellow"/>
+            <w:rPrChange w:id="246" w:author="Teixeira, Kristina A." w:date="2020-03-05T06:16:00Z">
+              <w:rPr/>
+            </w:rPrChange>
+          </w:rPr>
           <w:t xml:space="preserve">; </w:t>
         </w:r>
       </w:ins>
-      <w:del w:id="216" w:author="Lawren" w:date="2020-03-02T18:06:00Z">
-        <w:r>
+      <w:del w:id="247" w:author="Lawren" w:date="2020-03-02T18:06:00Z">
+        <w:r>
+          <w:rPr>
+            <w:highlight w:val="yellow"/>
+            <w:rPrChange w:id="248" w:author="Teixeira, Kristina A." w:date="2020-03-05T06:16:00Z">
+              <w:rPr/>
+            </w:rPrChange>
+          </w:rPr>
           <w:delText>. These d</w:delText>
         </w:r>
       </w:del>
-      <w:ins w:id="217" w:author="Lawren" w:date="2020-03-02T18:06:00Z">
-        <w:r>
+      <w:ins w:id="249" w:author="Lawren" w:date="2020-03-02T18:06:00Z">
+        <w:r>
+          <w:rPr>
+            <w:highlight w:val="yellow"/>
+            <w:rPrChange w:id="250" w:author="Teixeira, Kristina A." w:date="2020-03-05T06:16:00Z">
+              <w:rPr/>
+            </w:rPrChange>
+          </w:rPr>
           <w:t>d</w:t>
         </w:r>
       </w:ins>
       <w:r>
+        <w:rPr>
+          <w:highlight w:val="yellow"/>
+          <w:rPrChange w:id="251" w:author="Teixeira, Kristina A." w:date="2020-03-05T06:16:00Z">
+            <w:rPr/>
+          </w:rPrChange>
+        </w:rPr>
         <w:t xml:space="preserve">ata </w:t>
       </w:r>
-      <w:del w:id="218" w:author="Lawren" w:date="2020-03-02T18:06:00Z">
-        <w:r>
+      <w:del w:id="252" w:author="Lawren" w:date="2020-03-02T18:06:00Z">
+        <w:r>
+          <w:rPr>
+            <w:highlight w:val="yellow"/>
+            <w:rPrChange w:id="253" w:author="Teixeira, Kristina A." w:date="2020-03-05T06:16:00Z">
+              <w:rPr/>
+            </w:rPrChange>
+          </w:rPr>
           <w:delText xml:space="preserve">were </w:delText>
         </w:r>
       </w:del>
       <w:r>
+        <w:rPr>
+          <w:highlight w:val="yellow"/>
+          <w:rPrChange w:id="254" w:author="Teixeira, Kristina A." w:date="2020-03-05T06:16:00Z">
+            <w:rPr/>
+          </w:rPrChange>
+        </w:rPr>
         <w:t>obtained from the ForestGEO Climate Data Portal (</w:t>
       </w:r>
-      <w:hyperlink r:id="rId10">
-        <w:r>
-          <w:rPr>
-            <w:rStyle w:val="Hyperlink"/>
-          </w:rPr>
-          <w:t>https://github.com/forestgeo/Climate</w:t>
-        </w:r>
-      </w:hyperlink>
-      <w:r>
+      <w:r>
+        <w:rPr>
+          <w:highlight w:val="yellow"/>
+          <w:rPrChange w:id="255" w:author="Teixeira, Kristina A." w:date="2020-03-05T06:16:00Z">
+            <w:rPr/>
+          </w:rPrChange>
+        </w:rPr>
+        <w:fldChar w:fldCharType="begin"/>
+      </w:r>
+      <w:r>
+        <w:rPr>
+          <w:highlight w:val="yellow"/>
+          <w:rPrChange w:id="256" w:author="Teixeira, Kristina A." w:date="2020-03-05T06:16:00Z">
+            <w:rPr/>
+          </w:rPrChange>
+        </w:rPr>
+        <w:instrText xml:space="preserve"> HYPERLINK "https://github.com/forestgeo/Climate" \h </w:instrText>
+      </w:r>
+      <w:r>
+        <w:rPr>
+          <w:highlight w:val="yellow"/>
+          <w:rPrChange w:id="257" w:author="Teixeira, Kristina A." w:date="2020-03-05T06:16:00Z">
+            <w:rPr/>
+          </w:rPrChange>
+        </w:rPr>
+        <w:fldChar w:fldCharType="separate"/>
+      </w:r>
+      <w:r>
+        <w:rPr>
+          <w:rStyle w:val="Hyperlink"/>
+          <w:highlight w:val="yellow"/>
+          <w:rPrChange w:id="258" w:author="Teixeira, Kristina A." w:date="2020-03-05T06:16:00Z">
+            <w:rPr>
+              <w:rStyle w:val="Hyperlink"/>
+            </w:rPr>
+          </w:rPrChange>
+        </w:rPr>
+        <w:t>https://github.com/forestgeo/Climate</w:t>
+      </w:r>
+      <w:r>
+        <w:rPr>
+          <w:rStyle w:val="Hyperlink"/>
+          <w:highlight w:val="yellow"/>
+          <w:rPrChange w:id="259" w:author="Teixeira, Kristina A." w:date="2020-03-05T06:16:00Z">
+            <w:rPr>
+              <w:rStyle w:val="Hyperlink"/>
+            </w:rPr>
+          </w:rPrChange>
+        </w:rPr>
+        <w:fldChar w:fldCharType="end"/>
+      </w:r>
+      <w:r>
+        <w:rPr>
+          <w:highlight w:val="yellow"/>
+          <w:rPrChange w:id="260" w:author="Teixeira, Kristina A." w:date="2020-03-05T06:16:00Z">
+            <w:rPr/>
+          </w:rPrChange>
+        </w:rPr>
         <w:t xml:space="preserve">) in August 2018, with monthly PET and PRE sourced from Climatic Research Unit high-resolution gridded dataset (CRU TS v.4.01; @harris_updated_2014). The driest years were identified through ranking mean MJJA </w:t>
       </w:r>
       <m:oMath>
         <m:r>
           <w:rPr>
             <w:rFonts w:ascii="Cambria Math" w:hAnsi="Cambria Math"/>
+            <w:highlight w:val="yellow"/>
+            <w:rPrChange w:id="261" w:author="Teixeira, Kristina A." w:date="2020-03-05T06:16:00Z">
+              <w:rPr>
+                <w:rFonts w:ascii="Cambria Math" w:hAnsi="Cambria Math"/>
+              </w:rPr>
+            </w:rPrChange>
           </w:rPr>
           <m:t>PET-PRE</m:t>
         </m:r>
       </m:oMath>
       <w:r>
+        <w:rPr>
+          <w:highlight w:val="yellow"/>
+          <w:rPrChange w:id="262" w:author="Teixeira, Kristina A." w:date="2020-03-05T06:16:00Z">
+            <w:rPr/>
+          </w:rPrChange>
+        </w:rPr>
         <w:t xml:space="preserve"> or </w:t>
       </w:r>
       <m:oMath>
         <m:r>
           <w:rPr>
             <w:rFonts w:ascii="Cambria Math" w:hAnsi="Cambria Math"/>
+            <w:highlight w:val="yellow"/>
+            <w:rPrChange w:id="263" w:author="Teixeira, Kristina A." w:date="2020-03-05T06:16:00Z">
+              <w:rPr>
+                <w:rFonts w:ascii="Cambria Math" w:hAnsi="Cambria Math"/>
+              </w:rPr>
+            </w:rPrChange>
           </w:rPr>
           <m:t>PDSI</m:t>
         </m:r>
       </m:oMath>
       <w:r>
+        <w:rPr>
+          <w:highlight w:val="yellow"/>
+          <w:rPrChange w:id="264" w:author="Teixeira, Kristina A." w:date="2020-03-05T06:16:00Z">
+            <w:rPr/>
+          </w:rPrChange>
+        </w:rPr>
         <w:t xml:space="preserve"> for the time period from driest to </w:t>
       </w:r>
-      <w:commentRangeStart w:id="219"/>
-      <w:r>
+      <w:commentRangeStart w:id="265"/>
+      <w:r>
+        <w:rPr>
+          <w:highlight w:val="yellow"/>
+          <w:rPrChange w:id="266" w:author="Teixeira, Kristina A." w:date="2020-03-05T06:16:00Z">
+            <w:rPr/>
+          </w:rPrChange>
+        </w:rPr>
         <w:t>wettest. Three of the five years between 1950 and 2009 with greatest moisture deficit (</w:t>
       </w:r>
       <m:oMath>
         <m:r>
           <w:rPr>
             <w:rFonts w:ascii="Cambria Math" w:hAnsi="Cambria Math"/>
+            <w:highlight w:val="yellow"/>
+            <w:rPrChange w:id="267" w:author="Teixeira, Kristina A." w:date="2020-03-05T06:16:00Z">
+              <w:rPr>
+                <w:rFonts w:ascii="Cambria Math" w:hAnsi="Cambria Math"/>
+              </w:rPr>
+            </w:rPrChange>
           </w:rPr>
           <m:t>PET-PRE</m:t>
         </m:r>
       </m:oMath>
       <w:r>
+        <w:rPr>
+          <w:highlight w:val="yellow"/>
+          <w:rPrChange w:id="268" w:author="Teixeira, Kristina A." w:date="2020-03-05T06:16:00Z">
+            <w:rPr/>
+          </w:rPrChange>
+        </w:rPr>
         <w:t xml:space="preserve">) during MJJA consistently ranked as the three driest in terms of </w:t>
       </w:r>
       <m:oMath>
         <m:r>
           <w:rPr>
             <w:rFonts w:ascii="Cambria Math" w:hAnsi="Cambria Math"/>
+            <w:highlight w:val="yellow"/>
+            <w:rPrChange w:id="269" w:author="Teixeira, Kristina A." w:date="2020-03-05T06:16:00Z">
+              <w:rPr>
+                <w:rFonts w:ascii="Cambria Math" w:hAnsi="Cambria Math"/>
+              </w:rPr>
+            </w:rPrChange>
           </w:rPr>
           <m:t>PDSI</m:t>
         </m:r>
       </m:oMath>
       <w:r>
+        <w:rPr>
+          <w:highlight w:val="yellow"/>
+          <w:rPrChange w:id="270" w:author="Teixeira, Kristina A." w:date="2020-03-05T06:16:00Z">
+            <w:rPr/>
+          </w:rPrChange>
+        </w:rPr>
         <w:t xml:space="preserve">: 1966, 1977, and 1999, which had mean MJJA </w:t>
       </w:r>
       <m:oMath>
         <m:r>
           <w:rPr>
             <w:rFonts w:ascii="Cambria Math" w:hAnsi="Cambria Math"/>
+            <w:highlight w:val="yellow"/>
+            <w:rPrChange w:id="271" w:author="Teixeira, Kristina A." w:date="2020-03-05T06:16:00Z">
+              <w:rPr>
+                <w:rFonts w:ascii="Cambria Math" w:hAnsi="Cambria Math"/>
+              </w:rPr>
+            </w:rPrChange>
           </w:rPr>
           <m:t>PET-PRE</m:t>
         </m:r>
       </m:oMath>
       <w:r>
+        <w:rPr>
+          <w:highlight w:val="yellow"/>
+          <w:rPrChange w:id="272" w:author="Teixeira, Kristina A." w:date="2020-03-05T06:16:00Z">
+            <w:rPr/>
+          </w:rPrChange>
+        </w:rPr>
         <w:t xml:space="preserve"> of 83, 87, and 80 mm mo-1, respectively (Table S3). The years 1964 and 2007 also ranked among the five lowest </w:t>
       </w:r>
       <m:oMath>
         <m:r>
           <w:rPr>
             <w:rFonts w:ascii="Cambria Math" w:hAnsi="Cambria Math"/>
+            <w:highlight w:val="yellow"/>
+            <w:rPrChange w:id="273" w:author="Teixeira, Kristina A." w:date="2020-03-05T06:16:00Z">
+              <w:rPr>
+                <w:rFonts w:ascii="Cambria Math" w:hAnsi="Cambria Math"/>
+              </w:rPr>
+            </w:rPrChange>
           </w:rPr>
           <m:t>PET-PRE</m:t>
         </m:r>
       </m:oMath>
       <w:r>
+        <w:rPr>
+          <w:highlight w:val="yellow"/>
+          <w:rPrChange w:id="274" w:author="Teixeira, Kristina A." w:date="2020-03-05T06:16:00Z">
+            <w:rPr/>
+          </w:rPrChange>
+        </w:rPr>
         <w:t xml:space="preserve"> (84 and 82 mm mo-1, respectively), but were not among the lowest in terms of PDSI and were thus not identified as candidate years for inclusion as top drought years (Table </w:t>
       </w:r>
-      <w:commentRangeStart w:id="220"/>
-      <w:r>
+      <w:commentRangeStart w:id="275"/>
+      <w:r>
+        <w:rPr>
+          <w:highlight w:val="yellow"/>
+          <w:rPrChange w:id="276" w:author="Teixeira, Kristina A." w:date="2020-03-05T06:16:00Z">
+            <w:rPr/>
+          </w:rPrChange>
+        </w:rPr>
         <w:t>S3</w:t>
       </w:r>
-      <w:commentRangeEnd w:id="220"/>
-      <w:r>
-        <w:rPr>
-          <w:rStyle w:val="CommentReference"/>
-        </w:rPr>
-        <w:commentReference w:id="220"/>
-      </w:r>
-      <w:r>
+      <w:commentRangeEnd w:id="275"/>
+      <w:r>
+        <w:rPr>
+          <w:rStyle w:val="CommentReference"/>
+          <w:highlight w:val="yellow"/>
+          <w:rPrChange w:id="277" w:author="Teixeira, Kristina A." w:date="2020-03-05T06:16:00Z">
+            <w:rPr>
+              <w:rStyle w:val="CommentReference"/>
+            </w:rPr>
+          </w:rPrChange>
+        </w:rPr>
+        <w:commentReference w:id="275"/>
+      </w:r>
+      <w:r>
+        <w:rPr>
+          <w:highlight w:val="yellow"/>
+          <w:rPrChange w:id="278" w:author="Teixeira, Kristina A." w:date="2020-03-05T06:16:00Z">
+            <w:rPr/>
+          </w:rPrChange>
+        </w:rPr>
         <w:t>).</w:t>
       </w:r>
-      <w:ins w:id="221" w:author="Lawren" w:date="2020-03-02T18:04:00Z">
-        <w:r>
+      <w:ins w:id="279" w:author="Lawren" w:date="2020-03-02T18:04:00Z">
+        <w:r>
+          <w:rPr>
+            <w:highlight w:val="yellow"/>
+            <w:rPrChange w:id="280" w:author="Teixeira, Kristina A." w:date="2020-03-05T06:16:00Z">
+              <w:rPr/>
+            </w:rPrChange>
+          </w:rPr>
           <w:t xml:space="preserve"> </w:t>
         </w:r>
       </w:ins>
@@ -3991,139 +4338,319 @@
       <w:pPr>
         <w:pStyle w:val="BodyText"/>
         <w:rPr>
-          <w:del w:id="222" w:author="Lawren" w:date="2020-03-02T18:04:00Z"/>
-        </w:rPr>
-      </w:pPr>
-      <w:r>
+          <w:del w:id="281" w:author="Lawren" w:date="2020-03-02T18:04:00Z"/>
+          <w:highlight w:val="yellow"/>
+          <w:rPrChange w:id="282" w:author="Teixeira, Kristina A." w:date="2020-03-05T06:16:00Z">
+            <w:rPr>
+              <w:del w:id="283" w:author="Lawren" w:date="2020-03-02T18:04:00Z"/>
+            </w:rPr>
+          </w:rPrChange>
+        </w:rPr>
+      </w:pPr>
+      <w:r>
+        <w:rPr>
+          <w:highlight w:val="yellow"/>
+          <w:rPrChange w:id="284" w:author="Teixeira, Kristina A." w:date="2020-03-05T06:16:00Z">
+            <w:rPr/>
+          </w:rPrChange>
+        </w:rPr>
         <w:t>We defined years with widespread growth reduction (“pointer years”) as those where &gt;25% of the cored trees experienced &gt;30% reduction in basal area increment (</w:t>
       </w:r>
       <m:oMath>
         <m:r>
           <w:rPr>
             <w:rFonts w:ascii="Cambria Math" w:hAnsi="Cambria Math"/>
+            <w:highlight w:val="yellow"/>
+            <w:rPrChange w:id="285" w:author="Teixeira, Kristina A." w:date="2020-03-05T06:16:00Z">
+              <w:rPr>
+                <w:rFonts w:ascii="Cambria Math" w:hAnsi="Cambria Math"/>
+              </w:rPr>
+            </w:rPrChange>
           </w:rPr>
           <m:t>BAI</m:t>
         </m:r>
       </m:oMath>
       <w:r>
+        <w:rPr>
+          <w:highlight w:val="yellow"/>
+          <w:rPrChange w:id="286" w:author="Teixeira, Kristina A." w:date="2020-03-05T06:16:00Z">
+            <w:rPr/>
+          </w:rPrChange>
+        </w:rPr>
         <w:t>) relative to the previous 5 years, following the drought resistance (</w:t>
       </w:r>
       <m:oMath>
         <m:r>
           <w:rPr>
             <w:rFonts w:ascii="Cambria Math" w:hAnsi="Cambria Math"/>
+            <w:highlight w:val="yellow"/>
+            <w:rPrChange w:id="287" w:author="Teixeira, Kristina A." w:date="2020-03-05T06:16:00Z">
+              <w:rPr>
+                <w:rFonts w:ascii="Cambria Math" w:hAnsi="Cambria Math"/>
+              </w:rPr>
+            </w:rPrChange>
           </w:rPr>
           <m:t>Rt</m:t>
         </m:r>
       </m:oMath>
       <w:r>
+        <w:rPr>
+          <w:highlight w:val="yellow"/>
+          <w:rPrChange w:id="288" w:author="Teixeira, Kristina A." w:date="2020-03-05T06:16:00Z">
+            <w:rPr/>
+          </w:rPrChange>
+        </w:rPr>
         <w:t xml:space="preserve">) metric of [@lloret_components_2011]. </w:t>
       </w:r>
       <m:oMath>
         <m:r>
           <w:rPr>
             <w:rFonts w:ascii="Cambria Math" w:hAnsi="Cambria Math"/>
+            <w:highlight w:val="yellow"/>
+            <w:rPrChange w:id="289" w:author="Teixeira, Kristina A." w:date="2020-03-05T06:16:00Z">
+              <w:rPr>
+                <w:rFonts w:ascii="Cambria Math" w:hAnsi="Cambria Math"/>
+              </w:rPr>
+            </w:rPrChange>
           </w:rPr>
           <m:t>Rt</m:t>
         </m:r>
       </m:oMath>
       <w:r>
+        <w:rPr>
+          <w:highlight w:val="yellow"/>
+          <w:rPrChange w:id="290" w:author="Teixeira, Kristina A." w:date="2020-03-05T06:16:00Z">
+            <w:rPr/>
+          </w:rPrChange>
+        </w:rPr>
         <w:t xml:space="preserve"> values &lt;1 </w:t>
       </w:r>
-      <w:ins w:id="223" w:author="Lawren" w:date="2020-03-02T17:59:00Z">
-        <w:r>
+      <w:ins w:id="291" w:author="Lawren" w:date="2020-03-02T17:59:00Z">
+        <w:r>
+          <w:rPr>
+            <w:highlight w:val="yellow"/>
+            <w:rPrChange w:id="292" w:author="Teixeira, Kristina A." w:date="2020-03-05T06:16:00Z">
+              <w:rPr/>
+            </w:rPrChange>
+          </w:rPr>
           <w:t>and &gt;1.</w:t>
         </w:r>
         <w:proofErr w:type="gramStart"/>
         <w:r>
+          <w:rPr>
+            <w:highlight w:val="yellow"/>
+            <w:rPrChange w:id="293" w:author="Teixeira, Kristina A." w:date="2020-03-05T06:16:00Z">
+              <w:rPr/>
+            </w:rPrChange>
+          </w:rPr>
           <w:t xml:space="preserve">0  </w:t>
         </w:r>
       </w:ins>
       <w:r>
+        <w:rPr>
+          <w:highlight w:val="yellow"/>
+          <w:rPrChange w:id="294" w:author="Teixeira, Kristina A." w:date="2020-03-05T06:16:00Z">
+            <w:rPr/>
+          </w:rPrChange>
+        </w:rPr>
         <w:t>indicate</w:t>
       </w:r>
       <w:proofErr w:type="gramEnd"/>
       <w:r>
+        <w:rPr>
+          <w:highlight w:val="yellow"/>
+          <w:rPrChange w:id="295" w:author="Teixeira, Kristina A." w:date="2020-03-05T06:16:00Z">
+            <w:rPr/>
+          </w:rPrChange>
+        </w:rPr>
         <w:t xml:space="preserve"> growth reductions</w:t>
       </w:r>
-      <w:ins w:id="224" w:author="Lawren" w:date="2020-03-02T17:59:00Z">
-        <w:r>
+      <w:ins w:id="296" w:author="Lawren" w:date="2020-03-02T17:59:00Z">
+        <w:r>
+          <w:rPr>
+            <w:highlight w:val="yellow"/>
+            <w:rPrChange w:id="297" w:author="Teixeira, Kristina A." w:date="2020-03-05T06:16:00Z">
+              <w:rPr/>
+            </w:rPrChange>
+          </w:rPr>
           <w:t xml:space="preserve"> and increases respectively</w:t>
         </w:r>
       </w:ins>
-      <w:del w:id="225" w:author="Lawren" w:date="2020-03-02T17:59:00Z">
-        <w:r>
+      <w:del w:id="298" w:author="Lawren" w:date="2020-03-02T17:59:00Z">
+        <w:r>
+          <w:rPr>
+            <w:highlight w:val="yellow"/>
+            <w:rPrChange w:id="299" w:author="Teixeira, Kristina A." w:date="2020-03-05T06:16:00Z">
+              <w:rPr/>
+            </w:rPrChange>
+          </w:rPr>
           <w:delText xml:space="preserve">, whereas values </w:delText>
         </w:r>
       </w:del>
-      <w:del w:id="226" w:author="Lawren" w:date="2020-03-02T17:58:00Z">
-        <w:r>
+      <w:del w:id="300" w:author="Lawren" w:date="2020-03-02T17:58:00Z">
+        <w:r>
+          <w:rPr>
+            <w:highlight w:val="yellow"/>
+            <w:rPrChange w:id="301" w:author="Teixeira, Kristina A." w:date="2020-03-05T06:16:00Z">
+              <w:rPr/>
+            </w:rPrChange>
+          </w:rPr>
           <w:delText xml:space="preserve">&gt;1.0 </w:delText>
         </w:r>
       </w:del>
-      <w:del w:id="227" w:author="Lawren" w:date="2020-03-02T17:59:00Z">
-        <w:r>
+      <w:del w:id="302" w:author="Lawren" w:date="2020-03-02T17:59:00Z">
+        <w:r>
+          <w:rPr>
+            <w:highlight w:val="yellow"/>
+            <w:rPrChange w:id="303" w:author="Teixeira, Kristina A." w:date="2020-03-05T06:16:00Z">
+              <w:rPr/>
+            </w:rPrChange>
+          </w:rPr>
           <w:delText>indicate increased growth</w:delText>
         </w:r>
       </w:del>
       <w:r>
+        <w:rPr>
+          <w:highlight w:val="yellow"/>
+          <w:rPrChange w:id="304" w:author="Teixeira, Kristina A." w:date="2020-03-05T06:16:00Z">
+            <w:rPr/>
+          </w:rPrChange>
+        </w:rPr>
         <w:t xml:space="preserve">. Pointer years were identified using the </w:t>
       </w:r>
       <w:proofErr w:type="spellStart"/>
       <w:r>
+        <w:rPr>
+          <w:highlight w:val="yellow"/>
+          <w:rPrChange w:id="305" w:author="Teixeira, Kristina A." w:date="2020-03-05T06:16:00Z">
+            <w:rPr/>
+          </w:rPrChange>
+        </w:rPr>
         <w:t>pointRes</w:t>
       </w:r>
       <w:proofErr w:type="spellEnd"/>
       <w:r>
+        <w:rPr>
+          <w:highlight w:val="yellow"/>
+          <w:rPrChange w:id="306" w:author="Teixeira, Kristina A." w:date="2020-03-05T06:16:00Z">
+            <w:rPr/>
+          </w:rPrChange>
+        </w:rPr>
         <w:t xml:space="preserve"> package [@R-</w:t>
       </w:r>
       <w:proofErr w:type="spellStart"/>
       <w:r>
+        <w:rPr>
+          <w:highlight w:val="yellow"/>
+          <w:rPrChange w:id="307" w:author="Teixeira, Kristina A." w:date="2020-03-05T06:16:00Z">
+            <w:rPr/>
+          </w:rPrChange>
+        </w:rPr>
         <w:t>pointRes</w:t>
       </w:r>
       <w:proofErr w:type="spellEnd"/>
       <w:r>
+        <w:rPr>
+          <w:highlight w:val="yellow"/>
+          <w:rPrChange w:id="308" w:author="Teixeira, Kristina A." w:date="2020-03-05T06:16:00Z">
+            <w:rPr/>
+          </w:rPrChange>
+        </w:rPr>
         <w:t>] in R. Four years met our criteria: 1966, 1977, 1991, and 1999. We excluded 1991 (26.5% of trees experienced &gt;30% growth reduction, mean resistance= -13.8%)</w:t>
       </w:r>
-      <w:ins w:id="228" w:author="Lawren" w:date="2020-03-02T17:59:00Z">
-        <w:r>
+      <w:ins w:id="309" w:author="Lawren" w:date="2020-03-02T17:59:00Z">
+        <w:r>
+          <w:rPr>
+            <w:highlight w:val="yellow"/>
+            <w:rPrChange w:id="310" w:author="Teixeira, Kristina A." w:date="2020-03-05T06:16:00Z">
+              <w:rPr/>
+            </w:rPrChange>
+          </w:rPr>
           <w:t>, as it was</w:t>
         </w:r>
       </w:ins>
-      <w:del w:id="229" w:author="Lawren" w:date="2020-03-02T17:59:00Z">
-        <w:r>
+      <w:del w:id="311" w:author="Lawren" w:date="2020-03-02T17:59:00Z">
+        <w:r>
+          <w:rPr>
+            <w:highlight w:val="yellow"/>
+            <w:rPrChange w:id="312" w:author="Teixeira, Kristina A." w:date="2020-03-05T06:16:00Z">
+              <w:rPr/>
+            </w:rPrChange>
+          </w:rPr>
           <w:delText xml:space="preserve"> because this year was not identified </w:delText>
         </w:r>
       </w:del>
-      <w:ins w:id="230" w:author="Lawren" w:date="2020-03-02T17:59:00Z">
-        <w:r>
+      <w:ins w:id="313" w:author="Lawren" w:date="2020-03-02T17:59:00Z">
+        <w:r>
+          <w:rPr>
+            <w:highlight w:val="yellow"/>
+            <w:rPrChange w:id="314" w:author="Teixeira, Kristina A." w:date="2020-03-05T06:16:00Z">
+              <w:rPr/>
+            </w:rPrChange>
+          </w:rPr>
           <w:t xml:space="preserve"> not</w:t>
         </w:r>
       </w:ins>
-      <w:del w:id="231" w:author="Lawren" w:date="2020-03-02T17:59:00Z">
-        <w:r>
+      <w:del w:id="315" w:author="Lawren" w:date="2020-03-02T17:59:00Z">
+        <w:r>
+          <w:rPr>
+            <w:highlight w:val="yellow"/>
+            <w:rPrChange w:id="316" w:author="Teixeira, Kristina A." w:date="2020-03-05T06:16:00Z">
+              <w:rPr/>
+            </w:rPrChange>
+          </w:rPr>
           <w:delText>as</w:delText>
         </w:r>
       </w:del>
       <w:r>
+        <w:rPr>
+          <w:highlight w:val="yellow"/>
+          <w:rPrChange w:id="317" w:author="Teixeira, Kristina A." w:date="2020-03-05T06:16:00Z">
+            <w:rPr/>
+          </w:rPrChange>
+        </w:rPr>
         <w:t xml:space="preserve"> among the driest of the time period (Table S3). Rather, the severity of growth reduction may be explained in part by defoliation </w:t>
       </w:r>
-      <w:ins w:id="232" w:author="Lawren" w:date="2020-03-02T18:04:00Z">
-        <w:r>
+      <w:ins w:id="318" w:author="Lawren" w:date="2020-03-02T18:04:00Z">
+        <w:r>
+          <w:rPr>
+            <w:highlight w:val="yellow"/>
+            <w:rPrChange w:id="319" w:author="Teixeira, Kristina A." w:date="2020-03-05T06:16:00Z">
+              <w:rPr/>
+            </w:rPrChange>
+          </w:rPr>
           <w:t>by</w:t>
         </w:r>
       </w:ins>
-      <w:del w:id="233" w:author="Lawren" w:date="2020-03-02T18:04:00Z">
-        <w:r>
+      <w:del w:id="320" w:author="Lawren" w:date="2020-03-02T18:04:00Z">
+        <w:r>
+          <w:rPr>
+            <w:highlight w:val="yellow"/>
+            <w:rPrChange w:id="321" w:author="Teixeira, Kristina A." w:date="2020-03-05T06:16:00Z">
+              <w:rPr/>
+            </w:rPrChange>
+          </w:rPr>
           <w:delText>from</w:delText>
         </w:r>
       </w:del>
       <w:r>
+        <w:rPr>
+          <w:highlight w:val="yellow"/>
+          <w:rPrChange w:id="322" w:author="Teixeira, Kristina A." w:date="2020-03-05T06:16:00Z">
+            <w:rPr/>
+          </w:rPrChange>
+        </w:rPr>
         <w:t xml:space="preserve"> gypsy moths (</w:t>
       </w:r>
       <w:r>
         <w:rPr>
           <w:i/>
+          <w:highlight w:val="yellow"/>
+          <w:rPrChange w:id="323" w:author="Teixeira, Kristina A." w:date="2020-03-05T06:16:00Z">
+            <w:rPr>
+              <w:i/>
+            </w:rPr>
+          </w:rPrChange>
         </w:rPr>
         <w:t xml:space="preserve">Lymantria </w:t>
       </w:r>
@@ -4131,24 +4658,54 @@
       <w:r>
         <w:rPr>
           <w:i/>
+          <w:highlight w:val="yellow"/>
+          <w:rPrChange w:id="324" w:author="Teixeira, Kristina A." w:date="2020-03-05T06:16:00Z">
+            <w:rPr>
+              <w:i/>
+            </w:rPr>
+          </w:rPrChange>
         </w:rPr>
         <w:t>dispar</w:t>
       </w:r>
       <w:proofErr w:type="spellEnd"/>
       <w:r>
+        <w:rPr>
+          <w:highlight w:val="yellow"/>
+          <w:rPrChange w:id="325" w:author="Teixeira, Kristina A." w:date="2020-03-05T06:16:00Z">
+            <w:rPr/>
+          </w:rPrChange>
+        </w:rPr>
         <w:t xml:space="preserve"> L.) from approximately 1988-1995, which strongly impacted </w:t>
       </w:r>
       <w:r>
         <w:rPr>
           <w:i/>
+          <w:highlight w:val="yellow"/>
+          <w:rPrChange w:id="326" w:author="Teixeira, Kristina A." w:date="2020-03-05T06:16:00Z">
+            <w:rPr>
+              <w:i/>
+            </w:rPr>
+          </w:rPrChange>
         </w:rPr>
         <w:t>Quercus</w:t>
       </w:r>
       <w:r>
+        <w:rPr>
+          <w:highlight w:val="yellow"/>
+          <w:rPrChange w:id="327" w:author="Teixeira, Kristina A." w:date="2020-03-05T06:16:00Z">
+            <w:rPr/>
+          </w:rPrChange>
+        </w:rPr>
         <w:t xml:space="preserve"> spp. [@twery_effects_1991].</w:t>
       </w:r>
-      <w:ins w:id="234" w:author="Lawren" w:date="2020-03-02T18:04:00Z">
-        <w:r>
+      <w:ins w:id="328" w:author="Lawren" w:date="2020-03-02T18:04:00Z">
+        <w:r>
+          <w:rPr>
+            <w:highlight w:val="yellow"/>
+            <w:rPrChange w:id="329" w:author="Teixeira, Kristina A." w:date="2020-03-05T06:16:00Z">
+              <w:rPr/>
+            </w:rPrChange>
+          </w:rPr>
           <w:t xml:space="preserve"> </w:t>
         </w:r>
       </w:ins>
@@ -4157,25 +4714,49 @@
       <w:pPr>
         <w:pStyle w:val="BodyText"/>
       </w:pPr>
-      <w:moveFromRangeStart w:id="235" w:author="Lawren" w:date="2020-03-02T18:05:00Z" w:name="move34064729"/>
-      <w:moveFrom w:id="236" w:author="Lawren" w:date="2020-03-02T18:05:00Z">
-        <w:r>
+      <w:moveFromRangeStart w:id="330" w:author="Lawren" w:date="2020-03-02T18:05:00Z" w:name="move34064729"/>
+      <w:moveFrom w:id="331" w:author="Lawren" w:date="2020-03-02T18:05:00Z">
+        <w:r>
+          <w:rPr>
+            <w:highlight w:val="yellow"/>
+            <w:rPrChange w:id="332" w:author="Teixeira, Kristina A." w:date="2020-03-05T06:16:00Z">
+              <w:rPr/>
+            </w:rPrChange>
+          </w:rPr>
           <w:t>Together, these criteria identified three drought years: 1966, 1977, and 1999 (Figs. 1, S2, Table S3</w:t>
         </w:r>
       </w:moveFrom>
-      <w:moveFromRangeEnd w:id="235"/>
-      <w:r>
+      <w:moveFromRangeEnd w:id="330"/>
+      <w:r>
+        <w:rPr>
+          <w:highlight w:val="yellow"/>
+          <w:rPrChange w:id="333" w:author="Teixeira, Kristina A." w:date="2020-03-05T06:16:00Z">
+            <w:rPr/>
+          </w:rPrChange>
+        </w:rPr>
         <w:t xml:space="preserve">). The droughts differed in intensity and prior onset (Fig. S2, Table S3). The 1966 drought was preceded by two years of moderate drought during the growing season and severe to extreme drought starting the previous fall and in August reached the minimum growing season </w:t>
       </w:r>
       <m:oMath>
         <m:r>
           <w:rPr>
             <w:rFonts w:ascii="Cambria Math" w:hAnsi="Cambria Math"/>
+            <w:highlight w:val="yellow"/>
+            <w:rPrChange w:id="334" w:author="Teixeira, Kristina A." w:date="2020-03-05T06:16:00Z">
+              <w:rPr>
+                <w:rFonts w:ascii="Cambria Math" w:hAnsi="Cambria Math"/>
+              </w:rPr>
+            </w:rPrChange>
           </w:rPr>
           <m:t>PDSI</m:t>
         </m:r>
       </m:oMath>
       <w:r>
+        <w:rPr>
+          <w:highlight w:val="yellow"/>
+          <w:rPrChange w:id="335" w:author="Teixeira, Kristina A." w:date="2020-03-05T06:16:00Z">
+            <w:rPr/>
+          </w:rPrChange>
+        </w:rPr>
         <w:t xml:space="preserve"> (-4.82) among of any of the three droughts. The 1977 drought was the least intense throughout the growing season, and was preceded by 2.5 years of near-normal conditions, making it the mildest of the three droughts. The 1999 drought was preceded by wetter than average conditions until the previous June, but reached the lowest PDSI during May-July.</w:t>
       </w:r>
     </w:p>
@@ -4189,19 +4770,19 @@
         </w:rPr>
         <w:t>Statistical Analysis</w:t>
       </w:r>
-      <w:commentRangeEnd w:id="219"/>
-      <w:r>
-        <w:rPr>
-          <w:rStyle w:val="CommentReference"/>
-        </w:rPr>
-        <w:commentReference w:id="219"/>
+      <w:commentRangeEnd w:id="265"/>
+      <w:r>
+        <w:rPr>
+          <w:rStyle w:val="CommentReference"/>
+        </w:rPr>
+        <w:commentReference w:id="265"/>
       </w:r>
     </w:p>
     <w:p>
       <w:pPr>
         <w:pStyle w:val="BodyText"/>
       </w:pPr>
-      <w:commentRangeStart w:id="237"/>
+      <w:commentRangeStart w:id="336"/>
       <w:r>
         <w:lastRenderedPageBreak/>
         <w:t>For each drought period, we calculated drought resistance (</w:t>
@@ -4224,7 +4805,7 @@
           </w:rPr>
           <m:t>Rt</m:t>
         </m:r>
-        <w:commentRangeEnd w:id="237"/>
+        <w:commentRangeEnd w:id="336"/>
         <m:r>
           <m:rPr>
             <m:sty m:val="p"/>
@@ -4232,7 +4813,7 @@
           <w:rPr>
             <w:rStyle w:val="CommentReference"/>
           </w:rPr>
-          <w:commentReference w:id="237"/>
+          <w:commentReference w:id="336"/>
         </m:r>
       </m:oMath>
       <w:r>
@@ -4268,12 +4849,12 @@
       <w:r>
         <w:t xml:space="preserve">Models were run for all drought years combined (with year as a fixed effect) and for each drought year independently. </w:t>
       </w:r>
-      <w:del w:id="238" w:author="Lawren" w:date="2020-03-02T18:08:00Z">
+      <w:del w:id="337" w:author="Lawren" w:date="2020-03-02T18:08:00Z">
         <w:r>
           <w:delText>In order to</w:delText>
         </w:r>
       </w:del>
-      <w:ins w:id="239" w:author="Lawren" w:date="2020-03-02T18:08:00Z">
+      <w:ins w:id="338" w:author="Lawren" w:date="2020-03-02T18:08:00Z">
         <w:r>
           <w:t>To</w:t>
         </w:r>
@@ -4281,7 +4862,7 @@
       <w:r>
         <w:t xml:space="preserve"> determine the relative importance of the traits alone, we first tested the predictor variables </w:t>
       </w:r>
-      <w:commentRangeStart w:id="240"/>
+      <w:commentRangeStart w:id="339"/>
       <w:r>
         <w:t xml:space="preserve">independently against both height and </w:t>
       </w:r>
@@ -4296,12 +4877,12 @@
       <w:r>
         <w:t xml:space="preserve"> given height’s substantial influence</w:t>
       </w:r>
-      <w:commentRangeEnd w:id="240"/>
-      <w:r>
-        <w:rPr>
-          <w:rStyle w:val="CommentReference"/>
-        </w:rPr>
-        <w:commentReference w:id="240"/>
+      <w:commentRangeEnd w:id="339"/>
+      <w:r>
+        <w:rPr>
+          <w:rStyle w:val="CommentReference"/>
+        </w:rPr>
+        <w:commentReference w:id="339"/>
       </w:r>
       <w:r>
         <w:t xml:space="preserve">. Variables were considered to have significant influence on </w:t>
@@ -4374,7 +4955,7 @@
       <w:r>
         <w:t>All data, code, and results are available through the SCBI-ForestGEO organization on GitHub (</w:t>
       </w:r>
-      <w:hyperlink r:id="rId11">
+      <w:hyperlink r:id="rId10">
         <w:r>
           <w:rPr>
             <w:rStyle w:val="Hyperlink"/>
@@ -4406,8 +4987,8 @@
       <w:pPr>
         <w:pStyle w:val="Heading3"/>
       </w:pPr>
-      <w:bookmarkStart w:id="241" w:name="results"/>
-      <w:bookmarkEnd w:id="241"/>
+      <w:bookmarkStart w:id="340" w:name="results"/>
+      <w:bookmarkEnd w:id="340"/>
       <w:r>
         <w:t>Results</w:t>
       </w:r>
@@ -4427,12 +5008,12 @@
       <w:pPr>
         <w:pStyle w:val="BodyText"/>
       </w:pPr>
-      <w:ins w:id="242" w:author="Lawren" w:date="2020-03-03T13:43:00Z">
+      <w:ins w:id="341" w:author="Lawren" w:date="2020-03-03T13:43:00Z">
         <w:r>
           <w:t>At the c</w:t>
         </w:r>
       </w:ins>
-      <w:del w:id="243" w:author="Lawren" w:date="2020-03-03T13:43:00Z">
+      <w:del w:id="342" w:author="Lawren" w:date="2020-03-03T13:43:00Z">
         <w:r>
           <w:delText>C</w:delText>
         </w:r>
@@ -4440,7 +5021,7 @@
       <w:r>
         <w:t>ommunity-level</w:t>
       </w:r>
-      <w:ins w:id="244" w:author="Lawren" w:date="2020-03-03T13:43:00Z">
+      <w:ins w:id="343" w:author="Lawren" w:date="2020-03-03T13:43:00Z">
         <w:r>
           <w:t>,</w:t>
         </w:r>
@@ -4448,7 +5029,7 @@
       <w:r>
         <w:t xml:space="preserve"> tree</w:t>
       </w:r>
-      <w:ins w:id="245" w:author="Lawren" w:date="2020-03-03T13:43:00Z">
+      <w:ins w:id="344" w:author="Lawren" w:date="2020-03-03T13:43:00Z">
         <w:r>
           <w:t>s</w:t>
         </w:r>
@@ -4456,7 +5037,7 @@
       <w:r>
         <w:t xml:space="preserve"> </w:t>
       </w:r>
-      <w:ins w:id="246" w:author="Lawren" w:date="2020-03-03T13:43:00Z">
+      <w:ins w:id="345" w:author="Lawren" w:date="2020-03-03T13:43:00Z">
         <w:r>
           <w:t xml:space="preserve">showed substantial </w:t>
         </w:r>
@@ -4464,12 +5045,12 @@
       <w:r>
         <w:t>growth re</w:t>
       </w:r>
-      <w:ins w:id="247" w:author="Lawren" w:date="2020-03-03T13:43:00Z">
+      <w:ins w:id="346" w:author="Lawren" w:date="2020-03-03T13:43:00Z">
         <w:r>
           <w:t xml:space="preserve">ductions in </w:t>
         </w:r>
       </w:ins>
-      <w:del w:id="248" w:author="Lawren" w:date="2020-03-03T13:43:00Z">
+      <w:del w:id="347" w:author="Lawren" w:date="2020-03-03T13:43:00Z">
         <w:r>
           <w:delText xml:space="preserve">sponses to </w:delText>
         </w:r>
@@ -4477,7 +5058,7 @@
       <w:r>
         <w:t>all three droughts</w:t>
       </w:r>
-      <w:del w:id="249" w:author="Lawren" w:date="2020-03-03T13:43:00Z">
+      <w:del w:id="348" w:author="Lawren" w:date="2020-03-03T13:43:00Z">
         <w:r>
           <w:delText xml:space="preserve"> were modest</w:delText>
         </w:r>
@@ -4496,23 +5077,23 @@
       <w:r>
         <w:t xml:space="preserve"> values </w:t>
       </w:r>
-      <w:commentRangeStart w:id="250"/>
+      <w:commentRangeStart w:id="349"/>
       <w:r>
         <w:t>of 0.86, 0.84, and 0.86 fo</w:t>
       </w:r>
-      <w:commentRangeEnd w:id="250"/>
-      <w:r>
-        <w:rPr>
-          <w:rStyle w:val="CommentReference"/>
-        </w:rPr>
-        <w:commentReference w:id="250"/>
+      <w:commentRangeEnd w:id="349"/>
+      <w:r>
+        <w:rPr>
+          <w:rStyle w:val="CommentReference"/>
+        </w:rPr>
+        <w:commentReference w:id="349"/>
       </w:r>
       <w:r>
         <w:t xml:space="preserve">r 1966, 1977, and 1999 droughts, respectively (Fig. 1b). In each drought, roughly 30% of the cored trees experienced </w:t>
       </w:r>
       <m:oMath>
         <m:r>
-          <w:del w:id="251" w:author="Lawren" w:date="2020-03-03T13:46:00Z">
+          <w:del w:id="350" w:author="Lawren" w:date="2020-03-03T13:46:00Z">
             <w:rPr>
               <w:rFonts w:ascii="Cambria Math" w:hAnsi="Cambria Math"/>
             </w:rPr>
@@ -4520,7 +5101,7 @@
           </w:del>
         </m:r>
         <m:r>
-          <w:del w:id="252" w:author="Lawren" w:date="2020-03-03T13:46:00Z">
+          <w:del w:id="351" w:author="Lawren" w:date="2020-03-03T13:46:00Z">
             <m:rPr>
               <m:sty m:val="p"/>
             </m:rPr>
@@ -4537,12 +5118,12 @@
           <m:t>Rt≤0.7</m:t>
         </m:r>
       </m:oMath>
-      <w:ins w:id="253" w:author="Lawren" w:date="2020-03-03T13:46:00Z">
+      <w:ins w:id="352" w:author="Lawren" w:date="2020-03-03T13:46:00Z">
         <w:r>
           <w:t xml:space="preserve">, </w:t>
         </w:r>
       </w:ins>
-      <w:del w:id="254" w:author="Lawren" w:date="2020-03-03T13:46:00Z">
+      <w:del w:id="353" w:author="Lawren" w:date="2020-03-03T13:46:00Z">
         <w:r>
           <w:delText xml:space="preserve">): </w:delText>
         </w:r>
@@ -4550,7 +5131,7 @@
       <w:r>
         <w:t xml:space="preserve">29% </w:t>
       </w:r>
-      <w:ins w:id="255" w:author="Lawren" w:date="2020-03-03T13:46:00Z">
+      <w:ins w:id="354" w:author="Lawren" w:date="2020-03-03T13:46:00Z">
         <w:r>
           <w:t xml:space="preserve">of trees </w:t>
         </w:r>
@@ -4558,21 +5139,21 @@
       <w:r>
         <w:t xml:space="preserve">in 1966, 32% in 1977, and 27% in 1999. </w:t>
       </w:r>
-      <w:commentRangeStart w:id="256"/>
+      <w:commentRangeStart w:id="355"/>
       <w:r>
         <w:t>However, some individuals exhibited increased growth</w:t>
       </w:r>
-      <w:ins w:id="257" w:author="Lawren" w:date="2020-03-03T13:46:00Z">
+      <w:ins w:id="356" w:author="Lawren" w:date="2020-03-03T13:46:00Z">
         <w:r>
           <w:t>, i.e.,</w:t>
         </w:r>
       </w:ins>
-      <w:del w:id="258" w:author="Lawren" w:date="2020-03-03T13:47:00Z">
+      <w:del w:id="357" w:author="Lawren" w:date="2020-03-03T13:47:00Z">
         <w:r>
           <w:delText>: (</w:delText>
         </w:r>
       </w:del>
-      <w:ins w:id="259" w:author="Lawren" w:date="2020-03-03T13:47:00Z">
+      <w:ins w:id="358" w:author="Lawren" w:date="2020-03-03T13:47:00Z">
         <w:r>
           <w:t xml:space="preserve"> </w:t>
         </w:r>
@@ -4585,12 +5166,12 @@
           <m:t>Rt&gt;1.0</m:t>
         </m:r>
       </m:oMath>
-      <w:ins w:id="260" w:author="Lawren" w:date="2020-03-03T13:47:00Z">
+      <w:ins w:id="359" w:author="Lawren" w:date="2020-03-03T13:47:00Z">
         <w:r>
           <w:t xml:space="preserve">, </w:t>
         </w:r>
       </w:ins>
-      <w:del w:id="261" w:author="Lawren" w:date="2020-03-03T13:47:00Z">
+      <w:del w:id="360" w:author="Lawren" w:date="2020-03-03T13:47:00Z">
         <w:r>
           <w:delText>):</w:delText>
         </w:r>
@@ -4598,7 +5179,7 @@
       <w:r>
         <w:t xml:space="preserve"> 26%</w:t>
       </w:r>
-      <w:ins w:id="262" w:author="Lawren" w:date="2020-03-03T13:47:00Z">
+      <w:ins w:id="361" w:author="Lawren" w:date="2020-03-03T13:47:00Z">
         <w:r>
           <w:t xml:space="preserve"> of trees</w:t>
         </w:r>
@@ -4606,26 +5187,26 @@
       <w:r>
         <w:t xml:space="preserve"> in 1966, 22% in 1977, and 26% in </w:t>
       </w:r>
-      <w:commentRangeStart w:id="263"/>
+      <w:commentRangeStart w:id="362"/>
       <w:r>
         <w:t>1999</w:t>
       </w:r>
-      <w:commentRangeEnd w:id="263"/>
-      <w:r>
-        <w:rPr>
-          <w:rStyle w:val="CommentReference"/>
-        </w:rPr>
-        <w:commentReference w:id="263"/>
+      <w:commentRangeEnd w:id="362"/>
+      <w:r>
+        <w:rPr>
+          <w:rStyle w:val="CommentReference"/>
+        </w:rPr>
+        <w:commentReference w:id="362"/>
       </w:r>
       <w:r>
         <w:t>.</w:t>
       </w:r>
-      <w:commentRangeEnd w:id="256"/>
-      <w:r>
-        <w:rPr>
-          <w:rStyle w:val="CommentReference"/>
-        </w:rPr>
-        <w:commentReference w:id="256"/>
+      <w:commentRangeEnd w:id="355"/>
+      <w:r>
+        <w:rPr>
+          <w:rStyle w:val="CommentReference"/>
+        </w:rPr>
+        <w:commentReference w:id="355"/>
       </w:r>
     </w:p>
     <w:p>
@@ -4646,12 +5227,12 @@
       <w:r>
         <w:t xml:space="preserve">Larger-diameter trees showed </w:t>
       </w:r>
-      <w:ins w:id="264" w:author="Lawren" w:date="2020-03-03T13:47:00Z">
+      <w:ins w:id="363" w:author="Lawren" w:date="2020-03-03T13:47:00Z">
         <w:r>
           <w:t>stronger</w:t>
         </w:r>
       </w:ins>
-      <w:del w:id="265" w:author="Lawren" w:date="2020-03-03T13:47:00Z">
+      <w:del w:id="364" w:author="Lawren" w:date="2020-03-03T13:47:00Z">
         <w:r>
           <w:delText>greater</w:delText>
         </w:r>
@@ -4659,7 +5240,7 @@
       <w:r>
         <w:t xml:space="preserve"> </w:t>
       </w:r>
-      <w:ins w:id="266" w:author="Lawren" w:date="2020-03-03T13:47:00Z">
+      <w:ins w:id="365" w:author="Lawren" w:date="2020-03-03T13:47:00Z">
         <w:r>
           <w:t xml:space="preserve">growth </w:t>
         </w:r>
@@ -4667,12 +5248,12 @@
       <w:r>
         <w:t>reductions</w:t>
       </w:r>
-      <w:del w:id="267" w:author="Lawren" w:date="2020-03-03T13:47:00Z">
+      <w:del w:id="366" w:author="Lawren" w:date="2020-03-03T13:47:00Z">
         <w:r>
           <w:delText xml:space="preserve"> in growth dur</w:delText>
         </w:r>
       </w:del>
-      <w:ins w:id="268" w:author="Lawren" w:date="2020-03-03T13:47:00Z">
+      <w:ins w:id="367" w:author="Lawren" w:date="2020-03-03T13:47:00Z">
         <w:r>
           <w:t xml:space="preserve"> dur</w:t>
         </w:r>
@@ -4680,31 +5261,31 @@
       <w:r>
         <w:t>ing drought</w:t>
       </w:r>
-      <w:commentRangeStart w:id="269"/>
+      <w:commentRangeStart w:id="368"/>
       <w:r>
         <w:t xml:space="preserve">, although there was no significant effect during 1977 or 1999 individually (Tables 1, 4). </w:t>
       </w:r>
-      <w:commentRangeEnd w:id="269"/>
-      <w:r>
-        <w:rPr>
-          <w:rStyle w:val="CommentReference"/>
-        </w:rPr>
-        <w:commentReference w:id="269"/>
-      </w:r>
-      <w:ins w:id="270" w:author="Pederson, Neil" w:date="2020-02-25T15:14:00Z">
+      <w:commentRangeEnd w:id="368"/>
+      <w:r>
+        <w:rPr>
+          <w:rStyle w:val="CommentReference"/>
+        </w:rPr>
+        <w:commentReference w:id="368"/>
+      </w:r>
+      <w:ins w:id="369" w:author="Pederson, Neil" w:date="2020-02-25T15:14:00Z">
         <w:r>
           <w:t xml:space="preserve">The only significant effect was in 1966, one of the driest years? and the year preceded by </w:t>
         </w:r>
-        <w:commentRangeStart w:id="271"/>
+        <w:commentRangeStart w:id="370"/>
         <w:r>
           <w:t>drought</w:t>
         </w:r>
-        <w:commentRangeEnd w:id="271"/>
+        <w:commentRangeEnd w:id="370"/>
         <w:r>
           <w:rPr>
             <w:rStyle w:val="CommentReference"/>
           </w:rPr>
-          <w:commentReference w:id="271"/>
+          <w:commentReference w:id="370"/>
         </w:r>
         <w:r>
           <w:t xml:space="preserve">. </w:t>
@@ -4758,8 +5339,8 @@
       <w:r>
         <w:t xml:space="preserve"> (dominant &gt; co-dominant &gt; intermediate &gt; suppressed), but with substantial variation (Fig. 2d). </w:t>
       </w:r>
-      <w:moveToRangeStart w:id="272" w:author="Lawren" w:date="2020-03-03T13:49:00Z" w:name="move34135759"/>
-      <w:moveTo w:id="273" w:author="Lawren" w:date="2020-03-03T13:49:00Z">
+      <w:moveToRangeStart w:id="371" w:author="Lawren" w:date="2020-03-03T13:49:00Z" w:name="move34135759"/>
+      <w:moveTo w:id="372" w:author="Lawren" w:date="2020-03-03T13:49:00Z">
         <w:r>
           <w:t xml:space="preserve">When considered alone, </w:t>
         </w:r>
@@ -4797,13 +5378,13 @@
           <w:t xml:space="preserve">. </w:t>
         </w:r>
       </w:moveTo>
-      <w:moveToRangeEnd w:id="272"/>
-      <w:ins w:id="274" w:author="Lawren" w:date="2020-03-03T13:49:00Z">
+      <w:moveToRangeEnd w:id="371"/>
+      <w:ins w:id="373" w:author="Lawren" w:date="2020-03-03T13:49:00Z">
         <w:r>
           <w:t>Yet, c</w:t>
         </w:r>
       </w:ins>
-      <w:del w:id="275" w:author="Lawren" w:date="2020-03-03T13:49:00Z">
+      <w:del w:id="374" w:author="Lawren" w:date="2020-03-03T13:49:00Z">
         <w:r>
           <w:delText>C</w:delText>
         </w:r>
@@ -4844,8 +5425,8 @@
       <w:r>
         <w:t xml:space="preserve"> (Table 1). </w:t>
       </w:r>
-      <w:moveFromRangeStart w:id="276" w:author="Lawren" w:date="2020-03-03T13:49:00Z" w:name="move34135759"/>
-      <w:moveFrom w:id="277" w:author="Lawren" w:date="2020-03-03T13:49:00Z">
+      <w:moveFromRangeStart w:id="375" w:author="Lawren" w:date="2020-03-03T13:49:00Z" w:name="move34135759"/>
+      <w:moveFrom w:id="376" w:author="Lawren" w:date="2020-03-03T13:49:00Z">
         <w:r>
           <w:t xml:space="preserve">When considered alone, </w:t>
         </w:r>
@@ -4883,7 +5464,7 @@
           <w:t xml:space="preserve">. </w:t>
         </w:r>
       </w:moveFrom>
-      <w:moveFromRangeEnd w:id="276"/>
+      <w:moveFromRangeEnd w:id="375"/>
       <w:r>
         <w:t xml:space="preserve">When </w:t>
       </w:r>
@@ -4942,16 +5523,16 @@
       <w:r>
         <w:t xml:space="preserve">, </w:t>
       </w:r>
-      <w:commentRangeStart w:id="278"/>
+      <w:commentRangeStart w:id="377"/>
       <w:r>
         <w:t xml:space="preserve">and suppressed the highest. </w:t>
       </w:r>
-      <w:commentRangeEnd w:id="278"/>
-      <w:r>
-        <w:rPr>
-          <w:rStyle w:val="CommentReference"/>
-        </w:rPr>
-        <w:commentReference w:id="278"/>
+      <w:commentRangeEnd w:id="377"/>
+      <w:r>
+        <w:rPr>
+          <w:rStyle w:val="CommentReference"/>
+        </w:rPr>
+        <w:commentReference w:id="377"/>
       </w:r>
       <w:r>
         <w:t xml:space="preserve">In contrast, in full models including both </w:t>
@@ -5002,16 +5583,16 @@
       <w:pPr>
         <w:pStyle w:val="BodyText"/>
       </w:pPr>
-      <w:commentRangeStart w:id="279"/>
+      <w:commentRangeStart w:id="378"/>
       <w:r>
         <w:t xml:space="preserve">Resistance </w:t>
       </w:r>
-      <w:commentRangeEnd w:id="279"/>
-      <w:r>
-        <w:rPr>
-          <w:rStyle w:val="CommentReference"/>
-        </w:rPr>
-        <w:commentReference w:id="279"/>
+      <w:commentRangeEnd w:id="378"/>
+      <w:r>
+        <w:rPr>
+          <w:rStyle w:val="CommentReference"/>
+        </w:rPr>
+        <w:commentReference w:id="378"/>
       </w:r>
       <w:r>
         <w:t xml:space="preserve">was negatively correlated with </w:t>
@@ -5027,13 +5608,13 @@
       <w:r>
         <w:t xml:space="preserve"> (Tables 4-5), </w:t>
       </w:r>
-      <w:commentRangeStart w:id="280"/>
-      <w:del w:id="281" w:author="Gonzalez, Erika B." w:date="2020-02-25T11:35:00Z">
+      <w:commentRangeStart w:id="379"/>
+      <w:del w:id="380" w:author="Gonzalez, Erika B." w:date="2020-02-25T11:35:00Z">
         <w:r>
           <w:delText xml:space="preserve">negating </w:delText>
         </w:r>
       </w:del>
-      <w:ins w:id="282" w:author="Gonzalez, Erika B." w:date="2020-02-25T11:35:00Z">
+      <w:ins w:id="381" w:author="Gonzalez, Erika B." w:date="2020-02-25T11:35:00Z">
         <w:r>
           <w:t xml:space="preserve">rejecting </w:t>
         </w:r>
@@ -5041,26 +5622,26 @@
       <w:r>
         <w:t xml:space="preserve">the idea that trees in moist microsites would be less affected by </w:t>
       </w:r>
-      <w:commentRangeStart w:id="283"/>
+      <w:commentRangeStart w:id="382"/>
       <w:r>
         <w:t>drought</w:t>
       </w:r>
-      <w:commentRangeEnd w:id="283"/>
-      <w:r>
-        <w:rPr>
-          <w:rStyle w:val="CommentReference"/>
-        </w:rPr>
-        <w:commentReference w:id="283"/>
+      <w:commentRangeEnd w:id="382"/>
+      <w:r>
+        <w:rPr>
+          <w:rStyle w:val="CommentReference"/>
+        </w:rPr>
+        <w:commentReference w:id="382"/>
       </w:r>
       <w:r>
         <w:t xml:space="preserve">. </w:t>
       </w:r>
-      <w:commentRangeEnd w:id="280"/>
-      <w:r>
-        <w:rPr>
-          <w:rStyle w:val="CommentReference"/>
-        </w:rPr>
-        <w:commentReference w:id="280"/>
+      <w:commentRangeEnd w:id="379"/>
+      <w:r>
+        <w:rPr>
+          <w:rStyle w:val="CommentReference"/>
+        </w:rPr>
+        <w:commentReference w:id="379"/>
       </w:r>
       <w:r>
         <w:t xml:space="preserve">Nevertheless, we tested for a negative </w:t>
@@ -5076,12 +5657,12 @@
       <w:r>
         <w:t xml:space="preserve"> interaction, which could indicate that smaller trees (with smaller rooting volume) are more susceptible to drought in drier microenvironments with a deeper water table. This hypothesis was rejected</w:t>
       </w:r>
-      <w:del w:id="284" w:author="Gonzalez, Erika B." w:date="2020-02-25T11:35:00Z">
+      <w:del w:id="383" w:author="Gonzalez, Erika B." w:date="2020-02-25T11:35:00Z">
         <w:r>
           <w:delText>;</w:delText>
         </w:r>
       </w:del>
-      <w:ins w:id="285" w:author="Gonzalez, Erika B." w:date="2020-02-25T11:36:00Z">
+      <w:ins w:id="384" w:author="Gonzalez, Erika B." w:date="2020-02-25T11:36:00Z">
         <w:r>
           <w:t xml:space="preserve"> as</w:t>
         </w:r>
@@ -5100,16 +5681,16 @@
       <w:r>
         <w:t xml:space="preserve"> interaction was never significant </w:t>
       </w:r>
-      <w:commentRangeStart w:id="286"/>
+      <w:commentRangeStart w:id="385"/>
       <w:r>
         <w:t>and had a consistently positive coefficient (</w:t>
       </w:r>
-      <w:commentRangeEnd w:id="286"/>
-      <w:r>
-        <w:rPr>
-          <w:rStyle w:val="CommentReference"/>
-        </w:rPr>
-        <w:commentReference w:id="286"/>
+      <w:commentRangeEnd w:id="385"/>
+      <w:r>
+        <w:rPr>
+          <w:rStyle w:val="CommentReference"/>
+        </w:rPr>
+        <w:commentReference w:id="385"/>
       </w:r>
       <w:r>
         <w:t>Table 4).</w:t>
@@ -5133,7 +5714,7 @@
       <w:r>
         <w:t xml:space="preserve">Hydraulic traits, including </w:t>
       </w:r>
-      <w:commentRangeStart w:id="287"/>
+      <w:commentRangeStart w:id="386"/>
       <m:oMath>
         <m:r>
           <w:rPr>
@@ -5211,12 +5792,12 @@
       <w:r>
         <w:t xml:space="preserve">, </w:t>
       </w:r>
-      <w:commentRangeEnd w:id="287"/>
-      <w:r>
-        <w:rPr>
-          <w:rStyle w:val="CommentReference"/>
-        </w:rPr>
-        <w:commentReference w:id="287"/>
+      <w:commentRangeEnd w:id="386"/>
+      <w:r>
+        <w:rPr>
+          <w:rStyle w:val="CommentReference"/>
+        </w:rPr>
+        <w:commentReference w:id="386"/>
       </w:r>
       <w:r>
         <w:t xml:space="preserve">were linked to drought responses (Tables 1,4,5). In the single-variable tests, </w:t>
@@ -5331,16 +5912,16 @@
       <w:r>
         <w:t xml:space="preserve"> all explained modest amounts of variation (dAIC &gt; 1.</w:t>
       </w:r>
-      <w:commentRangeStart w:id="288"/>
+      <w:commentRangeStart w:id="387"/>
       <w:r>
         <w:t>0</w:t>
       </w:r>
-      <w:commentRangeEnd w:id="288"/>
-      <w:r>
-        <w:rPr>
-          <w:rStyle w:val="CommentReference"/>
-        </w:rPr>
-        <w:commentReference w:id="288"/>
+      <w:commentRangeEnd w:id="387"/>
+      <w:r>
+        <w:rPr>
+          <w:rStyle w:val="CommentReference"/>
+        </w:rPr>
+        <w:commentReference w:id="387"/>
       </w:r>
       <w:r>
         <w:t xml:space="preserve">) in at least one drought (Table 4). </w:t>
@@ -5455,12 +6036,12 @@
       <w:r>
         <w:t xml:space="preserve"> </w:t>
       </w:r>
-      <w:del w:id="289" w:author="Lawren" w:date="2020-03-03T13:51:00Z">
+      <w:del w:id="388" w:author="Lawren" w:date="2020-03-03T13:51:00Z">
         <w:r>
           <w:delText xml:space="preserve">did </w:delText>
         </w:r>
       </w:del>
-      <w:ins w:id="290" w:author="Lawren" w:date="2020-03-03T13:51:00Z">
+      <w:ins w:id="389" w:author="Lawren" w:date="2020-03-03T13:51:00Z">
         <w:r>
           <w:t xml:space="preserve">was </w:t>
         </w:r>
@@ -5525,8 +6106,8 @@
       <w:pPr>
         <w:pStyle w:val="Heading3"/>
       </w:pPr>
-      <w:bookmarkStart w:id="291" w:name="discussion"/>
-      <w:bookmarkEnd w:id="291"/>
+      <w:bookmarkStart w:id="390" w:name="discussion"/>
+      <w:bookmarkEnd w:id="390"/>
       <w:r>
         <w:lastRenderedPageBreak/>
         <w:t>Discussion</w:t>
@@ -5539,37 +6120,37 @@
       <w:r>
         <w:t xml:space="preserve">Tree size, microenvironment, and hydraulic traits shaped tree growth responses across three droughts </w:t>
       </w:r>
-      <w:ins w:id="292" w:author="Gonzalez, Erika B." w:date="2020-02-25T11:38:00Z">
+      <w:ins w:id="391" w:author="Gonzalez, Erika B." w:date="2020-02-25T11:38:00Z">
         <w:r>
           <w:t xml:space="preserve">in </w:t>
         </w:r>
-        <w:del w:id="293" w:author="Pederson, Neil" w:date="2020-02-25T15:18:00Z">
+        <w:del w:id="392" w:author="Pederson, Neil" w:date="2020-02-25T15:18:00Z">
           <w:r>
             <w:delText>the</w:delText>
           </w:r>
         </w:del>
       </w:ins>
-      <w:ins w:id="294" w:author="Pederson, Neil" w:date="2020-02-25T15:18:00Z">
+      <w:ins w:id="393" w:author="Pederson, Neil" w:date="2020-02-25T15:18:00Z">
         <w:r>
           <w:t>our</w:t>
         </w:r>
       </w:ins>
-      <w:ins w:id="295" w:author="Gonzalez, Erika B." w:date="2020-02-25T11:38:00Z">
+      <w:ins w:id="394" w:author="Gonzalez, Erika B." w:date="2020-02-25T11:38:00Z">
         <w:r>
           <w:t xml:space="preserve"> study </w:t>
         </w:r>
-        <w:del w:id="296" w:author="Pederson, Neil" w:date="2020-02-25T15:18:00Z">
+        <w:del w:id="395" w:author="Pederson, Neil" w:date="2020-02-25T15:18:00Z">
           <w:r>
             <w:delText>area</w:delText>
           </w:r>
         </w:del>
       </w:ins>
-      <w:ins w:id="297" w:author="Pederson, Neil" w:date="2020-02-25T15:18:00Z">
+      <w:ins w:id="396" w:author="Pederson, Neil" w:date="2020-02-25T15:18:00Z">
         <w:r>
           <w:t>site</w:t>
         </w:r>
       </w:ins>
-      <w:ins w:id="298" w:author="Gonzalez, Erika B." w:date="2020-02-25T11:38:00Z">
+      <w:ins w:id="397" w:author="Gonzalez, Erika B." w:date="2020-02-25T11:38:00Z">
         <w:r>
           <w:t xml:space="preserve">? </w:t>
         </w:r>
@@ -5577,7 +6158,7 @@
       <w:r>
         <w:t xml:space="preserve">(Table 1). The greater susceptibility of larger trees to drought, similar to forests worldwide [@bennett_larger_2015], was driven primarily by their height </w:t>
       </w:r>
-      <w:ins w:id="299" w:author="Lawren" w:date="2020-03-03T13:55:00Z">
+      <w:ins w:id="398" w:author="Lawren" w:date="2020-03-03T13:55:00Z">
         <w:r>
           <w:t xml:space="preserve">rather than crown exposure </w:t>
         </w:r>
@@ -5585,7 +6166,7 @@
       <w:r>
         <w:t xml:space="preserve">[@liu_effect_1993; @stovall_tree_2019]. There was a marginal additional effect of crown exposure, with a tendency for lowest </w:t>
       </w:r>
-      <w:commentRangeStart w:id="300"/>
+      <w:commentRangeStart w:id="399"/>
       <m:oMath>
         <m:r>
           <w:rPr>
@@ -5593,7 +6174,7 @@
           </w:rPr>
           <m:t>Rt</m:t>
         </m:r>
-        <w:commentRangeEnd w:id="300"/>
+        <w:commentRangeEnd w:id="399"/>
         <m:r>
           <m:rPr>
             <m:sty m:val="p"/>
@@ -5601,14 +6182,14 @@
           <w:rPr>
             <w:rStyle w:val="CommentReference"/>
           </w:rPr>
-          <w:commentReference w:id="300"/>
+          <w:commentReference w:id="399"/>
         </m:r>
       </m:oMath>
       <w:r>
         <w:t xml:space="preserve"> among the most exposed (dominant) and suppressed trees. </w:t>
       </w:r>
-      <w:moveFromRangeStart w:id="301" w:author="Lawren" w:date="2020-03-03T13:55:00Z" w:name="move34136170"/>
-      <w:moveFrom w:id="302" w:author="Lawren" w:date="2020-03-03T13:55:00Z">
+      <w:moveFromRangeStart w:id="400" w:author="Lawren" w:date="2020-03-03T13:55:00Z" w:name="move34136170"/>
+      <w:moveFrom w:id="401" w:author="Lawren" w:date="2020-03-03T13:55:00Z">
         <w:r>
           <w:t xml:space="preserve">There was no evidence that soil water availability increased drought resistance; in contrast, trees in wetter topographic positions had lower </w:t>
         </w:r>
@@ -5624,7 +6205,7 @@
           <w:t xml:space="preserve"> (consistent with @zuleta_drought-induced_2017; @stovall_tree_2019), and the larger potential rooting volume of large trees provided no advantage in the drier microenvironments. </w:t>
         </w:r>
       </w:moveFrom>
-      <w:moveFromRangeEnd w:id="301"/>
+      <w:moveFromRangeEnd w:id="400"/>
       <w:r>
         <w:t xml:space="preserve">The negative effect of height on </w:t>
       </w:r>
@@ -5639,17 +6220,17 @@
       <w:r>
         <w:t xml:space="preserve"> held </w:t>
       </w:r>
-      <w:del w:id="303" w:author="McShea, William J." w:date="2020-02-21T15:23:00Z">
+      <w:del w:id="402" w:author="McShea, William J." w:date="2020-02-21T15:23:00Z">
         <w:r>
           <w:delText>when</w:delText>
         </w:r>
       </w:del>
-      <w:ins w:id="304" w:author="McShea, William J." w:date="2020-02-21T15:23:00Z">
+      <w:ins w:id="403" w:author="McShea, William J." w:date="2020-02-21T15:23:00Z">
         <w:r>
           <w:t xml:space="preserve"> after</w:t>
         </w:r>
       </w:ins>
-      <w:del w:id="305" w:author="McShea, William J." w:date="2020-02-21T15:23:00Z">
+      <w:del w:id="404" w:author="McShea, William J." w:date="2020-02-21T15:23:00Z">
         <w:r>
           <w:delText xml:space="preserve"> also</w:delText>
         </w:r>
@@ -5657,8 +6238,8 @@
       <w:r>
         <w:t xml:space="preserve"> accounting for species’ traits. </w:t>
       </w:r>
-      <w:moveToRangeStart w:id="306" w:author="Lawren" w:date="2020-03-03T13:55:00Z" w:name="move34136170"/>
-      <w:moveTo w:id="307" w:author="Lawren" w:date="2020-03-03T13:55:00Z">
+      <w:moveToRangeStart w:id="405" w:author="Lawren" w:date="2020-03-03T13:55:00Z" w:name="move34136170"/>
+      <w:moveTo w:id="406" w:author="Lawren" w:date="2020-03-03T13:55:00Z">
         <w:r>
           <w:t xml:space="preserve">There was no evidence that soil water availability increased drought resistance; in contrast, trees in wetter topographic positions had lower </w:t>
         </w:r>
@@ -5674,7 +6255,7 @@
           <w:t xml:space="preserve"> (consistent with @zuleta_drought-induced_2017; @stovall_tree_2019), and the larger potential rooting volume of large trees provided no advantage in the drier microenvironments. </w:t>
         </w:r>
       </w:moveTo>
-      <w:moveToRangeEnd w:id="306"/>
+      <w:moveToRangeEnd w:id="405"/>
       <w:r>
         <w:t xml:space="preserve">Drought sensitivity was not consistently linked to species’ </w:t>
       </w:r>
@@ -5766,12 +6347,12 @@
       <w:r>
         <w:t xml:space="preserve">) in the top overall model and the top models for two of the three individual droughts [@scoffoni_leaf_2014;@bartlett_correlations_2016; @medeiros_extensive_2019]. </w:t>
       </w:r>
-      <w:del w:id="308" w:author="Lawren" w:date="2020-03-03T13:56:00Z">
+      <w:del w:id="407" w:author="Lawren" w:date="2020-03-03T13:56:00Z">
         <w:r>
           <w:delText>This is a novel finding in that</w:delText>
         </w:r>
       </w:del>
-      <w:ins w:id="309" w:author="Lawren" w:date="2020-03-03T13:56:00Z">
+      <w:ins w:id="408" w:author="Lawren" w:date="2020-03-03T13:56:00Z">
         <w:r>
           <w:t>Indeed, this is the first report to our knowledge linking</w:t>
         </w:r>
@@ -5845,7 +6426,7 @@
       <w:r>
         <w:t xml:space="preserve"> </w:t>
       </w:r>
-      <w:del w:id="310" w:author="Lawren" w:date="2020-03-03T13:56:00Z">
+      <w:del w:id="409" w:author="Lawren" w:date="2020-03-03T13:56:00Z">
         <w:r>
           <w:delText xml:space="preserve">have not previously been linked </w:delText>
         </w:r>
@@ -5853,7 +6434,7 @@
       <w:r>
         <w:t xml:space="preserve">to </w:t>
       </w:r>
-      <w:ins w:id="311" w:author="Lawren" w:date="2020-03-03T13:56:00Z">
+      <w:ins w:id="410" w:author="Lawren" w:date="2020-03-03T13:56:00Z">
         <w:r>
           <w:t xml:space="preserve">growth reduction during </w:t>
         </w:r>
@@ -5861,7 +6442,7 @@
       <w:r>
         <w:t>drought</w:t>
       </w:r>
-      <w:del w:id="312" w:author="Lawren" w:date="2020-03-03T13:56:00Z">
+      <w:del w:id="411" w:author="Lawren" w:date="2020-03-03T13:56:00Z">
         <w:r>
           <w:delText xml:space="preserve"> growth responses</w:delText>
         </w:r>
@@ -5869,12 +6450,12 @@
       <w:r>
         <w:t xml:space="preserve">. The direction of responses was mostly consistent across droughts, supporting the </w:t>
       </w:r>
-      <w:del w:id="313" w:author="Gonzalez, Erika B." w:date="2020-02-25T11:40:00Z">
+      <w:del w:id="412" w:author="Gonzalez, Erika B." w:date="2020-02-25T11:40:00Z">
         <w:r>
           <w:delText xml:space="preserve">conclusion </w:delText>
         </w:r>
       </w:del>
-      <w:ins w:id="314" w:author="Gonzalez, Erika B." w:date="2020-02-25T11:40:00Z">
+      <w:ins w:id="413" w:author="Gonzalez, Erika B." w:date="2020-02-25T11:40:00Z">
         <w:r>
           <w:t xml:space="preserve">premise </w:t>
         </w:r>
@@ -5882,30 +6463,30 @@
       <w:r>
         <w:t xml:space="preserve">that they were driven by fundamental physiological mechanisms. However, the strengths of each predictor </w:t>
       </w:r>
-      <w:commentRangeStart w:id="315"/>
+      <w:commentRangeStart w:id="414"/>
       <w:r>
         <w:t xml:space="preserve">varied across droughts </w:t>
       </w:r>
-      <w:commentRangeEnd w:id="315"/>
-      <w:r>
-        <w:rPr>
-          <w:rStyle w:val="CommentReference"/>
-        </w:rPr>
-        <w:commentReference w:id="315"/>
+      <w:commentRangeEnd w:id="414"/>
+      <w:r>
+        <w:rPr>
+          <w:rStyle w:val="CommentReference"/>
+        </w:rPr>
+        <w:commentReference w:id="414"/>
       </w:r>
       <w:r>
         <w:t xml:space="preserve">(Tables 4-5), indicating that drought characteristics interact with tree size, microenvironment, and traits to shape which individuals are most affected. </w:t>
       </w:r>
-      <w:commentRangeStart w:id="316"/>
+      <w:commentRangeStart w:id="415"/>
       <w:r>
         <w:t>These findings significantly advance our knowledge of the factors that confer vulnerability or resistance on trees during drought.</w:t>
       </w:r>
-      <w:commentRangeEnd w:id="316"/>
-      <w:r>
-        <w:rPr>
-          <w:rStyle w:val="CommentReference"/>
-        </w:rPr>
-        <w:commentReference w:id="316"/>
+      <w:commentRangeEnd w:id="415"/>
+      <w:r>
+        <w:rPr>
+          <w:rStyle w:val="CommentReference"/>
+        </w:rPr>
+        <w:commentReference w:id="415"/>
       </w:r>
     </w:p>
     <w:p>
@@ -5915,12 +6496,12 @@
       <w:r>
         <w:t xml:space="preserve">The droughts considered here were of a magnitude that has occurred with an average frequency of approximately one per 10-15 years (Fig. 1a, @helcoski_growing_2019) and had </w:t>
       </w:r>
-      <w:del w:id="317" w:author="Lawren" w:date="2020-03-03T13:57:00Z">
+      <w:del w:id="416" w:author="Lawren" w:date="2020-03-03T13:57:00Z">
         <w:r>
           <w:delText xml:space="preserve">modest </w:delText>
         </w:r>
       </w:del>
-      <w:ins w:id="318" w:author="Lawren" w:date="2020-03-03T13:57:00Z">
+      <w:ins w:id="417" w:author="Lawren" w:date="2020-03-03T13:57:00Z">
         <w:r>
           <w:t xml:space="preserve">substantial </w:t>
         </w:r>
@@ -5928,12 +6509,12 @@
       <w:r>
         <w:t xml:space="preserve">impacts on tree growth (Fig. 1b). These droughts were classified as severe (1977) or extreme (1966, 1999) according to the PDSI metric and have been linked to tree mortality in the eastern United States [@druckenbrod_redefining_2019]; however, extreme, multiannual droughts </w:t>
       </w:r>
-      <w:del w:id="319" w:author="Pederson, Neil" w:date="2020-02-25T15:21:00Z">
+      <w:del w:id="418" w:author="Pederson, Neil" w:date="2020-02-25T15:21:00Z">
         <w:r>
           <w:delText>(“</w:delText>
         </w:r>
       </w:del>
-      <w:ins w:id="320" w:author="Pederson, Neil" w:date="2020-02-25T15:21:00Z">
+      <w:ins w:id="419" w:author="Pederson, Neil" w:date="2020-02-25T15:21:00Z">
         <w:r>
           <w:t>or so-called “</w:t>
         </w:r>
@@ -5941,12 +6522,12 @@
       <w:r>
         <w:t>megadroughts</w:t>
       </w:r>
-      <w:del w:id="321" w:author="Pederson, Neil" w:date="2020-02-25T15:21:00Z">
+      <w:del w:id="420" w:author="Pederson, Neil" w:date="2020-02-25T15:21:00Z">
         <w:r>
           <w:delText xml:space="preserve">”) </w:delText>
         </w:r>
       </w:del>
-      <w:ins w:id="322" w:author="Pederson, Neil" w:date="2020-02-25T15:21:00Z">
+      <w:ins w:id="421" w:author="Pederson, Neil" w:date="2020-02-25T15:21:00Z">
         <w:r>
           <w:t xml:space="preserve">”, droughts of 10 years or more, </w:t>
         </w:r>
@@ -5954,26 +6535,26 @@
       <w:r>
         <w:t xml:space="preserve">of the type that have triggered massive tree die-off in other regions (e.g., @allen_global_2010; @stovall_tree_2019) have not occurred in the Eastern United States within the past several decades [@clark_impacts_2016]. Of the droughts considered here, the 1966 drought, which was preceded by two years of dry conditions (Fig. S2), severely stressed a larger portion of trees (Fig. 1b). </w:t>
       </w:r>
-      <w:commentRangeStart w:id="323"/>
+      <w:commentRangeStart w:id="422"/>
       <w:r>
         <w:t xml:space="preserve">It may be notable that </w:t>
       </w:r>
-      <w:commentRangeEnd w:id="323"/>
-      <w:r>
-        <w:rPr>
-          <w:rStyle w:val="CommentReference"/>
-        </w:rPr>
-        <w:commentReference w:id="323"/>
+      <w:commentRangeEnd w:id="422"/>
+      <w:r>
+        <w:rPr>
+          <w:rStyle w:val="CommentReference"/>
+        </w:rPr>
+        <w:commentReference w:id="422"/>
       </w:r>
       <w:r>
         <w:t xml:space="preserve">the tendency for large trees to have lowest resistance was most pronounced in this drought, consistent with other findings that this </w:t>
       </w:r>
-      <w:del w:id="324" w:author="Gonzalez, Erika B." w:date="2020-02-25T11:43:00Z">
+      <w:del w:id="423" w:author="Gonzalez, Erika B." w:date="2020-02-25T11:43:00Z">
         <w:r>
           <w:delText xml:space="preserve">tendency </w:delText>
         </w:r>
       </w:del>
-      <w:ins w:id="325" w:author="Gonzalez, Erika B." w:date="2020-02-25T11:43:00Z">
+      <w:ins w:id="424" w:author="Gonzalez, Erika B." w:date="2020-02-25T11:43:00Z">
         <w:r>
           <w:t xml:space="preserve">phycological response </w:t>
         </w:r>
@@ -5981,27 +6562,27 @@
       <w:r>
         <w:t xml:space="preserve">increases with drought strength [@bennett_larger_2015; @stovall_tree_2019]. Across all three droughts, the majority of trees experienced reduced growth, but a substantial portion had increased growth (Fig. 1b), potentially due to decreased leaf area of competitors during the </w:t>
       </w:r>
-      <w:commentRangeStart w:id="326"/>
+      <w:commentRangeStart w:id="425"/>
       <w:r>
         <w:t>drought</w:t>
       </w:r>
-      <w:commentRangeEnd w:id="326"/>
-      <w:r>
-        <w:rPr>
-          <w:rStyle w:val="CommentReference"/>
-        </w:rPr>
-        <w:commentReference w:id="326"/>
-      </w:r>
-      <w:commentRangeStart w:id="327"/>
+      <w:commentRangeEnd w:id="425"/>
+      <w:r>
+        <w:rPr>
+          <w:rStyle w:val="CommentReference"/>
+        </w:rPr>
+        <w:commentReference w:id="425"/>
+      </w:r>
+      <w:commentRangeStart w:id="426"/>
       <w:r>
         <w:t xml:space="preserve">. It is likely because of the moderate impact of these droughts, along with other factors influencing tree growth, that our best models characterize only a modest amount of variation: 11-13% for all droughts combined, and 21-26% for each individual drought </w:t>
       </w:r>
-      <w:commentRangeEnd w:id="327"/>
-      <w:r>
-        <w:rPr>
-          <w:rStyle w:val="CommentReference"/>
-        </w:rPr>
-        <w:commentReference w:id="327"/>
+      <w:commentRangeEnd w:id="426"/>
+      <w:r>
+        <w:rPr>
+          <w:rStyle w:val="CommentReference"/>
+        </w:rPr>
+        <w:commentReference w:id="426"/>
       </w:r>
       <w:r>
         <w:t>(Table 5).</w:t>
@@ -6018,12 +6599,12 @@
         <w:lastRenderedPageBreak/>
         <w:t>biophysical constraints make it impossible for trees to efficiently transport water to great heights and simultaneously maintain strong resistance and resilience to drought-induced embolism [@olson_plant_2018; @couvreur_water_2018; @roskilly_conflicting_2019]. However, th</w:t>
       </w:r>
-      <w:del w:id="328" w:author="Lawren" w:date="2020-03-03T13:58:00Z">
+      <w:del w:id="427" w:author="Lawren" w:date="2020-03-03T13:58:00Z">
         <w:r>
           <w:delText>is result must be interpreted with some caution, given that</w:delText>
         </w:r>
       </w:del>
-      <w:ins w:id="329" w:author="Lawren" w:date="2020-03-03T13:58:00Z">
+      <w:ins w:id="428" w:author="Lawren" w:date="2020-03-03T13:58:00Z">
         <w:r>
           <w:t>e</w:t>
         </w:r>
@@ -6031,12 +6612,12 @@
       <w:r>
         <w:t xml:space="preserve"> collinearity between the two variables (Fig. 2d) makes it impossible to confidently partition causality. Taller trees are more likely to be in dominant canopy positions (Fig. 2d) and, largely as a consequence of their position relative to others, face different microenvironments (Fig. 2a-b). Even under non-drought conditions, evaporative demand and maximum leaf temperatures increase with tree height [@smith_temperature_1977; @bretfeld_plant_2018; @kunert_revised_2017], and such conditions would incur </w:t>
       </w:r>
-      <w:del w:id="330" w:author="Gonzalez, Erika B." w:date="2020-02-25T11:46:00Z">
+      <w:del w:id="429" w:author="Gonzalez, Erika B." w:date="2020-02-25T11:46:00Z">
         <w:r>
           <w:delText xml:space="preserve">extra </w:delText>
         </w:r>
       </w:del>
-      <w:ins w:id="331" w:author="Gonzalez, Erika B." w:date="2020-02-25T11:46:00Z">
+      <w:ins w:id="430" w:author="Gonzalez, Erika B." w:date="2020-02-25T11:46:00Z">
         <w:r>
           <w:t xml:space="preserve">additional </w:t>
         </w:r>
@@ -6044,16 +6625,16 @@
       <w:r>
         <w:t xml:space="preserve">stress during drought, when solar radiation tends to be higher and less water is available for evaporative cooling of the leaves. However, some decoupling between height and canopy position is introduced by the configuration of neighboring trees (Fig. 2d) [@muller-landau_testing_2006], and height was an overall stronger predictor of drought response than crown </w:t>
       </w:r>
-      <w:commentRangeStart w:id="332"/>
+      <w:commentRangeStart w:id="431"/>
       <w:r>
         <w:t>position</w:t>
       </w:r>
-      <w:commentRangeEnd w:id="332"/>
-      <w:r>
-        <w:rPr>
-          <w:rStyle w:val="CommentReference"/>
-        </w:rPr>
-        <w:commentReference w:id="332"/>
+      <w:commentRangeEnd w:id="431"/>
+      <w:r>
+        <w:rPr>
+          <w:rStyle w:val="CommentReference"/>
+        </w:rPr>
+        <w:commentReference w:id="431"/>
       </w:r>
       <w:r>
         <w:t xml:space="preserve"> (Tables 1,4,5).</w:t>
@@ -6088,7 +6669,7 @@
       <w:r>
         <w:t xml:space="preserve"> (after accounting for height effects) is real, perhaps as a result of competition (</w:t>
       </w:r>
-      <w:hyperlink r:id="rId12">
+      <w:hyperlink r:id="rId11">
         <w:r>
           <w:rPr>
             <w:rStyle w:val="Hyperlink"/>
@@ -6260,7 +6841,7 @@
       <w:r>
         <w:t xml:space="preserve">, </w:t>
       </w:r>
-      <w:hyperlink r:id="rId13">
+      <w:hyperlink r:id="rId12">
         <w:r>
           <w:rPr>
             <w:rStyle w:val="Hyperlink"/>
@@ -6346,12 +6927,12 @@
       <w:r>
         <w:t xml:space="preserve"> is higher in drought-intolerant tha</w:t>
       </w:r>
-      <w:ins w:id="333" w:author="Stovall, Atticus (GSFC-618.0)[UNIVERSITIES SPACE RESEARCH ASSOCIATION]" w:date="2020-02-28T16:33:00Z">
+      <w:ins w:id="432" w:author="Stovall, Atticus (GSFC-618.0)[UNIVERSITIES SPACE RESEARCH ASSOCIATION]" w:date="2020-02-28T16:33:00Z">
         <w:r>
           <w:t>n</w:t>
         </w:r>
       </w:ins>
-      <w:del w:id="334" w:author="Stovall, Atticus (GSFC-618.0)[UNIVERSITIES SPACE RESEARCH ASSOCIATION]" w:date="2020-02-28T16:33:00Z">
+      <w:del w:id="433" w:author="Stovall, Atticus (GSFC-618.0)[UNIVERSITIES SPACE RESEARCH ASSOCIATION]" w:date="2020-02-28T16:33:00Z">
         <w:r>
           <w:delText>t</w:delText>
         </w:r>
@@ -6434,12 +7015,12 @@
       <w:r>
         <w:t xml:space="preserve">, which can be measured relatively easily [@bartlett_rapid_2012; @scoffoni_leaf_2014], they hold promise for predicting drought growth responses across species. The importance of linking species’ traits to drought responses increases with tree species diversity; whereas it is feasible to study drought responses for all dominant species in most boreal and temperate forests (e.g., this study), this becomes difficult to impossible for species that </w:t>
       </w:r>
-      <w:del w:id="335" w:author="Lawren" w:date="2020-03-03T14:10:00Z">
+      <w:del w:id="434" w:author="Lawren" w:date="2020-03-03T14:10:00Z">
         <w:r>
           <w:delText xml:space="preserve">don’t </w:delText>
         </w:r>
       </w:del>
-      <w:ins w:id="336" w:author="Lawren" w:date="2020-03-03T14:10:00Z">
+      <w:ins w:id="435" w:author="Lawren" w:date="2020-03-03T14:10:00Z">
         <w:r>
           <w:t xml:space="preserve">do not </w:t>
         </w:r>
@@ -6447,7 +7028,7 @@
       <w:r>
         <w:t xml:space="preserve">form annual rings, and for diverse tropical forests. Although progress is being made for the tropics [@schongart_dendroecological_2017], a full linkage </w:t>
       </w:r>
-      <w:ins w:id="337" w:author="Stovall, Atticus (GSFC-618.0)[UNIVERSITIES SPACE RESEARCH ASSOCIATION]" w:date="2020-02-28T16:34:00Z">
+      <w:ins w:id="436" w:author="Stovall, Atticus (GSFC-618.0)[UNIVERSITIES SPACE RESEARCH ASSOCIATION]" w:date="2020-02-28T16:34:00Z">
         <w:r>
           <w:t xml:space="preserve">of </w:t>
         </w:r>
@@ -6481,7 +7062,7 @@
       <w:r>
         <w:t xml:space="preserve"> makes trees vulnerable, even if their crowns are somewhat protected by neighbors, whereas solitary trees or the dominant trees in young regrowth forests should be less vulnerable. This would suggest that, all else being equal, mature forests would be more vulnerable to drought than young forests with short trees; however, root water access may limit the young forests [@bretfeld_plant_2018], and species traits often shift as forests age. Early successional species at our site (</w:t>
       </w:r>
-      <w:commentRangeStart w:id="338"/>
+      <w:commentRangeStart w:id="437"/>
       <w:r>
         <w:rPr>
           <w:i/>
@@ -6521,13 +7102,13 @@
         </w:rPr>
         <w:t>americana</w:t>
       </w:r>
-      <w:commentRangeEnd w:id="338"/>
+      <w:commentRangeEnd w:id="437"/>
       <w:proofErr w:type="spellEnd"/>
       <w:r>
         <w:rPr>
           <w:rStyle w:val="CommentReference"/>
         </w:rPr>
-        <w:commentReference w:id="338"/>
+        <w:commentReference w:id="437"/>
       </w:r>
       <w:r>
         <w:t>) display a mix of traits conferring drought tolerance and resistance (Table 3), and further research on how hydraulic traits and drought vulnerability change over the course of succession would be valuable for addressing how drought tolerance changes as forests age [e.g. @rodriguez-caton_long-term_2015]. In the meantime, the results of this study advance our knowledge of the factors conferring drought vulnerability and resistance in a mature forest, opening the door for more accurate forecasting of forest responses to future drought.</w:t>
@@ -6537,8 +7118,8 @@
       <w:pPr>
         <w:pStyle w:val="Heading3"/>
       </w:pPr>
-      <w:bookmarkStart w:id="339" w:name="acknowledgements"/>
-      <w:bookmarkEnd w:id="339"/>
+      <w:bookmarkStart w:id="438" w:name="acknowledgements"/>
+      <w:bookmarkEnd w:id="438"/>
       <w:r>
         <w:t>Acknowledgements</w:t>
       </w:r>
@@ -6550,12 +7131,12 @@
       <w:r>
         <w:t>We especially thank the numerous researchers who helped to collect the data used here, in particular Jennifer C. McGarvey, Jonathan R. Thom</w:t>
       </w:r>
-      <w:ins w:id="340" w:author="McShea, William J." w:date="2020-02-21T15:28:00Z">
+      <w:ins w:id="439" w:author="McShea, William J." w:date="2020-02-21T15:28:00Z">
         <w:r>
           <w:t>ps</w:t>
         </w:r>
       </w:ins>
-      <w:del w:id="341" w:author="McShea, William J." w:date="2020-02-21T15:28:00Z">
+      <w:del w:id="440" w:author="McShea, William J." w:date="2020-02-21T15:28:00Z">
         <w:r>
           <w:delText>sp</w:delText>
         </w:r>
@@ -6596,8 +7177,8 @@
       <w:pPr>
         <w:pStyle w:val="Heading3"/>
       </w:pPr>
-      <w:bookmarkStart w:id="342" w:name="author-contribution"/>
-      <w:bookmarkEnd w:id="342"/>
+      <w:bookmarkStart w:id="441" w:name="author-contribution"/>
+      <w:bookmarkEnd w:id="441"/>
       <w:r>
         <w:t>Author Contribution</w:t>
       </w:r>
@@ -7351,7 +7932,7 @@
       </w:r>
     </w:p>
   </w:comment>
-  <w:comment w:id="199" w:author="Lawren" w:date="2020-03-02T17:41:00Z" w:initials="L">
+  <w:comment w:id="201" w:author="Lawren" w:date="2020-03-02T17:41:00Z" w:initials="L">
     <w:p>
       <w:pPr>
         <w:pStyle w:val="CommentText"/>
@@ -7362,28 +7943,45 @@
         </w:rPr>
         <w:annotationRef/>
       </w:r>
-      <w:r>
+      <w:bookmarkStart w:id="212" w:name="_GoBack"/>
+      <w:bookmarkEnd w:id="212"/>
+      <w:r>
+        <w:rPr>
+          <w:highlight w:val="yellow"/>
+        </w:rPr>
         <w:t xml:space="preserve">don’t agree that we can absolutely assign </w:t>
       </w:r>
       <w:proofErr w:type="gramStart"/>
       <w:r>
+        <w:rPr>
+          <w:highlight w:val="yellow"/>
+        </w:rPr>
         <w:t>causality  of</w:t>
       </w:r>
       <w:proofErr w:type="gramEnd"/>
       <w:r>
+        <w:rPr>
+          <w:highlight w:val="yellow"/>
+        </w:rPr>
         <w:t xml:space="preserve"> growth reduction to drought– this is an assumption. </w:t>
       </w:r>
       <w:proofErr w:type="gramStart"/>
       <w:r>
+        <w:rPr>
+          <w:highlight w:val="yellow"/>
+        </w:rPr>
         <w:t>so</w:t>
       </w:r>
       <w:proofErr w:type="gramEnd"/>
       <w:r>
+        <w:rPr>
+          <w:highlight w:val="yellow"/>
+        </w:rPr>
         <w:t xml:space="preserve"> suggest to state it just in one sentence</w:t>
       </w:r>
     </w:p>
   </w:comment>
-  <w:comment w:id="220" w:author="McShea, William J." w:date="2020-02-21T15:17:00Z" w:initials="MWJ">
+  <w:comment w:id="275" w:author="McShea, William J." w:date="2020-02-21T15:17:00Z" w:initials="MWJ">
     <w:p>
       <w:pPr>
         <w:pStyle w:val="CommentText"/>
@@ -7399,7 +7997,7 @@
       </w:r>
     </w:p>
   </w:comment>
-  <w:comment w:id="219" w:author="Lawren" w:date="2020-03-02T18:07:00Z" w:initials="L">
+  <w:comment w:id="265" w:author="Lawren" w:date="2020-03-02T18:07:00Z" w:initials="L">
     <w:p>
       <w:pPr>
         <w:pStyle w:val="CommentText"/>
@@ -7411,11 +8009,14 @@
         <w:annotationRef/>
       </w:r>
       <w:r>
+        <w:rPr>
+          <w:highlight w:val="yellow"/>
+        </w:rPr>
         <w:t>need to shorten this and avoid repetition</w:t>
       </w:r>
     </w:p>
   </w:comment>
-  <w:comment w:id="237" w:author="Lawren" w:date="2020-03-02T18:07:00Z" w:initials="L">
+  <w:comment w:id="336" w:author="Lawren" w:date="2020-03-02T18:07:00Z" w:initials="L">
     <w:p>
       <w:pPr>
         <w:pStyle w:val="CommentText"/>
@@ -7431,7 +8032,7 @@
       </w:r>
     </w:p>
   </w:comment>
-  <w:comment w:id="240" w:author="Lawren" w:date="2020-03-03T13:42:00Z" w:initials="L">
+  <w:comment w:id="339" w:author="Lawren" w:date="2020-03-03T13:42:00Z" w:initials="L">
     <w:p>
       <w:pPr>
         <w:pStyle w:val="CommentText"/>
@@ -7447,7 +8048,7 @@
       </w:r>
     </w:p>
   </w:comment>
-  <w:comment w:id="250" w:author="Lawren" w:date="2020-03-03T13:43:00Z" w:initials="L">
+  <w:comment w:id="349" w:author="Lawren" w:date="2020-03-03T13:43:00Z" w:initials="L">
     <w:p>
       <w:pPr>
         <w:pStyle w:val="CommentText"/>
@@ -7463,7 +8064,7 @@
       </w:r>
     </w:p>
   </w:comment>
-  <w:comment w:id="263" w:author="Pederson, Neil" w:date="2020-02-25T15:13:00Z" w:initials="PN">
+  <w:comment w:id="362" w:author="Pederson, Neil" w:date="2020-02-25T15:13:00Z" w:initials="PN">
     <w:p>
       <w:pPr>
         <w:pStyle w:val="CommentText"/>
@@ -7479,7 +8080,7 @@
       </w:r>
     </w:p>
   </w:comment>
-  <w:comment w:id="256" w:author="McShea, William J." w:date="2020-02-21T15:20:00Z" w:initials="MWJ">
+  <w:comment w:id="355" w:author="McShea, William J." w:date="2020-02-21T15:20:00Z" w:initials="MWJ">
     <w:p>
       <w:pPr>
         <w:pStyle w:val="CommentText"/>
@@ -7495,7 +8096,7 @@
       </w:r>
     </w:p>
   </w:comment>
-  <w:comment w:id="269" w:author="Lawren" w:date="2020-03-03T13:48:00Z" w:initials="L">
+  <w:comment w:id="368" w:author="Lawren" w:date="2020-03-03T13:48:00Z" w:initials="L">
     <w:p>
       <w:pPr>
         <w:pStyle w:val="CommentText"/>
@@ -7511,7 +8112,7 @@
       </w:r>
     </w:p>
   </w:comment>
-  <w:comment w:id="271" w:author="Pederson, Neil" w:date="2020-02-25T15:14:00Z" w:initials="PN">
+  <w:comment w:id="370" w:author="Pederson, Neil" w:date="2020-02-25T15:14:00Z" w:initials="PN">
     <w:p>
       <w:pPr>
         <w:pStyle w:val="CommentText"/>
@@ -7535,7 +8136,7 @@
       </w:r>
     </w:p>
   </w:comment>
-  <w:comment w:id="278" w:author="Lawren" w:date="2020-03-03T13:49:00Z" w:initials="L">
+  <w:comment w:id="377" w:author="Lawren" w:date="2020-03-03T13:49:00Z" w:initials="L">
     <w:p>
       <w:pPr>
         <w:pStyle w:val="CommentText"/>
@@ -7551,7 +8152,7 @@
       </w:r>
     </w:p>
   </w:comment>
-  <w:comment w:id="279" w:author="Lawren" w:date="2020-03-03T13:50:00Z" w:initials="L">
+  <w:comment w:id="378" w:author="Lawren" w:date="2020-03-03T13:50:00Z" w:initials="L">
     <w:p>
       <w:pPr>
         <w:pStyle w:val="CommentText"/>
@@ -7567,7 +8168,7 @@
       </w:r>
     </w:p>
   </w:comment>
-  <w:comment w:id="283" w:author="Pederson, Neil" w:date="2020-02-25T15:16:00Z" w:initials="PN">
+  <w:comment w:id="382" w:author="Pederson, Neil" w:date="2020-02-25T15:16:00Z" w:initials="PN">
     <w:p>
       <w:pPr>
         <w:pStyle w:val="CommentText"/>
@@ -7583,7 +8184,7 @@
       </w:r>
     </w:p>
   </w:comment>
-  <w:comment w:id="280" w:author="Stovall, Atticus (GSFC-618.0)[UNIVERSITIES SPACE RESEARCH ASSOCIATION]" w:date="2020-02-28T16:20:00Z" w:initials="SA(SRA">
+  <w:comment w:id="379" w:author="Stovall, Atticus (GSFC-618.0)[UNIVERSITIES SPACE RESEARCH ASSOCIATION]" w:date="2020-02-28T16:20:00Z" w:initials="SA(SRA">
     <w:p>
       <w:pPr>
         <w:pStyle w:val="CommentText"/>
@@ -7599,7 +8200,7 @@
       </w:r>
     </w:p>
   </w:comment>
-  <w:comment w:id="286" w:author="Lawren" w:date="2020-03-03T13:50:00Z" w:initials="L">
+  <w:comment w:id="385" w:author="Lawren" w:date="2020-03-03T13:50:00Z" w:initials="L">
     <w:p>
       <w:pPr>
         <w:pStyle w:val="CommentText"/>
@@ -7615,7 +8216,7 @@
       </w:r>
     </w:p>
   </w:comment>
-  <w:comment w:id="287" w:author="Pederson, Neil" w:date="2020-02-25T15:17:00Z" w:initials="PN">
+  <w:comment w:id="386" w:author="Pederson, Neil" w:date="2020-02-25T15:17:00Z" w:initials="PN">
     <w:p>
       <w:pPr>
         <w:pStyle w:val="CommentText"/>
@@ -7631,7 +8232,7 @@
       </w:r>
     </w:p>
   </w:comment>
-  <w:comment w:id="288" w:author="McShea, William J." w:date="2020-02-21T15:21:00Z" w:initials="MWJ">
+  <w:comment w:id="387" w:author="McShea, William J." w:date="2020-02-21T15:21:00Z" w:initials="MWJ">
     <w:p>
       <w:pPr>
         <w:pStyle w:val="CommentText"/>
@@ -7647,7 +8248,7 @@
       </w:r>
     </w:p>
   </w:comment>
-  <w:comment w:id="300" w:author="Pederson, Neil" w:date="2020-02-25T15:18:00Z" w:initials="PN">
+  <w:comment w:id="399" w:author="Pederson, Neil" w:date="2020-02-25T15:18:00Z" w:initials="PN">
     <w:p>
       <w:pPr>
         <w:pStyle w:val="CommentText"/>
@@ -7663,7 +8264,7 @@
       </w:r>
     </w:p>
   </w:comment>
-  <w:comment w:id="315" w:author="Pederson, Neil" w:date="2020-02-25T15:20:00Z" w:initials="PN">
+  <w:comment w:id="414" w:author="Pederson, Neil" w:date="2020-02-25T15:20:00Z" w:initials="PN">
     <w:p>
       <w:pPr>
         <w:pStyle w:val="CommentText"/>
@@ -7679,7 +8280,7 @@
       </w:r>
     </w:p>
   </w:comment>
-  <w:comment w:id="316" w:author="McShea, William J." w:date="2020-02-21T15:24:00Z" w:initials="MWJ">
+  <w:comment w:id="415" w:author="McShea, William J." w:date="2020-02-21T15:24:00Z" w:initials="MWJ">
     <w:p>
       <w:pPr>
         <w:pStyle w:val="CommentText"/>
@@ -7695,7 +8296,7 @@
       </w:r>
     </w:p>
   </w:comment>
-  <w:comment w:id="323" w:author="Lawren" w:date="2020-03-03T13:57:00Z" w:initials="L">
+  <w:comment w:id="422" w:author="Lawren" w:date="2020-03-03T13:57:00Z" w:initials="L">
     <w:p>
       <w:pPr>
         <w:pStyle w:val="CommentText"/>
@@ -7711,7 +8312,7 @@
       </w:r>
     </w:p>
   </w:comment>
-  <w:comment w:id="326" w:author="Pederson, Neil" w:date="2020-02-25T15:22:00Z" w:initials="PN">
+  <w:comment w:id="425" w:author="Pederson, Neil" w:date="2020-02-25T15:22:00Z" w:initials="PN">
     <w:p>
       <w:pPr>
         <w:pStyle w:val="CommentText"/>
@@ -7727,7 +8328,7 @@
       </w:r>
     </w:p>
   </w:comment>
-  <w:comment w:id="327" w:author="McShea, William J." w:date="2020-02-21T15:25:00Z" w:initials="MWJ">
+  <w:comment w:id="426" w:author="McShea, William J." w:date="2020-02-21T15:25:00Z" w:initials="MWJ">
     <w:p>
       <w:pPr>
         <w:pStyle w:val="CommentText"/>
@@ -7743,7 +8344,7 @@
       </w:r>
     </w:p>
   </w:comment>
-  <w:comment w:id="332" w:author="Pederson, Neil" w:date="2020-02-25T15:26:00Z" w:initials="PN">
+  <w:comment w:id="431" w:author="Pederson, Neil" w:date="2020-02-25T15:26:00Z" w:initials="PN">
     <w:p>
       <w:pPr>
         <w:pStyle w:val="CommentText"/>
@@ -7759,7 +8360,7 @@
       </w:r>
     </w:p>
   </w:comment>
-  <w:comment w:id="338" w:author="Pederson, Neil" w:date="2020-02-25T15:28:00Z" w:initials="PN">
+  <w:comment w:id="437" w:author="Pederson, Neil" w:date="2020-02-25T15:28:00Z" w:initials="PN">
     <w:p>
       <w:pPr>
         <w:pStyle w:val="CommentText"/>

</xml_diff>

<commit_message>
finished integrating LS comments
#80
</commit_message>
<xml_diff>
--- a/manuscript/coauthor_review/2020_2/McGregor textwjmEGAnp_AES_LSaab.docx
+++ b/manuscript/coauthor_review/2020_2/McGregor textwjmEGAnp_AES_LSaab.docx
@@ -6732,8 +6732,6 @@
         </w:rPr>
         <w:t>not come out significant in any single-variable tests; however, coefficients were consistently negative</w:t>
       </w:r>
-      <w:bookmarkStart w:id="498" w:name="_GoBack"/>
-      <w:bookmarkEnd w:id="498"/>
       <w:r>
         <w:t xml:space="preserve"> (Table 4) and </w:t>
       </w:r>
@@ -6794,8 +6792,8 @@
       <w:pPr>
         <w:pStyle w:val="Heading3"/>
       </w:pPr>
-      <w:bookmarkStart w:id="499" w:name="discussion"/>
-      <w:bookmarkEnd w:id="499"/>
+      <w:bookmarkStart w:id="498" w:name="discussion"/>
+      <w:bookmarkEnd w:id="498"/>
       <w:r>
         <w:lastRenderedPageBreak/>
         <w:t>Discussion</w:t>
@@ -6808,171 +6806,336 @@
       <w:r>
         <w:t xml:space="preserve">Tree size, microenvironment, and hydraulic traits shaped tree growth responses across three droughts </w:t>
       </w:r>
-      <w:ins w:id="500" w:author="Gonzalez, Erika B." w:date="2020-02-25T11:38:00Z">
+      <w:ins w:id="499" w:author="Gonzalez, Erika B." w:date="2020-02-25T11:38:00Z">
         <w:r>
           <w:t xml:space="preserve">in </w:t>
         </w:r>
-        <w:del w:id="501" w:author="Pederson, Neil" w:date="2020-02-25T15:18:00Z">
+        <w:del w:id="500" w:author="Pederson, Neil" w:date="2020-02-25T15:18:00Z">
           <w:r>
             <w:delText>the</w:delText>
           </w:r>
         </w:del>
       </w:ins>
-      <w:ins w:id="502" w:author="Pederson, Neil" w:date="2020-02-25T15:18:00Z">
+      <w:ins w:id="501" w:author="Pederson, Neil" w:date="2020-02-25T15:18:00Z">
         <w:r>
           <w:t>our</w:t>
         </w:r>
       </w:ins>
-      <w:ins w:id="503" w:author="Gonzalez, Erika B." w:date="2020-02-25T11:38:00Z">
+      <w:ins w:id="502" w:author="Gonzalez, Erika B." w:date="2020-02-25T11:38:00Z">
         <w:r>
           <w:t xml:space="preserve"> study </w:t>
         </w:r>
-        <w:del w:id="504" w:author="Pederson, Neil" w:date="2020-02-25T15:18:00Z">
+        <w:del w:id="503" w:author="Pederson, Neil" w:date="2020-02-25T15:18:00Z">
           <w:r>
             <w:delText>area</w:delText>
           </w:r>
         </w:del>
       </w:ins>
-      <w:ins w:id="505" w:author="Pederson, Neil" w:date="2020-02-25T15:18:00Z">
+      <w:ins w:id="504" w:author="Pederson, Neil" w:date="2020-02-25T15:18:00Z">
         <w:r>
           <w:t>site</w:t>
         </w:r>
       </w:ins>
-      <w:ins w:id="506" w:author="Gonzalez, Erika B." w:date="2020-02-25T11:38:00Z">
+      <w:ins w:id="505" w:author="Gonzalez, Erika B." w:date="2020-02-25T11:38:00Z">
         <w:r>
           <w:t xml:space="preserve">? </w:t>
         </w:r>
       </w:ins>
       <w:r>
-        <w:t xml:space="preserve">(Table 1). The greater susceptibility of larger trees to drought, similar to forests worldwide [@bennett_larger_2015], was driven primarily by their height </w:t>
+        <w:t xml:space="preserve">(Table 1). The greater susceptibility of larger trees to drought, similar to forests worldwide [@bennett_larger_2015], </w:t>
+      </w:r>
+      <w:r>
+        <w:rPr>
+          <w:highlight w:val="yellow"/>
+          <w:rPrChange w:id="506" w:author="Teixeira, Kristina A." w:date="2020-03-05T11:19:00Z">
+            <w:rPr/>
+          </w:rPrChange>
+        </w:rPr>
+        <w:t xml:space="preserve">was driven primarily by their height </w:t>
       </w:r>
       <w:ins w:id="507" w:author="Lawren" w:date="2020-03-03T13:55:00Z">
         <w:r>
+          <w:rPr>
+            <w:highlight w:val="yellow"/>
+            <w:rPrChange w:id="508" w:author="Teixeira, Kristina A." w:date="2020-03-05T11:19:00Z">
+              <w:rPr/>
+            </w:rPrChange>
+          </w:rPr>
           <w:t xml:space="preserve">rather than crown exposure </w:t>
         </w:r>
       </w:ins>
       <w:r>
-        <w:t xml:space="preserve">[@liu_effect_1993; @stovall_tree_2019]. There was a marginal additional effect of crown exposure, with a tendency for lowest </w:t>
-      </w:r>
-      <w:commentRangeStart w:id="508"/>
+        <w:rPr>
+          <w:highlight w:val="yellow"/>
+          <w:rPrChange w:id="509" w:author="Teixeira, Kristina A." w:date="2020-03-05T11:19:00Z">
+            <w:rPr/>
+          </w:rPrChange>
+        </w:rPr>
+        <w:t>[@liu_effect_1993; @stovall_</w:t>
+      </w:r>
+      <w:r>
+        <w:t xml:space="preserve">tree_2019]. There was a marginal additional </w:t>
+      </w:r>
+      <w:r>
+        <w:rPr>
+          <w:highlight w:val="yellow"/>
+          <w:rPrChange w:id="510" w:author="Teixeira, Kristina A." w:date="2020-03-05T11:20:00Z">
+            <w:rPr/>
+          </w:rPrChange>
+        </w:rPr>
+        <w:t xml:space="preserve">effect of crown exposure, with a tendency for lowest </w:t>
+      </w:r>
+      <w:commentRangeStart w:id="511"/>
       <m:oMath>
         <m:r>
           <w:rPr>
             <w:rFonts w:ascii="Cambria Math" w:hAnsi="Cambria Math"/>
+            <w:highlight w:val="yellow"/>
+            <w:rPrChange w:id="512" w:author="Teixeira, Kristina A." w:date="2020-03-05T11:20:00Z">
+              <w:rPr>
+                <w:rFonts w:ascii="Cambria Math" w:hAnsi="Cambria Math"/>
+              </w:rPr>
+            </w:rPrChange>
           </w:rPr>
           <m:t>Rt</m:t>
         </m:r>
-        <w:commentRangeEnd w:id="508"/>
+        <w:commentRangeEnd w:id="511"/>
         <m:r>
           <m:rPr>
             <m:sty m:val="p"/>
           </m:rPr>
           <w:rPr>
             <w:rStyle w:val="CommentReference"/>
-          </w:rPr>
-          <w:commentReference w:id="508"/>
+            <w:highlight w:val="yellow"/>
+            <w:rPrChange w:id="513" w:author="Teixeira, Kristina A." w:date="2020-03-05T11:20:00Z">
+              <w:rPr>
+                <w:rStyle w:val="CommentReference"/>
+              </w:rPr>
+            </w:rPrChange>
+          </w:rPr>
+          <w:commentReference w:id="511"/>
         </m:r>
       </m:oMath>
       <w:r>
+        <w:rPr>
+          <w:highlight w:val="yellow"/>
+          <w:rPrChange w:id="514" w:author="Teixeira, Kristina A." w:date="2020-03-05T11:20:00Z">
+            <w:rPr/>
+          </w:rPrChange>
+        </w:rPr>
         <w:t xml:space="preserve"> among the most exposed (dominant) and suppressed trees. </w:t>
       </w:r>
-      <w:moveFromRangeStart w:id="509" w:author="Lawren" w:date="2020-03-03T13:55:00Z" w:name="move34136170"/>
-      <w:moveFrom w:id="510" w:author="Lawren" w:date="2020-03-03T13:55:00Z">
-        <w:r>
+      <w:moveFromRangeStart w:id="515" w:author="Lawren" w:date="2020-03-03T13:55:00Z" w:name="move34136170"/>
+      <w:moveFrom w:id="516" w:author="Lawren" w:date="2020-03-03T13:55:00Z">
+        <w:r>
+          <w:rPr>
+            <w:highlight w:val="yellow"/>
+            <w:rPrChange w:id="517" w:author="Teixeira, Kristina A." w:date="2020-03-05T11:20:00Z">
+              <w:rPr/>
+            </w:rPrChange>
+          </w:rPr>
           <w:t xml:space="preserve">There was no evidence that soil water availability increased drought resistance; in contrast, trees in wetter topographic positions had lower </w:t>
         </w:r>
         <m:oMath>
           <m:r>
             <w:rPr>
               <w:rFonts w:ascii="Cambria Math" w:hAnsi="Cambria Math"/>
+              <w:highlight w:val="yellow"/>
+              <w:rPrChange w:id="518" w:author="Teixeira, Kristina A." w:date="2020-03-05T11:20:00Z">
+                <w:rPr>
+                  <w:rFonts w:ascii="Cambria Math" w:hAnsi="Cambria Math"/>
+                </w:rPr>
+              </w:rPrChange>
             </w:rPr>
             <m:t>Rt</m:t>
           </m:r>
         </m:oMath>
         <w:r>
+          <w:rPr>
+            <w:highlight w:val="yellow"/>
+            <w:rPrChange w:id="519" w:author="Teixeira, Kristina A." w:date="2020-03-05T11:20:00Z">
+              <w:rPr/>
+            </w:rPrChange>
+          </w:rPr>
           <w:t xml:space="preserve"> (consistent with @zuleta_drought-induced_2017; @stovall_tree_2019), and the larger potential rooting volume of large trees provided no advantage in the drier microenvironments. </w:t>
         </w:r>
       </w:moveFrom>
-      <w:moveFromRangeEnd w:id="509"/>
-      <w:r>
+      <w:moveFromRangeEnd w:id="515"/>
+      <w:r>
+        <w:rPr>
+          <w:highlight w:val="yellow"/>
+          <w:rPrChange w:id="520" w:author="Teixeira, Kristina A." w:date="2020-03-05T11:20:00Z">
+            <w:rPr/>
+          </w:rPrChange>
+        </w:rPr>
         <w:t xml:space="preserve">The negative effect of height on </w:t>
       </w:r>
       <m:oMath>
         <m:r>
           <w:rPr>
             <w:rFonts w:ascii="Cambria Math" w:hAnsi="Cambria Math"/>
+            <w:highlight w:val="yellow"/>
+            <w:rPrChange w:id="521" w:author="Teixeira, Kristina A." w:date="2020-03-05T11:20:00Z">
+              <w:rPr>
+                <w:rFonts w:ascii="Cambria Math" w:hAnsi="Cambria Math"/>
+              </w:rPr>
+            </w:rPrChange>
           </w:rPr>
           <m:t>Rt</m:t>
         </m:r>
       </m:oMath>
       <w:r>
+        <w:rPr>
+          <w:highlight w:val="yellow"/>
+          <w:rPrChange w:id="522" w:author="Teixeira, Kristina A." w:date="2020-03-05T11:20:00Z">
+            <w:rPr/>
+          </w:rPrChange>
+        </w:rPr>
         <w:t xml:space="preserve"> held </w:t>
       </w:r>
-      <w:del w:id="511" w:author="McShea, William J." w:date="2020-02-21T15:23:00Z">
-        <w:r>
+      <w:del w:id="523" w:author="McShea, William J." w:date="2020-02-21T15:23:00Z">
+        <w:r>
+          <w:rPr>
+            <w:highlight w:val="yellow"/>
+            <w:rPrChange w:id="524" w:author="Teixeira, Kristina A." w:date="2020-03-05T11:20:00Z">
+              <w:rPr/>
+            </w:rPrChange>
+          </w:rPr>
           <w:delText>when</w:delText>
         </w:r>
       </w:del>
-      <w:ins w:id="512" w:author="McShea, William J." w:date="2020-02-21T15:23:00Z">
-        <w:r>
+      <w:ins w:id="525" w:author="McShea, William J." w:date="2020-02-21T15:23:00Z">
+        <w:r>
+          <w:rPr>
+            <w:highlight w:val="yellow"/>
+            <w:rPrChange w:id="526" w:author="Teixeira, Kristina A." w:date="2020-03-05T11:20:00Z">
+              <w:rPr/>
+            </w:rPrChange>
+          </w:rPr>
           <w:t xml:space="preserve"> after</w:t>
         </w:r>
       </w:ins>
-      <w:del w:id="513" w:author="McShea, William J." w:date="2020-02-21T15:23:00Z">
-        <w:r>
+      <w:del w:id="527" w:author="McShea, William J." w:date="2020-02-21T15:23:00Z">
+        <w:r>
+          <w:rPr>
+            <w:highlight w:val="yellow"/>
+            <w:rPrChange w:id="528" w:author="Teixeira, Kristina A." w:date="2020-03-05T11:20:00Z">
+              <w:rPr/>
+            </w:rPrChange>
+          </w:rPr>
           <w:delText xml:space="preserve"> also</w:delText>
         </w:r>
       </w:del>
       <w:r>
+        <w:rPr>
+          <w:highlight w:val="yellow"/>
+          <w:rPrChange w:id="529" w:author="Teixeira, Kristina A." w:date="2020-03-05T11:20:00Z">
+            <w:rPr/>
+          </w:rPrChange>
+        </w:rPr>
         <w:t xml:space="preserve"> accounting for species’ traits. </w:t>
       </w:r>
-      <w:moveToRangeStart w:id="514" w:author="Lawren" w:date="2020-03-03T13:55:00Z" w:name="move34136170"/>
-      <w:moveTo w:id="515" w:author="Lawren" w:date="2020-03-03T13:55:00Z">
-        <w:r>
+      <w:moveToRangeStart w:id="530" w:author="Lawren" w:date="2020-03-03T13:55:00Z" w:name="move34136170"/>
+      <w:moveTo w:id="531" w:author="Lawren" w:date="2020-03-03T13:55:00Z">
+        <w:r>
+          <w:rPr>
+            <w:highlight w:val="yellow"/>
+            <w:rPrChange w:id="532" w:author="Teixeira, Kristina A." w:date="2020-03-05T11:20:00Z">
+              <w:rPr/>
+            </w:rPrChange>
+          </w:rPr>
           <w:t xml:space="preserve">There was no evidence that soil water availability increased drought resistance; in contrast, trees in wetter topographic positions had lower </w:t>
         </w:r>
         <m:oMath>
           <m:r>
             <w:rPr>
               <w:rFonts w:ascii="Cambria Math" w:hAnsi="Cambria Math"/>
+              <w:highlight w:val="yellow"/>
+              <w:rPrChange w:id="533" w:author="Teixeira, Kristina A." w:date="2020-03-05T11:20:00Z">
+                <w:rPr>
+                  <w:rFonts w:ascii="Cambria Math" w:hAnsi="Cambria Math"/>
+                </w:rPr>
+              </w:rPrChange>
             </w:rPr>
             <m:t>Rt</m:t>
           </m:r>
         </m:oMath>
         <w:r>
+          <w:rPr>
+            <w:highlight w:val="yellow"/>
+            <w:rPrChange w:id="534" w:author="Teixeira, Kristina A." w:date="2020-03-05T11:20:00Z">
+              <w:rPr/>
+            </w:rPrChange>
+          </w:rPr>
           <w:t xml:space="preserve"> (consistent with @zuleta_drought-induced_2017; @stovall_tree_2019), and the larger potential rooting volume of large trees provided no advantage in the drier microenvironments. </w:t>
         </w:r>
       </w:moveTo>
-      <w:moveToRangeEnd w:id="514"/>
-      <w:r>
+      <w:moveToRangeEnd w:id="530"/>
+      <w:r>
+        <w:rPr>
+          <w:highlight w:val="yellow"/>
+          <w:rPrChange w:id="535" w:author="Teixeira, Kristina A." w:date="2020-03-05T11:20:00Z">
+            <w:rPr/>
+          </w:rPrChange>
+        </w:rPr>
         <w:t xml:space="preserve">Drought sensitivity was not consistently linked to species’ </w:t>
       </w:r>
       <m:oMath>
         <m:r>
           <w:rPr>
             <w:rFonts w:ascii="Cambria Math" w:hAnsi="Cambria Math"/>
+            <w:highlight w:val="yellow"/>
+            <w:rPrChange w:id="536" w:author="Teixeira, Kristina A." w:date="2020-03-05T11:20:00Z">
+              <w:rPr>
+                <w:rFonts w:ascii="Cambria Math" w:hAnsi="Cambria Math"/>
+              </w:rPr>
+            </w:rPrChange>
           </w:rPr>
           <m:t>LMA</m:t>
         </m:r>
       </m:oMath>
       <w:r>
+        <w:rPr>
+          <w:highlight w:val="yellow"/>
+          <w:rPrChange w:id="537" w:author="Teixeira, Kristina A." w:date="2020-03-05T11:20:00Z">
+            <w:rPr/>
+          </w:rPrChange>
+        </w:rPr>
         <w:t xml:space="preserve">, </w:t>
       </w:r>
       <m:oMath>
         <m:r>
           <w:rPr>
             <w:rFonts w:ascii="Cambria Math" w:hAnsi="Cambria Math"/>
+            <w:highlight w:val="yellow"/>
+            <w:rPrChange w:id="538" w:author="Teixeira, Kristina A." w:date="2020-03-05T11:20:00Z">
+              <w:rPr>
+                <w:rFonts w:ascii="Cambria Math" w:hAnsi="Cambria Math"/>
+              </w:rPr>
+            </w:rPrChange>
           </w:rPr>
           <m:t>WD</m:t>
         </m:r>
       </m:oMath>
       <w:r>
+        <w:rPr>
+          <w:highlight w:val="yellow"/>
+          <w:rPrChange w:id="539" w:author="Teixeira, Kristina A." w:date="2020-03-05T11:20:00Z">
+            <w:rPr/>
+          </w:rPrChange>
+        </w:rPr>
         <w:t>, or xylem architecture, but was negatively correlated with the leaf hydraulic traits (</w:t>
       </w:r>
       <m:oMath>
         <m:r>
           <w:rPr>
             <w:rFonts w:ascii="Cambria Math" w:hAnsi="Cambria Math"/>
+            <w:highlight w:val="yellow"/>
+            <w:rPrChange w:id="540" w:author="Teixeira, Kristina A." w:date="2020-03-05T11:20:00Z">
+              <w:rPr>
+                <w:rFonts w:ascii="Cambria Math" w:hAnsi="Cambria Math"/>
+              </w:rPr>
+            </w:rPrChange>
           </w:rPr>
           <m:t>PL</m:t>
         </m:r>
@@ -6981,6 +7144,12 @@
             <m:ctrlPr>
               <w:rPr>
                 <w:rFonts w:ascii="Cambria Math" w:hAnsi="Cambria Math"/>
+                <w:highlight w:val="yellow"/>
+                <w:rPrChange w:id="541" w:author="Teixeira, Kristina A." w:date="2020-03-05T11:20:00Z">
+                  <w:rPr>
+                    <w:rFonts w:ascii="Cambria Math" w:hAnsi="Cambria Math"/>
+                  </w:rPr>
+                </w:rPrChange>
               </w:rPr>
             </m:ctrlPr>
           </m:sSubPr>
@@ -6988,6 +7157,12 @@
             <m:r>
               <w:rPr>
                 <w:rFonts w:ascii="Cambria Math" w:hAnsi="Cambria Math"/>
+                <w:highlight w:val="yellow"/>
+                <w:rPrChange w:id="542" w:author="Teixeira, Kristina A." w:date="2020-03-05T11:20:00Z">
+                  <w:rPr>
+                    <w:rFonts w:ascii="Cambria Math" w:hAnsi="Cambria Math"/>
+                  </w:rPr>
+                </w:rPrChange>
               </w:rPr>
               <m:t>A</m:t>
             </m:r>
@@ -6996,6 +7171,12 @@
             <m:r>
               <w:rPr>
                 <w:rFonts w:ascii="Cambria Math" w:hAnsi="Cambria Math"/>
+                <w:highlight w:val="yellow"/>
+                <w:rPrChange w:id="543" w:author="Teixeira, Kristina A." w:date="2020-03-05T11:20:00Z">
+                  <w:rPr>
+                    <w:rFonts w:ascii="Cambria Math" w:hAnsi="Cambria Math"/>
+                  </w:rPr>
+                </w:rPrChange>
               </w:rPr>
               <m:t>dry</m:t>
             </m:r>
@@ -7003,6 +7184,12 @@
         </m:sSub>
       </m:oMath>
       <w:r>
+        <w:rPr>
+          <w:highlight w:val="yellow"/>
+          <w:rPrChange w:id="544" w:author="Teixeira, Kristina A." w:date="2020-03-05T11:20:00Z">
+            <w:rPr/>
+          </w:rPrChange>
+        </w:rPr>
         <w:t xml:space="preserve">, </w:t>
       </w:r>
       <m:oMath>
@@ -7011,6 +7198,12 @@
             <m:ctrlPr>
               <w:rPr>
                 <w:rFonts w:ascii="Cambria Math" w:hAnsi="Cambria Math"/>
+                <w:highlight w:val="yellow"/>
+                <w:rPrChange w:id="545" w:author="Teixeira, Kristina A." w:date="2020-03-05T11:20:00Z">
+                  <w:rPr>
+                    <w:rFonts w:ascii="Cambria Math" w:hAnsi="Cambria Math"/>
+                  </w:rPr>
+                </w:rPrChange>
               </w:rPr>
             </m:ctrlPr>
           </m:sSubPr>
@@ -7018,6 +7211,12 @@
             <m:r>
               <w:rPr>
                 <w:rFonts w:ascii="Cambria Math" w:hAnsi="Cambria Math"/>
+                <w:highlight w:val="yellow"/>
+                <w:rPrChange w:id="546" w:author="Teixeira, Kristina A." w:date="2020-03-05T11:20:00Z">
+                  <w:rPr>
+                    <w:rFonts w:ascii="Cambria Math" w:hAnsi="Cambria Math"/>
+                  </w:rPr>
+                </w:rPrChange>
               </w:rPr>
               <m:t>π</m:t>
             </m:r>
@@ -7026,6 +7225,12 @@
             <m:r>
               <w:rPr>
                 <w:rFonts w:ascii="Cambria Math" w:hAnsi="Cambria Math"/>
+                <w:highlight w:val="yellow"/>
+                <w:rPrChange w:id="547" w:author="Teixeira, Kristina A." w:date="2020-03-05T11:20:00Z">
+                  <w:rPr>
+                    <w:rFonts w:ascii="Cambria Math" w:hAnsi="Cambria Math"/>
+                  </w:rPr>
+                </w:rPrChange>
               </w:rPr>
               <m:t>tlp</m:t>
             </m:r>
@@ -7033,25 +7238,67 @@
         </m:sSub>
       </m:oMath>
       <w:r>
-        <w:t xml:space="preserve">) in the top overall model and the top models for two of the three individual droughts [@scoffoni_leaf_2014;@bartlett_correlations_2016; @medeiros_extensive_2019]. </w:t>
-      </w:r>
-      <w:del w:id="516" w:author="Lawren" w:date="2020-03-03T13:56:00Z">
-        <w:r>
+        <w:rPr>
+          <w:highlight w:val="yellow"/>
+          <w:rPrChange w:id="548" w:author="Teixeira, Kristina A." w:date="2020-03-05T11:20:00Z">
+            <w:rPr/>
+          </w:rPrChange>
+        </w:rPr>
+        <w:t>) in the top</w:t>
+      </w:r>
+      <w:r>
+        <w:t xml:space="preserve"> overall model and the top models for two of </w:t>
+      </w:r>
+      <w:r>
+        <w:rPr>
+          <w:highlight w:val="yellow"/>
+          <w:rPrChange w:id="549" w:author="Teixeira, Kristina A." w:date="2020-03-05T11:21:00Z">
+            <w:rPr/>
+          </w:rPrChange>
+        </w:rPr>
+        <w:t xml:space="preserve">the three individual droughts [@scoffoni_leaf_2014;@bartlett_correlations_2016; @medeiros_extensive_2019]. </w:t>
+      </w:r>
+      <w:del w:id="550" w:author="Lawren" w:date="2020-03-03T13:56:00Z">
+        <w:r>
+          <w:rPr>
+            <w:highlight w:val="yellow"/>
+            <w:rPrChange w:id="551" w:author="Teixeira, Kristina A." w:date="2020-03-05T11:21:00Z">
+              <w:rPr/>
+            </w:rPrChange>
+          </w:rPr>
           <w:delText>This is a novel finding in that</w:delText>
         </w:r>
       </w:del>
-      <w:ins w:id="517" w:author="Lawren" w:date="2020-03-03T13:56:00Z">
-        <w:r>
+      <w:ins w:id="552" w:author="Lawren" w:date="2020-03-03T13:56:00Z">
+        <w:r>
+          <w:rPr>
+            <w:highlight w:val="yellow"/>
+            <w:rPrChange w:id="553" w:author="Teixeira, Kristina A." w:date="2020-03-05T11:21:00Z">
+              <w:rPr/>
+            </w:rPrChange>
+          </w:rPr>
           <w:t>Indeed, this is the first report to our knowledge linking</w:t>
         </w:r>
       </w:ins>
       <w:r>
+        <w:rPr>
+          <w:highlight w:val="yellow"/>
+          <w:rPrChange w:id="554" w:author="Teixeira, Kristina A." w:date="2020-03-05T11:21:00Z">
+            <w:rPr/>
+          </w:rPrChange>
+        </w:rPr>
         <w:t xml:space="preserve"> </w:t>
       </w:r>
       <m:oMath>
         <m:r>
           <w:rPr>
             <w:rFonts w:ascii="Cambria Math" w:hAnsi="Cambria Math"/>
+            <w:highlight w:val="yellow"/>
+            <w:rPrChange w:id="555" w:author="Teixeira, Kristina A." w:date="2020-03-05T11:21:00Z">
+              <w:rPr>
+                <w:rFonts w:ascii="Cambria Math" w:hAnsi="Cambria Math"/>
+              </w:rPr>
+            </w:rPrChange>
           </w:rPr>
           <m:t>PL</m:t>
         </m:r>
@@ -7060,6 +7307,12 @@
             <m:ctrlPr>
               <w:rPr>
                 <w:rFonts w:ascii="Cambria Math" w:hAnsi="Cambria Math"/>
+                <w:highlight w:val="yellow"/>
+                <w:rPrChange w:id="556" w:author="Teixeira, Kristina A." w:date="2020-03-05T11:21:00Z">
+                  <w:rPr>
+                    <w:rFonts w:ascii="Cambria Math" w:hAnsi="Cambria Math"/>
+                  </w:rPr>
+                </w:rPrChange>
               </w:rPr>
             </m:ctrlPr>
           </m:sSubPr>
@@ -7067,6 +7320,12 @@
             <m:r>
               <w:rPr>
                 <w:rFonts w:ascii="Cambria Math" w:hAnsi="Cambria Math"/>
+                <w:highlight w:val="yellow"/>
+                <w:rPrChange w:id="557" w:author="Teixeira, Kristina A." w:date="2020-03-05T11:21:00Z">
+                  <w:rPr>
+                    <w:rFonts w:ascii="Cambria Math" w:hAnsi="Cambria Math"/>
+                  </w:rPr>
+                </w:rPrChange>
               </w:rPr>
               <m:t>A</m:t>
             </m:r>
@@ -7075,6 +7334,12 @@
             <m:r>
               <w:rPr>
                 <w:rFonts w:ascii="Cambria Math" w:hAnsi="Cambria Math"/>
+                <w:highlight w:val="yellow"/>
+                <w:rPrChange w:id="558" w:author="Teixeira, Kristina A." w:date="2020-03-05T11:21:00Z">
+                  <w:rPr>
+                    <w:rFonts w:ascii="Cambria Math" w:hAnsi="Cambria Math"/>
+                  </w:rPr>
+                </w:rPrChange>
               </w:rPr>
               <m:t>dry</m:t>
             </m:r>
@@ -7082,6 +7347,12 @@
         </m:sSub>
       </m:oMath>
       <w:r>
+        <w:rPr>
+          <w:highlight w:val="yellow"/>
+          <w:rPrChange w:id="559" w:author="Teixeira, Kristina A." w:date="2020-03-05T11:21:00Z">
+            <w:rPr/>
+          </w:rPrChange>
+        </w:rPr>
         <w:t xml:space="preserve"> and </w:t>
       </w:r>
       <m:oMath>
@@ -7090,6 +7361,12 @@
             <m:ctrlPr>
               <w:rPr>
                 <w:rFonts w:ascii="Cambria Math" w:hAnsi="Cambria Math"/>
+                <w:highlight w:val="yellow"/>
+                <w:rPrChange w:id="560" w:author="Teixeira, Kristina A." w:date="2020-03-05T11:21:00Z">
+                  <w:rPr>
+                    <w:rFonts w:ascii="Cambria Math" w:hAnsi="Cambria Math"/>
+                  </w:rPr>
+                </w:rPrChange>
               </w:rPr>
             </m:ctrlPr>
           </m:sSubPr>
@@ -7097,6 +7374,12 @@
             <m:r>
               <w:rPr>
                 <w:rFonts w:ascii="Cambria Math" w:hAnsi="Cambria Math"/>
+                <w:highlight w:val="yellow"/>
+                <w:rPrChange w:id="561" w:author="Teixeira, Kristina A." w:date="2020-03-05T11:21:00Z">
+                  <w:rPr>
+                    <w:rFonts w:ascii="Cambria Math" w:hAnsi="Cambria Math"/>
+                  </w:rPr>
+                </w:rPrChange>
               </w:rPr>
               <m:t>π</m:t>
             </m:r>
@@ -7105,6 +7388,12 @@
             <m:r>
               <w:rPr>
                 <w:rFonts w:ascii="Cambria Math" w:hAnsi="Cambria Math"/>
+                <w:highlight w:val="yellow"/>
+                <w:rPrChange w:id="562" w:author="Teixeira, Kristina A." w:date="2020-03-05T11:21:00Z">
+                  <w:rPr>
+                    <w:rFonts w:ascii="Cambria Math" w:hAnsi="Cambria Math"/>
+                  </w:rPr>
+                </w:rPrChange>
               </w:rPr>
               <m:t>tlp</m:t>
             </m:r>
@@ -7112,69 +7401,132 @@
         </m:sSub>
       </m:oMath>
       <w:r>
+        <w:rPr>
+          <w:highlight w:val="yellow"/>
+          <w:rPrChange w:id="563" w:author="Teixeira, Kristina A." w:date="2020-03-05T11:21:00Z">
+            <w:rPr/>
+          </w:rPrChange>
+        </w:rPr>
         <w:t xml:space="preserve"> </w:t>
       </w:r>
-      <w:del w:id="518" w:author="Lawren" w:date="2020-03-03T13:56:00Z">
-        <w:r>
+      <w:del w:id="564" w:author="Lawren" w:date="2020-03-03T13:56:00Z">
+        <w:r>
+          <w:rPr>
+            <w:highlight w:val="yellow"/>
+            <w:rPrChange w:id="565" w:author="Teixeira, Kristina A." w:date="2020-03-05T11:21:00Z">
+              <w:rPr/>
+            </w:rPrChange>
+          </w:rPr>
           <w:delText xml:space="preserve">have not previously been linked </w:delText>
         </w:r>
       </w:del>
       <w:r>
+        <w:rPr>
+          <w:highlight w:val="yellow"/>
+          <w:rPrChange w:id="566" w:author="Teixeira, Kristina A." w:date="2020-03-05T11:21:00Z">
+            <w:rPr/>
+          </w:rPrChange>
+        </w:rPr>
         <w:t xml:space="preserve">to </w:t>
       </w:r>
-      <w:ins w:id="519" w:author="Lawren" w:date="2020-03-03T13:56:00Z">
-        <w:r>
+      <w:ins w:id="567" w:author="Lawren" w:date="2020-03-03T13:56:00Z">
+        <w:r>
+          <w:rPr>
+            <w:highlight w:val="yellow"/>
+            <w:rPrChange w:id="568" w:author="Teixeira, Kristina A." w:date="2020-03-05T11:21:00Z">
+              <w:rPr/>
+            </w:rPrChange>
+          </w:rPr>
           <w:t xml:space="preserve">growth reduction during </w:t>
         </w:r>
       </w:ins>
       <w:r>
+        <w:rPr>
+          <w:highlight w:val="yellow"/>
+          <w:rPrChange w:id="569" w:author="Teixeira, Kristina A." w:date="2020-03-05T11:21:00Z">
+            <w:rPr/>
+          </w:rPrChange>
+        </w:rPr>
         <w:t>drought</w:t>
       </w:r>
-      <w:del w:id="520" w:author="Lawren" w:date="2020-03-03T13:56:00Z">
-        <w:r>
+      <w:del w:id="570" w:author="Lawren" w:date="2020-03-03T13:56:00Z">
+        <w:r>
+          <w:rPr>
+            <w:highlight w:val="yellow"/>
+            <w:rPrChange w:id="571" w:author="Teixeira, Kristina A." w:date="2020-03-05T11:21:00Z">
+              <w:rPr/>
+            </w:rPrChange>
+          </w:rPr>
           <w:delText xml:space="preserve"> growth responses</w:delText>
         </w:r>
       </w:del>
       <w:r>
+        <w:rPr>
+          <w:highlight w:val="yellow"/>
+          <w:rPrChange w:id="572" w:author="Teixeira, Kristina A." w:date="2020-03-05T11:21:00Z">
+            <w:rPr/>
+          </w:rPrChange>
+        </w:rPr>
         <w:t xml:space="preserve">. The direction of responses was mostly consistent across droughts, supporting the </w:t>
       </w:r>
-      <w:del w:id="521" w:author="Gonzalez, Erika B." w:date="2020-02-25T11:40:00Z">
-        <w:r>
+      <w:del w:id="573" w:author="Gonzalez, Erika B." w:date="2020-02-25T11:40:00Z">
+        <w:r>
+          <w:rPr>
+            <w:highlight w:val="yellow"/>
+            <w:rPrChange w:id="574" w:author="Teixeira, Kristina A." w:date="2020-03-05T11:21:00Z">
+              <w:rPr/>
+            </w:rPrChange>
+          </w:rPr>
           <w:delText xml:space="preserve">conclusion </w:delText>
         </w:r>
       </w:del>
-      <w:ins w:id="522" w:author="Gonzalez, Erika B." w:date="2020-02-25T11:40:00Z">
-        <w:r>
+      <w:ins w:id="575" w:author="Gonzalez, Erika B." w:date="2020-02-25T11:40:00Z">
+        <w:r>
+          <w:rPr>
+            <w:highlight w:val="yellow"/>
+            <w:rPrChange w:id="576" w:author="Teixeira, Kristina A." w:date="2020-03-05T11:21:00Z">
+              <w:rPr/>
+            </w:rPrChange>
+          </w:rPr>
           <w:t xml:space="preserve">premise </w:t>
         </w:r>
       </w:ins>
       <w:r>
-        <w:t xml:space="preserve">that they were driven by fundamental physiological mechanisms. However, the strengths of each predictor </w:t>
-      </w:r>
-      <w:commentRangeStart w:id="523"/>
+        <w:rPr>
+          <w:highlight w:val="yellow"/>
+          <w:rPrChange w:id="577" w:author="Teixeira, Kristina A." w:date="2020-03-05T11:21:00Z">
+            <w:rPr/>
+          </w:rPrChange>
+        </w:rPr>
+        <w:t>that they were</w:t>
+      </w:r>
+      <w:r>
+        <w:t xml:space="preserve"> driven by fundamental physiological mechanisms. However, the strengths of each predictor </w:t>
+      </w:r>
+      <w:commentRangeStart w:id="578"/>
       <w:r>
         <w:t xml:space="preserve">varied across droughts </w:t>
       </w:r>
-      <w:commentRangeEnd w:id="523"/>
-      <w:r>
-        <w:rPr>
-          <w:rStyle w:val="CommentReference"/>
-        </w:rPr>
-        <w:commentReference w:id="523"/>
+      <w:commentRangeEnd w:id="578"/>
+      <w:r>
+        <w:rPr>
+          <w:rStyle w:val="CommentReference"/>
+        </w:rPr>
+        <w:commentReference w:id="578"/>
       </w:r>
       <w:r>
         <w:t xml:space="preserve">(Tables 4-5), indicating that drought characteristics interact with tree size, microenvironment, and traits to shape which individuals are most affected. </w:t>
       </w:r>
-      <w:commentRangeStart w:id="524"/>
+      <w:commentRangeStart w:id="579"/>
       <w:r>
         <w:t>These findings significantly advance our knowledge of the factors that confer vulnerability or resistance on trees during drought.</w:t>
       </w:r>
-      <w:commentRangeEnd w:id="524"/>
-      <w:r>
-        <w:rPr>
-          <w:rStyle w:val="CommentReference"/>
-        </w:rPr>
-        <w:commentReference w:id="524"/>
+      <w:commentRangeEnd w:id="579"/>
+      <w:r>
+        <w:rPr>
+          <w:rStyle w:val="CommentReference"/>
+        </w:rPr>
+        <w:commentReference w:id="579"/>
       </w:r>
     </w:p>
     <w:p>
@@ -7182,27 +7534,54 @@
         <w:pStyle w:val="BodyText"/>
       </w:pPr>
       <w:r>
+        <w:rPr>
+          <w:highlight w:val="yellow"/>
+          <w:rPrChange w:id="580" w:author="Teixeira, Kristina A." w:date="2020-03-05T11:21:00Z">
+            <w:rPr/>
+          </w:rPrChange>
+        </w:rPr>
         <w:t xml:space="preserve">The droughts considered here were of a magnitude that has occurred with an average frequency of approximately one per 10-15 years (Fig. 1a, @helcoski_growing_2019) and had </w:t>
       </w:r>
-      <w:del w:id="525" w:author="Lawren" w:date="2020-03-03T13:57:00Z">
-        <w:r>
+      <w:del w:id="581" w:author="Lawren" w:date="2020-03-03T13:57:00Z">
+        <w:r>
+          <w:rPr>
+            <w:highlight w:val="yellow"/>
+            <w:rPrChange w:id="582" w:author="Teixeira, Kristina A." w:date="2020-03-05T11:21:00Z">
+              <w:rPr/>
+            </w:rPrChange>
+          </w:rPr>
           <w:delText xml:space="preserve">modest </w:delText>
         </w:r>
       </w:del>
-      <w:ins w:id="526" w:author="Lawren" w:date="2020-03-03T13:57:00Z">
-        <w:r>
+      <w:ins w:id="583" w:author="Lawren" w:date="2020-03-03T13:57:00Z">
+        <w:r>
+          <w:rPr>
+            <w:highlight w:val="yellow"/>
+            <w:rPrChange w:id="584" w:author="Teixeira, Kristina A." w:date="2020-03-05T11:21:00Z">
+              <w:rPr/>
+            </w:rPrChange>
+          </w:rPr>
           <w:t xml:space="preserve">substantial </w:t>
         </w:r>
       </w:ins>
       <w:r>
-        <w:t xml:space="preserve">impacts on tree growth (Fig. 1b). These droughts were classified as severe (1977) or extreme (1966, 1999) according to the PDSI metric and have been linked to tree mortality in the eastern United States [@druckenbrod_redefining_2019]; however, extreme, multiannual droughts </w:t>
-      </w:r>
-      <w:del w:id="527" w:author="Pederson, Neil" w:date="2020-02-25T15:21:00Z">
+        <w:rPr>
+          <w:highlight w:val="yellow"/>
+          <w:rPrChange w:id="585" w:author="Teixeira, Kristina A." w:date="2020-03-05T11:21:00Z">
+            <w:rPr/>
+          </w:rPrChange>
+        </w:rPr>
+        <w:t>impacts on tree growth (Fig. 1b). These droughts were classified as severe (1977) or extreme</w:t>
+      </w:r>
+      <w:r>
+        <w:t xml:space="preserve"> (1966, 1999) according to the PDSI metric and have been linked to tree mortality in the eastern United States [@druckenbrod_redefining_2019]; however, extreme, multiannual droughts </w:t>
+      </w:r>
+      <w:del w:id="586" w:author="Pederson, Neil" w:date="2020-02-25T15:21:00Z">
         <w:r>
           <w:delText>(“</w:delText>
         </w:r>
       </w:del>
-      <w:ins w:id="528" w:author="Pederson, Neil" w:date="2020-02-25T15:21:00Z">
+      <w:ins w:id="587" w:author="Pederson, Neil" w:date="2020-02-25T15:21:00Z">
         <w:r>
           <w:t>or so-called “</w:t>
         </w:r>
@@ -7210,12 +7589,12 @@
       <w:r>
         <w:t>megadroughts</w:t>
       </w:r>
-      <w:del w:id="529" w:author="Pederson, Neil" w:date="2020-02-25T15:21:00Z">
+      <w:del w:id="588" w:author="Pederson, Neil" w:date="2020-02-25T15:21:00Z">
         <w:r>
           <w:delText xml:space="preserve">”) </w:delText>
         </w:r>
       </w:del>
-      <w:ins w:id="530" w:author="Pederson, Neil" w:date="2020-02-25T15:21:00Z">
+      <w:ins w:id="589" w:author="Pederson, Neil" w:date="2020-02-25T15:21:00Z">
         <w:r>
           <w:t xml:space="preserve">”, droughts of 10 years or more, </w:t>
         </w:r>
@@ -7223,26 +7602,26 @@
       <w:r>
         <w:t xml:space="preserve">of the type that have triggered massive tree die-off in other regions (e.g., @allen_global_2010; @stovall_tree_2019) have not occurred in the Eastern United States within the past several decades [@clark_impacts_2016]. Of the droughts considered here, the 1966 drought, which was preceded by two years of dry conditions (Fig. S2), severely stressed a larger portion of trees (Fig. 1b). </w:t>
       </w:r>
-      <w:commentRangeStart w:id="531"/>
+      <w:commentRangeStart w:id="590"/>
       <w:r>
         <w:t xml:space="preserve">It may be notable that </w:t>
       </w:r>
-      <w:commentRangeEnd w:id="531"/>
-      <w:r>
-        <w:rPr>
-          <w:rStyle w:val="CommentReference"/>
-        </w:rPr>
-        <w:commentReference w:id="531"/>
+      <w:commentRangeEnd w:id="590"/>
+      <w:r>
+        <w:rPr>
+          <w:rStyle w:val="CommentReference"/>
+        </w:rPr>
+        <w:commentReference w:id="590"/>
       </w:r>
       <w:r>
         <w:t xml:space="preserve">the tendency for large trees to have lowest resistance was most pronounced in this drought, consistent with other findings that this </w:t>
       </w:r>
-      <w:del w:id="532" w:author="Gonzalez, Erika B." w:date="2020-02-25T11:43:00Z">
+      <w:del w:id="591" w:author="Gonzalez, Erika B." w:date="2020-02-25T11:43:00Z">
         <w:r>
           <w:delText xml:space="preserve">tendency </w:delText>
         </w:r>
       </w:del>
-      <w:ins w:id="533" w:author="Gonzalez, Erika B." w:date="2020-02-25T11:43:00Z">
+      <w:ins w:id="592" w:author="Gonzalez, Erika B." w:date="2020-02-25T11:43:00Z">
         <w:r>
           <w:t xml:space="preserve">phycological response </w:t>
         </w:r>
@@ -7250,27 +7629,27 @@
       <w:r>
         <w:t xml:space="preserve">increases with drought strength [@bennett_larger_2015; @stovall_tree_2019]. Across all three droughts, the majority of trees experienced reduced growth, but a substantial portion had increased growth (Fig. 1b), potentially due to decreased leaf area of competitors during the </w:t>
       </w:r>
-      <w:commentRangeStart w:id="534"/>
+      <w:commentRangeStart w:id="593"/>
       <w:r>
         <w:t>drought</w:t>
       </w:r>
-      <w:commentRangeEnd w:id="534"/>
-      <w:r>
-        <w:rPr>
-          <w:rStyle w:val="CommentReference"/>
-        </w:rPr>
-        <w:commentReference w:id="534"/>
-      </w:r>
-      <w:commentRangeStart w:id="535"/>
+      <w:commentRangeEnd w:id="593"/>
+      <w:r>
+        <w:rPr>
+          <w:rStyle w:val="CommentReference"/>
+        </w:rPr>
+        <w:commentReference w:id="593"/>
+      </w:r>
+      <w:commentRangeStart w:id="594"/>
       <w:r>
         <w:t xml:space="preserve">. It is likely because of the moderate impact of these droughts, along with other factors influencing tree growth, that our best models characterize only a modest amount of variation: 11-13% for all droughts combined, and 21-26% for each individual drought </w:t>
       </w:r>
-      <w:commentRangeEnd w:id="535"/>
-      <w:r>
-        <w:rPr>
-          <w:rStyle w:val="CommentReference"/>
-        </w:rPr>
-        <w:commentReference w:id="535"/>
+      <w:commentRangeEnd w:id="594"/>
+      <w:r>
+        <w:rPr>
+          <w:rStyle w:val="CommentReference"/>
+        </w:rPr>
+        <w:commentReference w:id="594"/>
       </w:r>
       <w:r>
         <w:t>(Table 5).</w:t>
@@ -7285,27 +7664,57 @@
       </w:r>
       <w:r>
         <w:lastRenderedPageBreak/>
-        <w:t>biophysical constraints make it impossible for trees to efficiently transport water to great heights and simultaneously maintain strong resistance and resilience to drought-induced embolism [@olson_plant_2018; @couvreur_water_2018; @roskilly_conflicting_2019]. However, th</w:t>
-      </w:r>
-      <w:del w:id="536" w:author="Lawren" w:date="2020-03-03T13:58:00Z">
-        <w:r>
+        <w:t xml:space="preserve">biophysical constraints make it impossible for trees to efficiently transport water to great heights and simultaneously maintain strong resistance and resilience to drought-induced </w:t>
+      </w:r>
+      <w:r>
+        <w:rPr>
+          <w:highlight w:val="yellow"/>
+          <w:rPrChange w:id="595" w:author="Teixeira, Kristina A." w:date="2020-03-05T11:22:00Z">
+            <w:rPr/>
+          </w:rPrChange>
+        </w:rPr>
+        <w:t>embolism [@olson_plant_2018; @couvreur_water_2018; @roskilly_conflicting_2019]. However, th</w:t>
+      </w:r>
+      <w:del w:id="596" w:author="Lawren" w:date="2020-03-03T13:58:00Z">
+        <w:r>
+          <w:rPr>
+            <w:highlight w:val="yellow"/>
+            <w:rPrChange w:id="597" w:author="Teixeira, Kristina A." w:date="2020-03-05T11:22:00Z">
+              <w:rPr/>
+            </w:rPrChange>
+          </w:rPr>
           <w:delText>is result must be interpreted with some caution, given that</w:delText>
         </w:r>
       </w:del>
-      <w:ins w:id="537" w:author="Lawren" w:date="2020-03-03T13:58:00Z">
-        <w:r>
+      <w:ins w:id="598" w:author="Lawren" w:date="2020-03-03T13:58:00Z">
+        <w:r>
+          <w:rPr>
+            <w:highlight w:val="yellow"/>
+            <w:rPrChange w:id="599" w:author="Teixeira, Kristina A." w:date="2020-03-05T11:22:00Z">
+              <w:rPr/>
+            </w:rPrChange>
+          </w:rPr>
           <w:t>e</w:t>
         </w:r>
       </w:ins>
       <w:r>
-        <w:t xml:space="preserve"> collinearity between the two variables (Fig. 2d) makes it impossible to confidently partition causality. Taller trees are more likely to be in dominant canopy positions (Fig. 2d) and, largely as a consequence of their position relative to others, face different microenvironments (Fig. 2a-b). Even under non-drought conditions, evaporative demand and maximum leaf temperatures increase with tree height [@smith_temperature_1977; @bretfeld_plant_2018; @kunert_revised_2017], and such conditions would incur </w:t>
-      </w:r>
-      <w:del w:id="538" w:author="Gonzalez, Erika B." w:date="2020-02-25T11:46:00Z">
+        <w:rPr>
+          <w:highlight w:val="yellow"/>
+          <w:rPrChange w:id="600" w:author="Teixeira, Kristina A." w:date="2020-03-05T11:22:00Z">
+            <w:rPr/>
+          </w:rPrChange>
+        </w:rPr>
+        <w:t xml:space="preserve"> collinearity</w:t>
+      </w:r>
+      <w:r>
+        <w:t xml:space="preserve"> between the two variables (Fig. 2d) makes it impossible to confidently partition causality. Taller trees are more likely to be in dominant canopy positions (Fig. 2d) and, largely as a consequence of their position relative to others, face different microenvironments (Fig. 2a-b). Even under non-drought conditions, evaporative demand and maximum leaf temperatures increase with tree height [@smith_temperature_1977; @bretfeld_plant_2018; @kunert_revised_2017], and such conditions would incur </w:t>
+      </w:r>
+      <w:del w:id="601" w:author="Gonzalez, Erika B." w:date="2020-02-25T11:46:00Z">
         <w:r>
           <w:delText xml:space="preserve">extra </w:delText>
         </w:r>
       </w:del>
-      <w:ins w:id="539" w:author="Gonzalez, Erika B." w:date="2020-02-25T11:46:00Z">
+      <w:ins w:id="602" w:author="Gonzalez, Erika B." w:date="2020-02-25T11:46:00Z">
         <w:r>
           <w:t xml:space="preserve">additional </w:t>
         </w:r>
@@ -7313,16 +7722,16 @@
       <w:r>
         <w:t xml:space="preserve">stress during drought, when solar radiation tends to be higher and less water is available for evaporative cooling of the leaves. However, some decoupling between height and canopy position is introduced by the configuration of neighboring trees (Fig. 2d) [@muller-landau_testing_2006], and height was an overall stronger predictor of drought response than crown </w:t>
       </w:r>
-      <w:commentRangeStart w:id="540"/>
+      <w:commentRangeStart w:id="603"/>
       <w:r>
         <w:t>position</w:t>
       </w:r>
-      <w:commentRangeEnd w:id="540"/>
-      <w:r>
-        <w:rPr>
-          <w:rStyle w:val="CommentReference"/>
-        </w:rPr>
-        <w:commentReference w:id="540"/>
+      <w:commentRangeEnd w:id="603"/>
+      <w:r>
+        <w:rPr>
+          <w:rStyle w:val="CommentReference"/>
+        </w:rPr>
+        <w:commentReference w:id="603"/>
       </w:r>
       <w:r>
         <w:t xml:space="preserve"> (Tables 1,4,5).</w:t>
@@ -7615,12 +8024,12 @@
       <w:r>
         <w:t xml:space="preserve"> is higher in drought-intolerant tha</w:t>
       </w:r>
-      <w:ins w:id="541" w:author="Stovall, Atticus (GSFC-618.0)[UNIVERSITIES SPACE RESEARCH ASSOCIATION]" w:date="2020-02-28T16:33:00Z">
+      <w:ins w:id="604" w:author="Stovall, Atticus (GSFC-618.0)[UNIVERSITIES SPACE RESEARCH ASSOCIATION]" w:date="2020-02-28T16:33:00Z">
         <w:r>
           <w:t>n</w:t>
         </w:r>
       </w:ins>
-      <w:del w:id="542" w:author="Stovall, Atticus (GSFC-618.0)[UNIVERSITIES SPACE RESEARCH ASSOCIATION]" w:date="2020-02-28T16:33:00Z">
+      <w:del w:id="605" w:author="Stovall, Atticus (GSFC-618.0)[UNIVERSITIES SPACE RESEARCH ASSOCIATION]" w:date="2020-02-28T16:33:00Z">
         <w:r>
           <w:delText>t</w:delText>
         </w:r>
@@ -7701,28 +8110,72 @@
         </m:sSub>
       </m:oMath>
       <w:r>
-        <w:t xml:space="preserve">, which can be measured relatively easily [@bartlett_rapid_2012; @scoffoni_leaf_2014], they hold promise for predicting drought growth responses across species. The importance of linking species’ traits to drought responses increases with tree species diversity; whereas it is feasible to study drought responses for all dominant species in most boreal and temperate forests (e.g., this study), this becomes difficult to impossible for species that </w:t>
-      </w:r>
-      <w:del w:id="543" w:author="Lawren" w:date="2020-03-03T14:10:00Z">
-        <w:r>
+        <w:t xml:space="preserve">, which can be measured relatively easily [@bartlett_rapid_2012; @scoffoni_leaf_2014], they hold promise for predicting drought growth responses across species. The importance of linking species’ traits to drought responses increases with tree species diversity; whereas it is feasible to study drought responses for all dominant species in most </w:t>
+      </w:r>
+      <w:r>
+        <w:rPr>
+          <w:highlight w:val="yellow"/>
+          <w:rPrChange w:id="606" w:author="Teixeira, Kristina A." w:date="2020-03-05T11:23:00Z">
+            <w:rPr/>
+          </w:rPrChange>
+        </w:rPr>
+        <w:t xml:space="preserve">boreal and temperate forests (e.g., this study), this becomes difficult to impossible for species that </w:t>
+      </w:r>
+      <w:del w:id="607" w:author="Lawren" w:date="2020-03-03T14:10:00Z">
+        <w:r>
+          <w:rPr>
+            <w:highlight w:val="yellow"/>
+            <w:rPrChange w:id="608" w:author="Teixeira, Kristina A." w:date="2020-03-05T11:23:00Z">
+              <w:rPr/>
+            </w:rPrChange>
+          </w:rPr>
           <w:delText xml:space="preserve">don’t </w:delText>
         </w:r>
       </w:del>
-      <w:ins w:id="544" w:author="Lawren" w:date="2020-03-03T14:10:00Z">
-        <w:r>
+      <w:ins w:id="609" w:author="Lawren" w:date="2020-03-03T14:10:00Z">
+        <w:r>
+          <w:rPr>
+            <w:highlight w:val="yellow"/>
+            <w:rPrChange w:id="610" w:author="Teixeira, Kristina A." w:date="2020-03-05T11:23:00Z">
+              <w:rPr/>
+            </w:rPrChange>
+          </w:rPr>
           <w:t xml:space="preserve">do not </w:t>
         </w:r>
       </w:ins>
       <w:r>
+        <w:rPr>
+          <w:highlight w:val="yellow"/>
+          <w:rPrChange w:id="611" w:author="Teixeira, Kristina A." w:date="2020-03-05T11:23:00Z">
+            <w:rPr/>
+          </w:rPrChange>
+        </w:rPr>
         <w:t xml:space="preserve">form annual rings, and for diverse tropical forests. Although progress is being made for the tropics [@schongart_dendroecological_2017], a full linkage </w:t>
       </w:r>
-      <w:ins w:id="545" w:author="Stovall, Atticus (GSFC-618.0)[UNIVERSITIES SPACE RESEARCH ASSOCIATION]" w:date="2020-02-28T16:34:00Z">
-        <w:r>
+      <w:ins w:id="612" w:author="Stovall, Atticus (GSFC-618.0)[UNIVERSITIES SPACE RESEARCH ASSOCIATION]" w:date="2020-02-28T16:34:00Z">
+        <w:r>
+          <w:rPr>
+            <w:highlight w:val="yellow"/>
+            <w:rPrChange w:id="613" w:author="Teixeira, Kristina A." w:date="2020-03-05T11:23:00Z">
+              <w:rPr/>
+            </w:rPrChange>
+          </w:rPr>
           <w:t xml:space="preserve">of </w:t>
         </w:r>
       </w:ins>
       <w:r>
-        <w:t>hydraulic traits to drought responses would be invaluable for forecasting how little-known species and whole forests will respond to future droughts (</w:t>
+        <w:rPr>
+          <w:highlight w:val="yellow"/>
+          <w:rPrChange w:id="614" w:author="Teixeira, Kristina A." w:date="2020-03-05T11:23:00Z">
+            <w:rPr/>
+          </w:rPrChange>
+        </w:rPr>
+        <w:t>hydraulic traits to drought responses</w:t>
+      </w:r>
+      <w:bookmarkStart w:id="615" w:name="_GoBack"/>
+      <w:bookmarkEnd w:id="615"/>
+      <w:r>
+        <w:t xml:space="preserve"> would be invaluable for forecasting how little-known species and whole forests will respond to future droughts (</w:t>
       </w:r>
       <w:r>
         <w:rPr>
@@ -7750,7 +8203,7 @@
       <w:r>
         <w:t xml:space="preserve"> makes trees vulnerable, even if their crowns are somewhat protected by neighbors, whereas solitary trees or the dominant trees in young regrowth forests should be less vulnerable. This would suggest that, all else being equal, mature forests would be more vulnerable to drought than young forests with short trees; however, root water access may limit the young forests [@bretfeld_plant_2018], and species traits often shift as forests age. Early successional species at our site (</w:t>
       </w:r>
-      <w:commentRangeStart w:id="546"/>
+      <w:commentRangeStart w:id="616"/>
       <w:r>
         <w:rPr>
           <w:i/>
@@ -7790,13 +8243,13 @@
         </w:rPr>
         <w:t>americana</w:t>
       </w:r>
-      <w:commentRangeEnd w:id="546"/>
+      <w:commentRangeEnd w:id="616"/>
       <w:proofErr w:type="spellEnd"/>
       <w:r>
         <w:rPr>
           <w:rStyle w:val="CommentReference"/>
         </w:rPr>
-        <w:commentReference w:id="546"/>
+        <w:commentReference w:id="616"/>
       </w:r>
       <w:r>
         <w:t>) display a mix of traits conferring drought tolerance and resistance (Table 3), and further research on how hydraulic traits and drought vulnerability change over the course of succession would be valuable for addressing how drought tolerance changes as forests age [e.g. @rodriguez-caton_long-term_2015]. In the meantime, the results of this study advance our knowledge of the factors conferring drought vulnerability and resistance in a mature forest, opening the door for more accurate forecasting of forest responses to future drought.</w:t>
@@ -7806,8 +8259,8 @@
       <w:pPr>
         <w:pStyle w:val="Heading3"/>
       </w:pPr>
-      <w:bookmarkStart w:id="547" w:name="acknowledgements"/>
-      <w:bookmarkEnd w:id="547"/>
+      <w:bookmarkStart w:id="617" w:name="acknowledgements"/>
+      <w:bookmarkEnd w:id="617"/>
       <w:r>
         <w:t>Acknowledgements</w:t>
       </w:r>
@@ -7819,12 +8272,12 @@
       <w:r>
         <w:t>We especially thank the numerous researchers who helped to collect the data used here, in particular Jennifer C. McGarvey, Jonathan R. Thom</w:t>
       </w:r>
-      <w:ins w:id="548" w:author="McShea, William J." w:date="2020-02-21T15:28:00Z">
+      <w:ins w:id="618" w:author="McShea, William J." w:date="2020-02-21T15:28:00Z">
         <w:r>
           <w:t>ps</w:t>
         </w:r>
       </w:ins>
-      <w:del w:id="549" w:author="McShea, William J." w:date="2020-02-21T15:28:00Z">
+      <w:del w:id="619" w:author="McShea, William J." w:date="2020-02-21T15:28:00Z">
         <w:r>
           <w:delText>sp</w:delText>
         </w:r>
@@ -7865,8 +8318,8 @@
       <w:pPr>
         <w:pStyle w:val="Heading3"/>
       </w:pPr>
-      <w:bookmarkStart w:id="550" w:name="author-contribution"/>
-      <w:bookmarkEnd w:id="550"/>
+      <w:bookmarkStart w:id="620" w:name="author-contribution"/>
+      <w:bookmarkEnd w:id="620"/>
       <w:r>
         <w:t>Author Contribution</w:t>
       </w:r>
@@ -9034,7 +9487,7 @@
       </w:r>
     </w:p>
   </w:comment>
-  <w:comment w:id="508" w:author="Pederson, Neil" w:date="2020-02-25T15:18:00Z" w:initials="PN">
+  <w:comment w:id="511" w:author="Pederson, Neil" w:date="2020-02-25T15:18:00Z" w:initials="PN">
     <w:p>
       <w:pPr>
         <w:pStyle w:val="CommentText"/>
@@ -9050,7 +9503,7 @@
       </w:r>
     </w:p>
   </w:comment>
-  <w:comment w:id="523" w:author="Pederson, Neil" w:date="2020-02-25T15:20:00Z" w:initials="PN">
+  <w:comment w:id="578" w:author="Pederson, Neil" w:date="2020-02-25T15:20:00Z" w:initials="PN">
     <w:p>
       <w:pPr>
         <w:pStyle w:val="CommentText"/>
@@ -9066,7 +9519,7 @@
       </w:r>
     </w:p>
   </w:comment>
-  <w:comment w:id="524" w:author="McShea, William J." w:date="2020-02-21T15:24:00Z" w:initials="MWJ">
+  <w:comment w:id="579" w:author="McShea, William J." w:date="2020-02-21T15:24:00Z" w:initials="MWJ">
     <w:p>
       <w:pPr>
         <w:pStyle w:val="CommentText"/>
@@ -9082,7 +9535,7 @@
       </w:r>
     </w:p>
   </w:comment>
-  <w:comment w:id="531" w:author="Lawren" w:date="2020-03-03T13:57:00Z" w:initials="L">
+  <w:comment w:id="590" w:author="Lawren" w:date="2020-03-03T13:57:00Z" w:initials="L">
     <w:p>
       <w:pPr>
         <w:pStyle w:val="CommentText"/>
@@ -9094,11 +9547,14 @@
         <w:annotationRef/>
       </w:r>
       <w:r>
+        <w:rPr>
+          <w:highlight w:val="yellow"/>
+        </w:rPr>
         <w:t>Suggest delete</w:t>
       </w:r>
     </w:p>
   </w:comment>
-  <w:comment w:id="534" w:author="Pederson, Neil" w:date="2020-02-25T15:22:00Z" w:initials="PN">
+  <w:comment w:id="593" w:author="Pederson, Neil" w:date="2020-02-25T15:22:00Z" w:initials="PN">
     <w:p>
       <w:pPr>
         <w:pStyle w:val="CommentText"/>
@@ -9114,7 +9570,7 @@
       </w:r>
     </w:p>
   </w:comment>
-  <w:comment w:id="535" w:author="McShea, William J." w:date="2020-02-21T15:25:00Z" w:initials="MWJ">
+  <w:comment w:id="594" w:author="McShea, William J." w:date="2020-02-21T15:25:00Z" w:initials="MWJ">
     <w:p>
       <w:pPr>
         <w:pStyle w:val="CommentText"/>
@@ -9130,7 +9586,7 @@
       </w:r>
     </w:p>
   </w:comment>
-  <w:comment w:id="540" w:author="Pederson, Neil" w:date="2020-02-25T15:26:00Z" w:initials="PN">
+  <w:comment w:id="603" w:author="Pederson, Neil" w:date="2020-02-25T15:26:00Z" w:initials="PN">
     <w:p>
       <w:pPr>
         <w:pStyle w:val="CommentText"/>
@@ -9146,7 +9602,7 @@
       </w:r>
     </w:p>
   </w:comment>
-  <w:comment w:id="546" w:author="Pederson, Neil" w:date="2020-02-25T15:28:00Z" w:initials="PN">
+  <w:comment w:id="616" w:author="Pederson, Neil" w:date="2020-02-25T15:28:00Z" w:initials="PN">
     <w:p>
       <w:pPr>
         <w:pStyle w:val="CommentText"/>

</xml_diff>